<commit_message>
Updated with acc instead of vel
</commit_message>
<xml_diff>
--- a/IEEE_TAS_2018Paper.docx
+++ b/IEEE_TAS_2018Paper.docx
@@ -1,6 +1,6 @@
 
 <file path=word/document.xml><?xml version="1.0" encoding="utf-8"?>
-<w:document xmlns:wpc="http://schemas.microsoft.com/office/word/2010/wordprocessingCanvas" xmlns:mc="http://schemas.openxmlformats.org/markup-compatibility/2006" xmlns:o="urn:schemas-microsoft-com:office:office" xmlns:r="http://schemas.openxmlformats.org/officeDocument/2006/relationships" xmlns:m="http://schemas.openxmlformats.org/officeDocument/2006/math" xmlns:v="urn:schemas-microsoft-com:vml" xmlns:wp14="http://schemas.microsoft.com/office/word/2010/wordprocessingDrawing" xmlns:wp="http://schemas.openxmlformats.org/drawingml/2006/wordprocessingDrawing" xmlns:w10="urn:schemas-microsoft-com:office:word" xmlns:w="http://schemas.openxmlformats.org/wordprocessingml/2006/main" xmlns:w14="http://schemas.microsoft.com/office/word/2010/wordml" xmlns:wpg="http://schemas.microsoft.com/office/word/2010/wordprocessingGroup" xmlns:wpi="http://schemas.microsoft.com/office/word/2010/wordprocessingInk" xmlns:wne="http://schemas.microsoft.com/office/word/2006/wordml" xmlns:wps="http://schemas.microsoft.com/office/word/2010/wordprocessingShape" mc:Ignorable="w14 wp14">
+<w:document xmlns:wpc="http://schemas.microsoft.com/office/word/2010/wordprocessingCanvas" xmlns:cx="http://schemas.microsoft.com/office/drawing/2014/chartex" xmlns:cx1="http://schemas.microsoft.com/office/drawing/2015/9/8/chartex" xmlns:cx2="http://schemas.microsoft.com/office/drawing/2015/10/21/chartex" xmlns:cx3="http://schemas.microsoft.com/office/drawing/2016/5/9/chartex" xmlns:cx4="http://schemas.microsoft.com/office/drawing/2016/5/10/chartex" xmlns:cx5="http://schemas.microsoft.com/office/drawing/2016/5/11/chartex" xmlns:cx6="http://schemas.microsoft.com/office/drawing/2016/5/12/chartex" xmlns:cx7="http://schemas.microsoft.com/office/drawing/2016/5/13/chartex" xmlns:cx8="http://schemas.microsoft.com/office/drawing/2016/5/14/chartex" xmlns:mc="http://schemas.openxmlformats.org/markup-compatibility/2006" xmlns:aink="http://schemas.microsoft.com/office/drawing/2016/ink" xmlns:am3d="http://schemas.microsoft.com/office/drawing/2017/model3d" xmlns:o="urn:schemas-microsoft-com:office:office" xmlns:r="http://schemas.openxmlformats.org/officeDocument/2006/relationships" xmlns:m="http://schemas.openxmlformats.org/officeDocument/2006/math" xmlns:v="urn:schemas-microsoft-com:vml" xmlns:wp14="http://schemas.microsoft.com/office/word/2010/wordprocessingDrawing" xmlns:wp="http://schemas.openxmlformats.org/drawingml/2006/wordprocessingDrawing" xmlns:w10="urn:schemas-microsoft-com:office:word" xmlns:w="http://schemas.openxmlformats.org/wordprocessingml/2006/main" xmlns:w14="http://schemas.microsoft.com/office/word/2010/wordml" xmlns:w15="http://schemas.microsoft.com/office/word/2012/wordml" xmlns:w16se="http://schemas.microsoft.com/office/word/2015/wordml/symex" xmlns:wpg="http://schemas.microsoft.com/office/word/2010/wordprocessingGroup" xmlns:wpi="http://schemas.microsoft.com/office/word/2010/wordprocessingInk" xmlns:wne="http://schemas.microsoft.com/office/word/2006/wordml" xmlns:wps="http://schemas.microsoft.com/office/word/2010/wordprocessingShape" mc:Ignorable="w14 w15 w16se wp14">
   <w:body>
     <w:p>
       <w:pPr>
@@ -11,13 +11,7 @@
         </w:rPr>
       </w:pPr>
       <w:r>
-        <w:t>Dynamic Modular Model of a Field Regulated Relu</w:t>
-      </w:r>
-      <w:r>
-        <w:t>c</w:t>
-      </w:r>
-      <w:r>
-        <w:t>tance Flywheel Energy Storage System Utilizing a Superconductor Levitation Bearing</w:t>
+        <w:t>Dynamic Modular Model of a Field Regulated Reluctance Flywheel Energy Storage System Utilizing a Superconductor Levitation Bearing</w:t>
       </w:r>
     </w:p>
     <w:p>
@@ -54,15 +48,7 @@
         <w:t xml:space="preserve">, </w:t>
       </w:r>
       <w:r>
-        <w:t xml:space="preserve">C. </w:t>
-      </w:r>
-      <w:proofErr w:type="spellStart"/>
-      <w:r>
-        <w:t>Berven</w:t>
-      </w:r>
-      <w:proofErr w:type="spellEnd"/>
-      <w:r>
-        <w:t>, H. L. Hess</w:t>
+        <w:t>C. Berven, H. L. Hess</w:t>
       </w:r>
     </w:p>
     <w:p>
@@ -84,11 +70,11 @@
       <w:pPr>
         <w:spacing w:line="240" w:lineRule="exact"/>
         <w:sectPr>
-          <w:headerReference w:type="even" r:id="rId9"/>
-          <w:headerReference w:type="default" r:id="rId10"/>
-          <w:footerReference w:type="default" r:id="rId11"/>
-          <w:headerReference w:type="first" r:id="rId12"/>
-          <w:footerReference w:type="first" r:id="rId13"/>
+          <w:headerReference w:type="even" r:id="rId8"/>
+          <w:headerReference w:type="default" r:id="rId9"/>
+          <w:footerReference w:type="default" r:id="rId10"/>
+          <w:headerReference w:type="first" r:id="rId11"/>
+          <w:footerReference w:type="first" r:id="rId12"/>
           <w:type w:val="continuous"/>
           <w:pgSz w:w="12240" w:h="15840" w:code="1"/>
           <w:pgMar w:top="1008" w:right="936" w:bottom="1008" w:left="936" w:header="432" w:footer="806" w:gutter="0"/>
@@ -110,7 +96,6 @@
           <w:i/>
           <w:spacing w:val="-2"/>
         </w:rPr>
-        <w:lastRenderedPageBreak/>
         <w:t>Abstract</w:t>
       </w:r>
       <w:r>
@@ -125,128 +110,42 @@
         </w:rPr>
         <w:t xml:space="preserve"> </w:t>
       </w:r>
-      <w:proofErr w:type="gramStart"/>
       <w:r>
         <w:rPr>
           <w:spacing w:val="-2"/>
         </w:rPr>
-        <w:t>The</w:t>
-      </w:r>
-      <w:proofErr w:type="gramEnd"/>
+        <w:t>The flywheel energy storage system being modeled is intended for use in lunar surface applications for unusually long term storage of energy. This flywheel is composed of four systems; a control system, a contactless stabilization bearing, a self-bearing machine, and a passive superconductor levitation bearing.</w:t>
+      </w:r>
       <w:r>
         <w:rPr>
           <w:spacing w:val="-2"/>
         </w:rPr>
-        <w:t xml:space="preserve"> flywheel energy storage system being modeled is intended for use in lunar surface applications for unusually long term storage of energy. This flywheel is composed of four systems; a control system, a contactless stabilization bearing, a self-bearing machine, and a passive superconductor levitation bearing.</w:t>
+        <w:br/>
+        <w:t>With the application in mind it is desired that the model be capable of reconfiguration to test the effects of parameter variations caused by design choices intended to improve the ability of the machine to store energy. Low rotational losses of a superconducting levitation system for the rotor improve the machine’s efficiency. A model of the superconductor bearing was created, its parameters based and refined on data collected during rotational testing. Composite materials specified for the rotor of the machine improved both the energy density and the mechanical strength of the machine. These composite materials in the rotor will affect the ability of the machine’s control and suspension systems to produce corrective forces on the rotor. The model is capable of rapid reconfiguration because the interaction forces between the subsystems of the machine are defined as functions of the parameters that change due</w:t>
       </w:r>
       <w:r>
         <w:rPr>
           <w:spacing w:val="-2"/>
         </w:rPr>
-        <w:br/>
-        <w:t>With the application in mind it is desired that the model be capable of reconfiguration to test the effects of parameter variations caused by design choices intended to improve the ability of the machine to store energy. Low rotational losses of a superconducting levitation system for the rotor improve the machine’s efficiency. A model of the superconductor bearing was created, its parameters based and refined on data collected during rotational testing. Composite m</w:t>
+        <w:t xml:space="preserve"> </w:t>
       </w:r>
       <w:r>
         <w:rPr>
           <w:spacing w:val="-2"/>
         </w:rPr>
-        <w:t>a</w:t>
+        <w:t>to de</w:t>
       </w:r>
       <w:r>
         <w:rPr>
           <w:spacing w:val="-2"/>
         </w:rPr>
-        <w:t>terials specified for the rotor of the machine improved both the e</w:t>
+        <w:t xml:space="preserve">sign iterations. </w:t>
       </w:r>
       <w:r>
         <w:rPr>
           <w:spacing w:val="-2"/>
         </w:rPr>
-        <w:t>n</w:t>
-      </w:r>
-      <w:r>
-        <w:rPr>
-          <w:spacing w:val="-2"/>
-        </w:rPr>
-        <w:t>ergy density and the mechanical strength of the machine. These composite materials in the rotor will affect the ability of the m</w:t>
-      </w:r>
-      <w:r>
-        <w:rPr>
-          <w:spacing w:val="-2"/>
-        </w:rPr>
-        <w:t>a</w:t>
-      </w:r>
-      <w:r>
-        <w:rPr>
-          <w:spacing w:val="-2"/>
-        </w:rPr>
-        <w:t>chine’s control and suspension systems to produce corrective forces on the rotor. The model is capable of rapid reconfiguration b</w:t>
-      </w:r>
-      <w:r>
-        <w:rPr>
-          <w:spacing w:val="-2"/>
-        </w:rPr>
-        <w:t>e</w:t>
-      </w:r>
-      <w:r>
-        <w:rPr>
-          <w:spacing w:val="-2"/>
-        </w:rPr>
-        <w:t>cause the interaction forces between the subsystems of the machine are defined as functions of the parameters that change due</w:t>
-      </w:r>
-      <w:r>
-        <w:rPr>
-          <w:spacing w:val="-2"/>
-        </w:rPr>
-        <w:t xml:space="preserve"> </w:t>
-      </w:r>
-      <w:r>
-        <w:rPr>
-          <w:spacing w:val="-2"/>
-        </w:rPr>
-        <w:t>to d</w:t>
-      </w:r>
-      <w:r>
-        <w:rPr>
-          <w:spacing w:val="-2"/>
-        </w:rPr>
-        <w:t>e</w:t>
-      </w:r>
-      <w:r>
-        <w:rPr>
-          <w:spacing w:val="-2"/>
-        </w:rPr>
-        <w:t xml:space="preserve">sign iterations. </w:t>
-      </w:r>
-      <w:r>
-        <w:rPr>
-          <w:spacing w:val="-2"/>
-        </w:rPr>
-        <w:t>Simulation results show the effect of the superco</w:t>
-      </w:r>
-      <w:r>
-        <w:rPr>
-          <w:spacing w:val="-2"/>
-        </w:rPr>
-        <w:t>n</w:t>
-      </w:r>
-      <w:r>
-        <w:rPr>
-          <w:spacing w:val="-2"/>
-        </w:rPr>
-        <w:t>ductor bearing on the energy storage capability of the machine and of the composite materials on the machine’s ability to produce co</w:t>
-      </w:r>
-      <w:r>
-        <w:rPr>
-          <w:spacing w:val="-2"/>
-        </w:rPr>
-        <w:t>r</w:t>
-      </w:r>
-      <w:r>
-        <w:rPr>
-          <w:spacing w:val="-2"/>
-        </w:rPr>
-        <w:t xml:space="preserve">rective forces and torque. </w:t>
+        <w:t xml:space="preserve">Simulation results show the effect of the superconductor bearing on the energy storage capability of the machine and of the composite materials on the machine’s ability to produce corrective forces and torque. </w:t>
       </w:r>
     </w:p>
     <w:p>
@@ -284,19 +183,11 @@
       <w:r>
         <w:t>—</w:t>
       </w:r>
-      <w:proofErr w:type="gramStart"/>
       <w:r>
         <w:rPr>
           <w:highlight w:val="yellow"/>
         </w:rPr>
-        <w:t>Please</w:t>
-      </w:r>
-      <w:proofErr w:type="gramEnd"/>
-      <w:r>
-        <w:rPr>
-          <w:highlight w:val="yellow"/>
-        </w:rPr>
-        <w:t xml:space="preserve"> choose four to five keywords or phrases in alphabetical order, separated by commas</w:t>
+        <w:t>Please choose four to five keywords or phrases in alphabetical order, separated by commas</w:t>
       </w:r>
       <w:r>
         <w:rPr>
@@ -371,21 +262,13 @@
         </w:rPr>
         <w:t>is</w:t>
       </w:r>
-      <w:bookmarkStart w:id="1" w:name="_GoBack"/>
       <w:r>
         <w:t xml:space="preserve"> document is a template and instruction set for </w:t>
       </w:r>
       <w:r>
-        <w:t>Supe</w:t>
-      </w:r>
-      <w:r>
-        <w:t>r</w:t>
-      </w:r>
-      <w:r>
-        <w:t>conductor Dearing</w:t>
-      </w:r>
-    </w:p>
-    <w:bookmarkEnd w:id="1"/>
+        <w:t>Superconductor Dearing</w:t>
+      </w:r>
+    </w:p>
     <w:p>
       <w:pPr>
         <w:pStyle w:val="TASparagraphtext"/>
@@ -411,68 +294,55 @@
         <w:rPr>
           <w:lang w:eastAsia="x-none"/>
         </w:rPr>
-        <w:t>The superconductor bearing is composed of two comp</w:t>
-      </w:r>
-      <w:r>
-        <w:rPr>
-          <w:lang w:eastAsia="x-none"/>
-        </w:rPr>
-        <w:t>o</w:t>
-      </w:r>
-      <w:r>
-        <w:rPr>
-          <w:lang w:eastAsia="x-none"/>
-        </w:rPr>
-        <w:t xml:space="preserve">nents. The fixed component is a copper plate with internal </w:t>
-      </w:r>
-      <w:r>
-        <w:rPr>
-          <w:lang w:eastAsia="x-none"/>
-        </w:rPr>
-        <w:lastRenderedPageBreak/>
-        <w:t>coolant channels that acts as a heat sink for the high temp s</w:t>
-      </w:r>
-      <w:r>
-        <w:rPr>
-          <w:lang w:eastAsia="x-none"/>
-        </w:rPr>
-        <w:t>u</w:t>
-      </w:r>
-      <w:r>
-        <w:rPr>
-          <w:lang w:eastAsia="x-none"/>
-        </w:rPr>
-        <w:t>perconductors embedded in the surface. The moving comp</w:t>
-      </w:r>
-      <w:r>
-        <w:rPr>
-          <w:lang w:eastAsia="x-none"/>
-        </w:rPr>
-        <w:t>o</w:t>
-      </w:r>
-      <w:r>
-        <w:rPr>
-          <w:lang w:eastAsia="x-none"/>
-        </w:rPr>
-        <w:t xml:space="preserve">nent is a halfback array that is embedded in the lower stainless steel cap of the rotor. This array is composed of </w:t>
-      </w:r>
-      <w:r>
-        <w:rPr>
-          <w:lang w:eastAsia="x-none"/>
-        </w:rPr>
-        <w:t>layers of a</w:t>
-      </w:r>
-      <w:r>
-        <w:rPr>
-          <w:lang w:eastAsia="x-none"/>
-        </w:rPr>
-        <w:t>r</w:t>
-      </w:r>
-      <w:r>
-        <w:rPr>
-          <w:lang w:eastAsia="x-none"/>
-        </w:rPr>
-        <w:t xml:space="preserve">ranged rare earth metal permanent magnets. </w:t>
+        <w:t xml:space="preserve">The superconductor bearing is composed of two components. The fixed component is a copper plate with internal </w:t>
+      </w:r>
+      <w:r>
+        <w:rPr>
+          <w:lang w:eastAsia="x-none"/>
+        </w:rPr>
+        <w:t>coolant channels that acts as a heat sink for the high temp superconductors embedded in the surface</w:t>
+      </w:r>
+      <w:r>
+        <w:rPr>
+          <w:lang w:eastAsia="x-none"/>
+        </w:rPr>
+        <w:t>. The moving component is a Halb</w:t>
+      </w:r>
+      <w:r>
+        <w:rPr>
+          <w:lang w:eastAsia="x-none"/>
+        </w:rPr>
+        <w:t>ac</w:t>
+      </w:r>
+      <w:r>
+        <w:rPr>
+          <w:lang w:eastAsia="x-none"/>
+        </w:rPr>
+        <w:t>h</w:t>
+      </w:r>
+      <w:r>
+        <w:rPr>
+          <w:lang w:eastAsia="x-none"/>
+        </w:rPr>
+        <w:t xml:space="preserve"> array that is embedded i</w:t>
+      </w:r>
+      <w:r>
+        <w:rPr>
+          <w:lang w:eastAsia="x-none"/>
+        </w:rPr>
+        <w:t xml:space="preserve">n the lower stainless steel cap </w:t>
+      </w:r>
+      <w:r>
+        <w:rPr>
+          <w:lang w:eastAsia="x-none"/>
+        </w:rPr>
+        <w:t xml:space="preserve">of the rotor. This array is composed of </w:t>
+      </w:r>
+      <w:r>
+        <w:rPr>
+          <w:lang w:eastAsia="x-none"/>
+        </w:rPr>
+        <w:t xml:space="preserve">layers of arranged rare earth metal permanent magnets. </w:t>
       </w:r>
     </w:p>
     <w:p>
@@ -503,19 +373,7 @@
         <w:rPr>
           <w:lang w:eastAsia="x-none"/>
         </w:rPr>
-        <w:t>A field regulated reluctance machine is well suited for fl</w:t>
-      </w:r>
-      <w:r>
-        <w:rPr>
-          <w:lang w:eastAsia="x-none"/>
-        </w:rPr>
-        <w:t>y</w:t>
-      </w:r>
-      <w:r>
-        <w:rPr>
-          <w:lang w:eastAsia="x-none"/>
-        </w:rPr>
-        <w:t xml:space="preserve">wheel energy storage systems due to their capability to operate as a selfbearing machine </w:t>
+        <w:t xml:space="preserve">A field regulated reluctance machine is well suited for flywheel energy storage systems due to their capability to operate as a selfbearing machine </w:t>
       </w:r>
       <w:r>
         <w:rPr>
@@ -539,37 +397,13 @@
         <w:rPr>
           <w:lang w:eastAsia="x-none"/>
         </w:rPr>
-        <w:t>. A selfbearing machine a machine that relies on the resultant magnetic field to provide the co</w:t>
-      </w:r>
-      <w:r>
-        <w:rPr>
-          <w:lang w:eastAsia="x-none"/>
-        </w:rPr>
-        <w:t>r</w:t>
-      </w:r>
-      <w:r>
-        <w:rPr>
-          <w:lang w:eastAsia="x-none"/>
-        </w:rPr>
-        <w:t xml:space="preserve">rective forces that would normally be provided by a traditional bearing. </w:t>
-      </w:r>
-      <w:r>
-        <w:rPr>
-          <w:lang w:eastAsia="x-none"/>
-        </w:rPr>
-        <w:t>This provides one key advantage for an energy sto</w:t>
-      </w:r>
-      <w:r>
-        <w:rPr>
-          <w:lang w:eastAsia="x-none"/>
-        </w:rPr>
-        <w:t>r</w:t>
-      </w:r>
-      <w:r>
-        <w:rPr>
-          <w:lang w:eastAsia="x-none"/>
-        </w:rPr>
-        <w:t>age system, magnetic bearings</w:t>
+        <w:t xml:space="preserve">. A selfbearing machine a machine that relies on the resultant magnetic field to provide the corrective forces that would normally be provided by a traditional bearing. </w:t>
+      </w:r>
+      <w:r>
+        <w:rPr>
+          <w:lang w:eastAsia="x-none"/>
+        </w:rPr>
+        <w:t>This provides one key advantage for an energy storage system, magnetic bearings</w:t>
       </w:r>
       <w:r>
         <w:rPr>
@@ -587,19 +421,7 @@
         <w:rPr>
           <w:lang w:eastAsia="x-none"/>
         </w:rPr>
-        <w:t>a much lower e</w:t>
-      </w:r>
-      <w:r>
-        <w:rPr>
-          <w:lang w:eastAsia="x-none"/>
-        </w:rPr>
-        <w:t>f</w:t>
-      </w:r>
-      <w:r>
-        <w:rPr>
-          <w:lang w:eastAsia="x-none"/>
-        </w:rPr>
-        <w:t>fective friction</w:t>
+        <w:t>a much lower effective friction</w:t>
       </w:r>
       <w:r>
         <w:rPr>
@@ -611,13 +433,7 @@
         <w:rPr>
           <w:lang w:eastAsia="x-none"/>
         </w:rPr>
-        <w:t xml:space="preserve"> </w:t>
-      </w:r>
-      <w:r>
-        <w:rPr>
-          <w:lang w:eastAsia="x-none"/>
-        </w:rPr>
-        <w:t>[</w:t>
+        <w:t xml:space="preserve"> [</w:t>
       </w:r>
       <w:r>
         <w:rPr>
@@ -861,19 +677,7 @@
         <w:rPr>
           <w:lang w:eastAsia="x-none"/>
         </w:rPr>
-        <w:t>The relationship between rotational kinetic energy and the a</w:t>
-      </w:r>
-      <w:r>
-        <w:rPr>
-          <w:lang w:eastAsia="x-none"/>
-        </w:rPr>
-        <w:t>n</w:t>
-      </w:r>
-      <w:r>
-        <w:rPr>
-          <w:lang w:eastAsia="x-none"/>
-        </w:rPr>
-        <w:t xml:space="preserve">gular velocity </w:t>
+        <w:t xml:space="preserve">The relationship between rotational kinetic energy and the angular velocity </w:t>
       </w:r>
       <w:r>
         <w:rPr>
@@ -893,31 +697,7 @@
         <w:rPr>
           <w:lang w:eastAsia="x-none"/>
         </w:rPr>
-        <w:t>The angular velocity of the rotor can only be increased within the limits of the mechanical strength of the rotor mat</w:t>
-      </w:r>
-      <w:r>
-        <w:rPr>
-          <w:lang w:eastAsia="x-none"/>
-        </w:rPr>
-        <w:t>e</w:t>
-      </w:r>
-      <w:r>
-        <w:rPr>
-          <w:lang w:eastAsia="x-none"/>
-        </w:rPr>
-        <w:t>rial. This indicates that a composite rotor can be utilized to i</w:t>
-      </w:r>
-      <w:r>
-        <w:rPr>
-          <w:lang w:eastAsia="x-none"/>
-        </w:rPr>
-        <w:t>n</w:t>
-      </w:r>
-      <w:r>
-        <w:rPr>
-          <w:lang w:eastAsia="x-none"/>
-        </w:rPr>
-        <w:t xml:space="preserve">crease the </w:t>
+        <w:t xml:space="preserve">The angular velocity of the rotor can only be increased within the limits of the mechanical strength of the rotor material. This indicates that a composite rotor can be utilized to increase the </w:t>
       </w:r>
       <w:r>
         <w:rPr>
@@ -935,19 +715,7 @@
         <w:rPr>
           <w:lang w:eastAsia="x-none"/>
         </w:rPr>
-        <w:t xml:space="preserve"> Converting the rotor to a composite material has mechanical benefits in terms of greater strength and i</w:t>
-      </w:r>
-      <w:r>
-        <w:rPr>
-          <w:lang w:eastAsia="x-none"/>
-        </w:rPr>
-        <w:t>n</w:t>
-      </w:r>
-      <w:r>
-        <w:rPr>
-          <w:lang w:eastAsia="x-none"/>
-        </w:rPr>
-        <w:t xml:space="preserve">creased potential energy density </w:t>
+        <w:t xml:space="preserve"> Converting the rotor to a composite material has mechanical benefits in terms of greater strength and increased potential energy density </w:t>
       </w:r>
       <w:r>
         <w:rPr>
@@ -1003,52 +771,21 @@
         <w:rPr>
           <w:lang w:eastAsia="x-none"/>
         </w:rPr>
-        <w:t>However, this conversion is not without cost. The cost of using a composite rotor is largely the reduction of the electr</w:t>
-      </w:r>
-      <w:r>
-        <w:rPr>
-          <w:lang w:eastAsia="x-none"/>
-        </w:rPr>
-        <w:t>o</w:t>
-      </w:r>
-      <w:r>
-        <w:rPr>
-          <w:lang w:eastAsia="x-none"/>
-        </w:rPr>
-        <w:t xml:space="preserve">magnetic capability of the machine. To describe this loss a composite loss factor was developed </w:t>
-      </w:r>
-      <w:r>
-        <w:rPr>
-          <w:lang w:eastAsia="x-none"/>
-        </w:rPr>
-        <w:t>by incorporating the m</w:t>
-      </w:r>
-      <w:r>
-        <w:rPr>
-          <w:lang w:eastAsia="x-none"/>
-        </w:rPr>
-        <w:t>a</w:t>
+        <w:t xml:space="preserve">However, this conversion is not without cost. The cost of using a composite rotor is largely the reduction of the electromagnetic capability of the machine. To describe this loss a composite loss factor was developed </w:t>
+      </w:r>
+      <w:r>
+        <w:rPr>
+          <w:lang w:eastAsia="x-none"/>
+        </w:rPr>
+        <w:t>by incorporating the ma</w:t>
       </w:r>
       <w:r>
         <w:rPr>
           <w:lang w:eastAsia="x-none"/>
         </w:rPr>
         <w:lastRenderedPageBreak/>
-        <w:t>terial properties into Ampere’s Law. This composite loss fa</w:t>
-      </w:r>
-      <w:r>
-        <w:rPr>
-          <w:lang w:eastAsia="x-none"/>
-        </w:rPr>
-        <w:t>c</w:t>
-      </w:r>
-      <w:r>
-        <w:rPr>
-          <w:lang w:eastAsia="x-none"/>
-        </w:rPr>
-        <w:t xml:space="preserve">tor </w:t>
-      </w:r>
-      <w:proofErr w:type="spellStart"/>
+        <w:t xml:space="preserve">terial properties into Ampere’s Law. This composite loss factor </w:t>
+      </w:r>
       <w:r>
         <w:rPr>
           <w:i/>
@@ -1064,7 +801,6 @@
         </w:rPr>
         <w:t>com</w:t>
       </w:r>
-      <w:proofErr w:type="spellEnd"/>
       <w:r>
         <w:rPr>
           <w:lang w:eastAsia="x-none"/>
@@ -1556,19 +1292,7 @@
         <w:rPr>
           <w:lang w:eastAsia="x-none"/>
         </w:rPr>
-        <w:t>The core of modular modeling is to develop self-contained modules that define the components of a system. This concept can be applied at multiple levels of machine modeling depen</w:t>
-      </w:r>
-      <w:r>
-        <w:rPr>
-          <w:lang w:eastAsia="x-none"/>
-        </w:rPr>
-        <w:t>d</w:t>
-      </w:r>
-      <w:r>
-        <w:rPr>
-          <w:lang w:eastAsia="x-none"/>
-        </w:rPr>
-        <w:t xml:space="preserve">ing on the application. The goal is to divide the system into components that are of interest. </w:t>
+        <w:t xml:space="preserve">The core of modular modeling is to develop self-contained modules that define the components of a system. This concept can be applied at multiple levels of machine modeling depending on the application. The goal is to divide the system into components that are of interest. </w:t>
       </w:r>
     </w:p>
     <w:p>
@@ -1588,19 +1312,7 @@
         <w:rPr>
           <w:lang w:eastAsia="x-none"/>
         </w:rPr>
-        <w:t>goal of the model. For example, if the model is intended to predict the deformation of a surface the characteristics would be the mat</w:t>
-      </w:r>
-      <w:r>
-        <w:rPr>
-          <w:lang w:eastAsia="x-none"/>
-        </w:rPr>
-        <w:t>e</w:t>
-      </w:r>
-      <w:r>
-        <w:rPr>
-          <w:lang w:eastAsia="x-none"/>
-        </w:rPr>
-        <w:t>rial properties of the surface of interest.</w:t>
+        <w:t>goal of the model. For example, if the model is intended to predict the deformation of a surface the characteristics would be the material properties of the surface of interest.</w:t>
       </w:r>
     </w:p>
     <w:p>
@@ -1622,19 +1334,7 @@
         <w:rPr>
           <w:lang w:eastAsia="x-none"/>
         </w:rPr>
-        <w:t>The system components are then used to calculate the inte</w:t>
-      </w:r>
-      <w:r>
-        <w:rPr>
-          <w:lang w:eastAsia="x-none"/>
-        </w:rPr>
-        <w:t>r</w:t>
-      </w:r>
-      <w:r>
-        <w:rPr>
-          <w:lang w:eastAsia="x-none"/>
-        </w:rPr>
-        <w:t xml:space="preserve">actions between the components. This can be done using any form of interaction modeling from fundamental physics to lookup tables. The development of these interaction terms should be carefully considered and chosen with the desired outcome in mind. </w:t>
+        <w:t xml:space="preserve">The system components are then used to calculate the interactions between the components. This can be done using any form of interaction modeling from fundamental physics to lookup tables. The development of these interaction terms should be carefully considered and chosen with the desired outcome in mind. </w:t>
       </w:r>
     </w:p>
     <w:p>
@@ -1666,19 +1366,7 @@
         <w:rPr>
           <w:lang w:eastAsia="x-none"/>
         </w:rPr>
-        <w:t>, computing power, time, accuracy, and much more. If the calculation of the interaction terms is complex there will be more computing power or time required to converge on a solution. If the interactions are loosely defined the solution may be found quickly but the a</w:t>
-      </w:r>
-      <w:r>
-        <w:rPr>
-          <w:lang w:eastAsia="x-none"/>
-        </w:rPr>
-        <w:t>c</w:t>
-      </w:r>
-      <w:r>
-        <w:rPr>
-          <w:lang w:eastAsia="x-none"/>
-        </w:rPr>
-        <w:t>curacy may be reduced.</w:t>
+        <w:t>, computing power, time, accuracy, and much more. If the calculation of the interaction terms is complex there will be more computing power or time required to converge on a solution. If the interactions are loosely defined the solution may be found quickly but the accuracy may be reduced.</w:t>
       </w:r>
     </w:p>
     <w:p>
@@ -1700,43 +1388,7 @@
         <w:rPr>
           <w:lang w:eastAsia="x-none"/>
         </w:rPr>
-        <w:t>The superconductor bearing was defined as a single comp</w:t>
-      </w:r>
-      <w:r>
-        <w:rPr>
-          <w:lang w:eastAsia="x-none"/>
-        </w:rPr>
-        <w:t>o</w:t>
-      </w:r>
-      <w:r>
-        <w:rPr>
-          <w:lang w:eastAsia="x-none"/>
-        </w:rPr>
-        <w:t>nent at this stage of the project. This is a definition of the bea</w:t>
-      </w:r>
-      <w:r>
-        <w:rPr>
-          <w:lang w:eastAsia="x-none"/>
-        </w:rPr>
-        <w:t>r</w:t>
-      </w:r>
-      <w:r>
-        <w:rPr>
-          <w:lang w:eastAsia="x-none"/>
-        </w:rPr>
-        <w:t>ing derived from data collected during levitation exper</w:t>
-      </w:r>
-      <w:r>
-        <w:rPr>
-          <w:lang w:eastAsia="x-none"/>
-        </w:rPr>
-        <w:t>i</w:t>
-      </w:r>
-      <w:r>
-        <w:rPr>
-          <w:lang w:eastAsia="x-none"/>
-        </w:rPr>
-        <w:t xml:space="preserve">ments. </w:t>
+        <w:t xml:space="preserve">The superconductor bearing was defined as a single component at this stage of the project. This is a definition of the bearing derived from data collected during levitation experiments. </w:t>
       </w:r>
     </w:p>
     <w:p>
@@ -1768,28 +1420,20 @@
         <w:rPr>
           <w:lang w:eastAsia="x-none"/>
         </w:rPr>
-        <w:t>n angular v</w:t>
-      </w:r>
-      <w:r>
-        <w:rPr>
-          <w:lang w:eastAsia="x-none"/>
-        </w:rPr>
-        <w:t>e</w:t>
-      </w:r>
-      <w:r>
-        <w:rPr>
-          <w:lang w:eastAsia="x-none"/>
-        </w:rPr>
-        <w:t xml:space="preserve">locity </w:t>
-      </w:r>
-      <w:proofErr w:type="gramStart"/>
-      <w:r>
-        <w:rPr>
-          <w:lang w:eastAsia="x-none"/>
-        </w:rPr>
-        <w:t xml:space="preserve">of </w:t>
-      </w:r>
-      <w:proofErr w:type="gramEnd"/>
+        <w:t xml:space="preserve">n angular </w:t>
+      </w:r>
+      <w:r>
+        <w:rPr>
+          <w:lang w:eastAsia="x-none"/>
+        </w:rPr>
+        <w:t>acceleration</w:t>
+      </w:r>
+      <w:r>
+        <w:rPr>
+          <w:lang w:eastAsia="x-none"/>
+        </w:rPr>
+        <w:t xml:space="preserve"> of </w:t>
+      </w:r>
       <m:oMath>
         <m:sSup>
           <m:sSupPr>
@@ -1807,14 +1451,7 @@
                 <w:rFonts w:ascii="Cambria Math" w:hAnsi="Cambria Math"/>
                 <w:lang w:eastAsia="x-none"/>
               </w:rPr>
-              <m:t>-8.12</m:t>
-            </m:r>
-            <m:r>
-              <w:rPr>
-                <w:rFonts w:ascii="Cambria Math" w:hAnsi="Cambria Math"/>
-                <w:lang w:eastAsia="x-none"/>
-              </w:rPr>
-              <m:t>×10</m:t>
+              <m:t>-8.12×10</m:t>
             </m:r>
           </m:e>
           <m:sup>
@@ -1868,37 +1505,19 @@
         <w:rPr>
           <w:lang w:eastAsia="x-none"/>
         </w:rPr>
-        <w:t>. This angular velocity is then multiplied by the moment of inertia of the rotor to dete</w:t>
-      </w:r>
-      <w:r>
-        <w:rPr>
-          <w:lang w:eastAsia="x-none"/>
-        </w:rPr>
-        <w:t>r</w:t>
-      </w:r>
-      <w:r>
-        <w:rPr>
-          <w:lang w:eastAsia="x-none"/>
-        </w:rPr>
-        <w:t>mine the torque on the rotor from the superconductor bearing.</w:t>
-      </w:r>
-      <w:r>
-        <w:rPr>
-          <w:lang w:eastAsia="x-none"/>
-        </w:rPr>
-        <w:t xml:space="preserve"> This torque is considered to be the interaction between the rotor and the superco</w:t>
-      </w:r>
-      <w:r>
-        <w:rPr>
-          <w:lang w:eastAsia="x-none"/>
-        </w:rPr>
-        <w:t>n</w:t>
-      </w:r>
-      <w:r>
-        <w:rPr>
-          <w:lang w:eastAsia="x-none"/>
-        </w:rPr>
-        <w:t xml:space="preserve">ductor bearing. </w:t>
+        <w:t>. This angular deceleration</w:t>
+      </w:r>
+      <w:r>
+        <w:rPr>
+          <w:lang w:eastAsia="x-none"/>
+        </w:rPr>
+        <w:t xml:space="preserve"> is then multiplied by the moment of inertia of the rotor to determine the torque on the rotor from the superconductor bearing.</w:t>
+      </w:r>
+      <w:r>
+        <w:rPr>
+          <w:lang w:eastAsia="x-none"/>
+        </w:rPr>
+        <w:t xml:space="preserve"> This torque is considered to be the interaction between the rotor and the superconductor bearing. </w:t>
       </w:r>
     </w:p>
     <w:p>
@@ -1912,19 +1531,7 @@
         <w:rPr>
           <w:lang w:eastAsia="x-none"/>
         </w:rPr>
-        <w:t>As the model of the superconductor bearing is being deve</w:t>
-      </w:r>
-      <w:r>
-        <w:rPr>
-          <w:lang w:eastAsia="x-none"/>
-        </w:rPr>
-        <w:t>l</w:t>
-      </w:r>
-      <w:r>
-        <w:rPr>
-          <w:lang w:eastAsia="x-none"/>
-        </w:rPr>
-        <w:t>oped the component can be updated and the interactions can be redefined to achieve the accuracy desired.</w:t>
+        <w:t>As the model of the superconductor bearing is being developed the component can be updated and the interactions can be redefined to achieve the accuracy desired.</w:t>
       </w:r>
     </w:p>
     <w:p>
@@ -1932,7 +1539,6 @@
         <w:pStyle w:val="Heading2"/>
       </w:pPr>
       <w:r>
-        <w:lastRenderedPageBreak/>
         <w:t>Selfbearing Machine Model</w:t>
       </w:r>
       <w:r>
@@ -1964,19 +1570,7 @@
         <w:rPr>
           <w:lang w:eastAsia="x-none"/>
         </w:rPr>
-        <w:t>The components were defined as their material properties and geometry. At this stage the only material property being considered is the permeability of the material used. The geo</w:t>
-      </w:r>
-      <w:r>
-        <w:rPr>
-          <w:lang w:eastAsia="x-none"/>
-        </w:rPr>
-        <w:t>m</w:t>
-      </w:r>
-      <w:r>
-        <w:rPr>
-          <w:lang w:eastAsia="x-none"/>
-        </w:rPr>
-        <w:t xml:space="preserve">etry is defined based on </w:t>
+        <w:t xml:space="preserve">The components were defined as their material properties and geometry. At this stage the only material property being considered is the permeability of the material used. The geometry is defined based on </w:t>
       </w:r>
       <w:r>
         <w:rPr>
@@ -1996,33 +1590,135 @@
         <w:rPr>
           <w:lang w:eastAsia="x-none"/>
         </w:rPr>
-        <w:t xml:space="preserve">The stator slot configuration is used to define a </w:t>
-      </w:r>
-      <w:proofErr w:type="gramStart"/>
-      <w:r>
-        <w:rPr>
-          <w:lang w:eastAsia="x-none"/>
-        </w:rPr>
-        <w:t>turns</w:t>
-      </w:r>
-      <w:proofErr w:type="gramEnd"/>
-      <w:r>
-        <w:rPr>
-          <w:lang w:eastAsia="x-none"/>
-        </w:rPr>
-        <w:t xml:space="preserve"> fun</w:t>
-      </w:r>
-      <w:r>
-        <w:rPr>
-          <w:lang w:eastAsia="x-none"/>
-        </w:rPr>
-        <w:t>c</w:t>
-      </w:r>
-      <w:r>
-        <w:rPr>
-          <w:lang w:eastAsia="x-none"/>
-        </w:rPr>
-        <w:t>tion, which represents the number of wire turns enclosed by a closed path</w:t>
+        <w:t>The stator slot configuration is used to define a turns function, which represents the number of wire turns enclosed by a closed path</w:t>
+      </w:r>
+      <w:r>
+        <w:rPr>
+          <w:lang w:eastAsia="x-none"/>
+        </w:rPr>
+        <w:t xml:space="preserve"> [</w:t>
+      </w:r>
+      <w:r>
+        <w:rPr>
+          <w:lang w:eastAsia="x-none"/>
+        </w:rPr>
+        <w:t>1</w:t>
+      </w:r>
+      <w:r>
+        <w:rPr>
+          <w:lang w:eastAsia="x-none"/>
+        </w:rPr>
+        <w:t xml:space="preserve">]. </w:t>
+      </w:r>
+    </w:p>
+    <w:p>
+      <w:pPr>
+        <w:pStyle w:val="TASparagraphtext"/>
+        <w:rPr>
+          <w:lang w:eastAsia="x-none"/>
+        </w:rPr>
+      </w:pPr>
+      <w:r>
+        <w:rPr>
+          <w:lang w:eastAsia="x-none"/>
+        </w:rPr>
+        <w:t>The rotor and stator geometries are used to define an effective air gap function, which approximates the path the flux lines will travel between the stator surface and the rotor sur</w:t>
+      </w:r>
+      <w:r>
+        <w:rPr>
+          <w:lang w:eastAsia="x-none"/>
+        </w:rPr>
+        <w:t>face [</w:t>
+      </w:r>
+      <w:r>
+        <w:rPr>
+          <w:lang w:eastAsia="x-none"/>
+        </w:rPr>
+        <w:t>5</w:t>
+      </w:r>
+      <w:r>
+        <w:rPr>
+          <w:lang w:eastAsia="x-none"/>
+        </w:rPr>
+        <w:t>].</w:t>
+      </w:r>
+    </w:p>
+    <w:p>
+      <w:pPr>
+        <w:pStyle w:val="TASparagraphtext"/>
+        <w:rPr>
+          <w:lang w:eastAsia="x-none"/>
+        </w:rPr>
+      </w:pPr>
+      <w:r>
+        <w:rPr>
+          <w:lang w:eastAsia="x-none"/>
+        </w:rPr>
+        <w:t>The turns function and effective air gap function are then used to define the modified winding function, which represents the effect of the machine windings and air gap on the magneto motive force produced by the stator</w:t>
+      </w:r>
+      <w:r>
+        <w:rPr>
+          <w:lang w:eastAsia="x-none"/>
+        </w:rPr>
+        <w:t xml:space="preserve"> [</w:t>
+      </w:r>
+      <w:r>
+        <w:rPr>
+          <w:lang w:eastAsia="x-none"/>
+        </w:rPr>
+        <w:t>1</w:t>
+      </w:r>
+      <w:r>
+        <w:rPr>
+          <w:lang w:eastAsia="x-none"/>
+        </w:rPr>
+        <w:t>].</w:t>
+      </w:r>
+    </w:p>
+    <w:p>
+      <w:pPr>
+        <w:pStyle w:val="TASparagraphtext"/>
+        <w:rPr>
+          <w:lang w:eastAsia="x-none"/>
+        </w:rPr>
+      </w:pPr>
+      <w:r>
+        <w:rPr>
+          <w:lang w:eastAsia="x-none"/>
+        </w:rPr>
+        <w:t xml:space="preserve">The current used to energize the coils is then combined with the modified winding function to </w:t>
+      </w:r>
+      <w:r>
+        <w:rPr>
+          <w:lang w:eastAsia="x-none"/>
+        </w:rPr>
+        <w:t xml:space="preserve">determine the MMF produced by the machine. </w:t>
+      </w:r>
+      <w:r>
+        <w:rPr>
+          <w:lang w:eastAsia="x-none"/>
+        </w:rPr>
+        <w:t xml:space="preserve">This current can be treated as an output from the control system of the machine. If a model is provided for the control system the model can predict transient behavior of the machine as a result of the control algorithm. </w:t>
+      </w:r>
+    </w:p>
+    <w:p>
+      <w:pPr>
+        <w:pStyle w:val="TASparagraphtext"/>
+        <w:rPr>
+          <w:lang w:eastAsia="x-none"/>
+        </w:rPr>
+      </w:pPr>
+      <w:r>
+        <w:rPr>
+          <w:lang w:eastAsia="x-none"/>
+        </w:rPr>
+        <w:t xml:space="preserve">The composite loss factor is then applied to the MMF. This effective MMF is then used to determine the energy stored in the magnetic field and the </w:t>
+      </w:r>
+      <w:r>
+        <w:rPr>
+          <w:lang w:eastAsia="x-none"/>
+        </w:rPr>
+        <w:t>radial force. The energy stored in the magnetic field is used to calculate the torque produced by energizing the stator coils.</w:t>
       </w:r>
       <w:r>
         <w:rPr>
@@ -2034,19 +1730,7 @@
         <w:rPr>
           <w:lang w:eastAsia="x-none"/>
         </w:rPr>
-        <w:t>[</w:t>
-      </w:r>
-      <w:r>
-        <w:rPr>
-          <w:lang w:eastAsia="x-none"/>
-        </w:rPr>
-        <w:t>1</w:t>
-      </w:r>
-      <w:r>
-        <w:rPr>
-          <w:lang w:eastAsia="x-none"/>
-        </w:rPr>
-        <w:t xml:space="preserve">]. </w:t>
+        <w:t xml:space="preserve">The radial force is separated into x-axis and y-axis forces. These forces and the torque are considered the interactions between the rotor and stator components. </w:t>
       </w:r>
     </w:p>
     <w:p>
@@ -2056,53 +1740,13 @@
           <w:lang w:eastAsia="x-none"/>
         </w:rPr>
       </w:pPr>
-      <w:r>
-        <w:rPr>
-          <w:lang w:eastAsia="x-none"/>
-        </w:rPr>
-        <w:t>The rotor and stator geometries are used to define an effe</w:t>
-      </w:r>
-      <w:r>
-        <w:rPr>
-          <w:lang w:eastAsia="x-none"/>
-        </w:rPr>
-        <w:t>c</w:t>
-      </w:r>
-      <w:r>
-        <w:rPr>
-          <w:lang w:eastAsia="x-none"/>
-        </w:rPr>
-        <w:t>tive air gap function, which approximates the path the flux lines will travel between the stator surface and the rotor su</w:t>
-      </w:r>
-      <w:r>
-        <w:rPr>
-          <w:lang w:eastAsia="x-none"/>
-        </w:rPr>
-        <w:t>r</w:t>
-      </w:r>
-      <w:r>
-        <w:rPr>
-          <w:lang w:eastAsia="x-none"/>
-        </w:rPr>
-        <w:t xml:space="preserve">face </w:t>
-      </w:r>
-      <w:r>
-        <w:rPr>
-          <w:lang w:eastAsia="x-none"/>
-        </w:rPr>
-        <w:t>[</w:t>
-      </w:r>
-      <w:r>
-        <w:rPr>
-          <w:lang w:eastAsia="x-none"/>
-        </w:rPr>
-        <w:t>5</w:t>
-      </w:r>
-      <w:r>
-        <w:rPr>
-          <w:lang w:eastAsia="x-none"/>
-        </w:rPr>
-        <w:t>].</w:t>
+    </w:p>
+    <w:p>
+      <w:pPr>
+        <w:pStyle w:val="Heading1"/>
+      </w:pPr>
+      <w:r>
+        <w:t>Simulation Results</w:t>
       </w:r>
     </w:p>
     <w:p>
@@ -2112,48 +1756,6 @@
           <w:lang w:eastAsia="x-none"/>
         </w:rPr>
       </w:pPr>
-      <w:r>
-        <w:rPr>
-          <w:lang w:eastAsia="x-none"/>
-        </w:rPr>
-        <w:t>The turns function and effective air gap function are then used to define the modified winding function, which repr</w:t>
-      </w:r>
-      <w:r>
-        <w:rPr>
-          <w:lang w:eastAsia="x-none"/>
-        </w:rPr>
-        <w:t>e</w:t>
-      </w:r>
-      <w:r>
-        <w:rPr>
-          <w:lang w:eastAsia="x-none"/>
-        </w:rPr>
-        <w:t>sents the effect of the machine windings and air gap on the magneto motive force produced by the stator</w:t>
-      </w:r>
-      <w:r>
-        <w:rPr>
-          <w:lang w:eastAsia="x-none"/>
-        </w:rPr>
-        <w:t xml:space="preserve"> </w:t>
-      </w:r>
-      <w:r>
-        <w:rPr>
-          <w:lang w:eastAsia="x-none"/>
-        </w:rPr>
-        <w:t>[</w:t>
-      </w:r>
-      <w:r>
-        <w:rPr>
-          <w:lang w:eastAsia="x-none"/>
-        </w:rPr>
-        <w:t>1</w:t>
-      </w:r>
-      <w:r>
-        <w:rPr>
-          <w:lang w:eastAsia="x-none"/>
-        </w:rPr>
-        <w:t>].</w:t>
-      </w:r>
     </w:p>
     <w:p>
       <w:pPr>
@@ -2166,31 +1768,25 @@
         <w:rPr>
           <w:lang w:eastAsia="x-none"/>
         </w:rPr>
-        <w:t xml:space="preserve">The current used to energize the coils is then combined with the modified winding function to </w:t>
-      </w:r>
-      <w:r>
-        <w:rPr>
-          <w:lang w:eastAsia="x-none"/>
-        </w:rPr>
-        <w:t>determine the MMF pr</w:t>
-      </w:r>
-      <w:r>
-        <w:rPr>
-          <w:lang w:eastAsia="x-none"/>
-        </w:rPr>
-        <w:t>o</w:t>
-      </w:r>
-      <w:r>
-        <w:rPr>
-          <w:lang w:eastAsia="x-none"/>
-        </w:rPr>
-        <w:t xml:space="preserve">duced by the machine. </w:t>
-      </w:r>
-      <w:r>
-        <w:rPr>
-          <w:lang w:eastAsia="x-none"/>
-        </w:rPr>
-        <w:t xml:space="preserve">This current can be treated as an output from the control system of the machine. If a model is provided for the control system the model can predict transient behavior of the machine as a result of the control algorithm. </w:t>
+        <w:t>Fig. 1 reveals that the superconductor bearing increases the machine’s ability to store energy by over ten time that of the fabricated bearing. Also, the</w:t>
+      </w:r>
+      <w:r>
+        <w:rPr>
+          <w:lang w:eastAsia="x-none"/>
+        </w:rPr>
+        <w:t xml:space="preserve"> fabricated bearing reduces the ability of the mach</w:t>
+      </w:r>
+      <w:r>
+        <w:rPr>
+          <w:lang w:eastAsia="x-none"/>
+        </w:rPr>
+        <w:t>ine to produce motoring torque when compared</w:t>
+      </w:r>
+      <w:r>
+        <w:rPr>
+          <w:lang w:eastAsia="x-none"/>
+        </w:rPr>
+        <w:t xml:space="preserve"> to the superconductor bearing, demonstrated in Fig. 2. </w:t>
       </w:r>
     </w:p>
     <w:p>
@@ -2204,85 +1800,25 @@
         <w:rPr>
           <w:lang w:eastAsia="x-none"/>
         </w:rPr>
-        <w:t>The co</w:t>
-      </w:r>
-      <w:r>
-        <w:rPr>
-          <w:lang w:eastAsia="x-none"/>
-        </w:rPr>
-        <w:t>m</w:t>
-      </w:r>
-      <w:r>
-        <w:rPr>
-          <w:lang w:eastAsia="x-none"/>
-        </w:rPr>
-        <w:t xml:space="preserve">posite loss factor is then applied to the MMF. This effective MMF is then used to determine the energy stored in the magnetic field and the </w:t>
-      </w:r>
-      <w:r>
-        <w:rPr>
-          <w:lang w:eastAsia="x-none"/>
-        </w:rPr>
-        <w:t>radial force. The energy stored in the ma</w:t>
-      </w:r>
-      <w:r>
-        <w:rPr>
-          <w:lang w:eastAsia="x-none"/>
-        </w:rPr>
-        <w:t>g</w:t>
-      </w:r>
-      <w:r>
-        <w:rPr>
-          <w:lang w:eastAsia="x-none"/>
-        </w:rPr>
-        <w:t>netic field is used to calculate the torque produced by energi</w:t>
-      </w:r>
-      <w:r>
-        <w:rPr>
-          <w:lang w:eastAsia="x-none"/>
-        </w:rPr>
-        <w:t>z</w:t>
-      </w:r>
-      <w:r>
-        <w:rPr>
-          <w:lang w:eastAsia="x-none"/>
-        </w:rPr>
-        <w:t>ing the stator coils.</w:t>
-      </w:r>
-      <w:r>
-        <w:rPr>
-          <w:lang w:eastAsia="x-none"/>
-        </w:rPr>
-        <w:t xml:space="preserve"> </w:t>
-      </w:r>
-      <w:r>
-        <w:rPr>
-          <w:lang w:eastAsia="x-none"/>
-        </w:rPr>
-        <w:t>The radial force is separated into x-axis and y-axis forces. These forces and the torque are consi</w:t>
-      </w:r>
-      <w:r>
-        <w:rPr>
-          <w:lang w:eastAsia="x-none"/>
-        </w:rPr>
-        <w:t>d</w:t>
-      </w:r>
-      <w:r>
-        <w:rPr>
-          <w:lang w:eastAsia="x-none"/>
-        </w:rPr>
-        <w:t>ered the interactions between the r</w:t>
-      </w:r>
-      <w:r>
-        <w:rPr>
-          <w:lang w:eastAsia="x-none"/>
-        </w:rPr>
-        <w:t>o</w:t>
-      </w:r>
-      <w:r>
-        <w:rPr>
-          <w:lang w:eastAsia="x-none"/>
-        </w:rPr>
-        <w:t xml:space="preserve">tor and stator components. </w:t>
+        <w:t xml:space="preserve">This model is capable of predicting the torque produced as the machine motors through 360 degrees of rotation in approximately ten seconds on a desktop computer. </w:t>
+      </w:r>
+      <w:r>
+        <w:rPr>
+          <w:lang w:eastAsia="x-none"/>
+        </w:rPr>
+        <w:t xml:space="preserve">The first 45 degrees of the torque production are shown in </w:t>
+      </w:r>
+      <w:r>
+        <w:rPr>
+          <w:lang w:eastAsia="x-none"/>
+        </w:rPr>
+        <w:t xml:space="preserve">Fig. 2 for both an iron rotor and a composite rotor. </w:t>
+      </w:r>
+      <w:r>
+        <w:rPr>
+          <w:lang w:eastAsia="x-none"/>
+        </w:rPr>
+        <w:t xml:space="preserve">The benefit of this method of model development is seen when reconfiguration is desired. </w:t>
       </w:r>
     </w:p>
     <w:p>
@@ -2292,229 +1828,17 @@
           <w:lang w:eastAsia="x-none"/>
         </w:rPr>
       </w:pPr>
-    </w:p>
-    <w:p>
-      <w:pPr>
-        <w:pStyle w:val="Heading1"/>
-      </w:pPr>
-      <w:r>
-        <w:t>Simulation Results</w:t>
-      </w:r>
-    </w:p>
-    <w:p>
-      <w:pPr>
-        <w:pStyle w:val="TASparagraphtext"/>
-        <w:rPr>
-          <w:lang w:eastAsia="x-none"/>
-        </w:rPr>
-      </w:pPr>
-    </w:p>
-    <w:p>
-      <w:pPr>
-        <w:pStyle w:val="TASparagraphtext"/>
-        <w:rPr>
-          <w:lang w:eastAsia="x-none"/>
-        </w:rPr>
-      </w:pPr>
-      <w:r>
-        <w:rPr>
-          <w:lang w:eastAsia="x-none"/>
-        </w:rPr>
-        <w:t xml:space="preserve">Fig. 1 reveals that the superconductor bearing increases the machine’s ability to store energy by over ten </w:t>
-      </w:r>
-      <w:proofErr w:type="gramStart"/>
-      <w:r>
-        <w:rPr>
-          <w:lang w:eastAsia="x-none"/>
-        </w:rPr>
-        <w:t>time</w:t>
-      </w:r>
-      <w:proofErr w:type="gramEnd"/>
-      <w:r>
-        <w:rPr>
-          <w:lang w:eastAsia="x-none"/>
-        </w:rPr>
-        <w:t xml:space="preserve"> that of the fabricated bearing. Also, the</w:t>
-      </w:r>
-      <w:r>
-        <w:rPr>
-          <w:lang w:eastAsia="x-none"/>
-        </w:rPr>
-        <w:t xml:space="preserve"> fabricated bearing reduces the ability of the mach</w:t>
-      </w:r>
-      <w:r>
-        <w:rPr>
-          <w:lang w:eastAsia="x-none"/>
-        </w:rPr>
-        <w:t>ine to produce motoring torque when co</w:t>
-      </w:r>
-      <w:r>
-        <w:rPr>
-          <w:lang w:eastAsia="x-none"/>
-        </w:rPr>
-        <w:t>m</w:t>
-      </w:r>
-      <w:r>
-        <w:rPr>
-          <w:lang w:eastAsia="x-none"/>
-        </w:rPr>
-        <w:t>pared</w:t>
-      </w:r>
-      <w:r>
-        <w:rPr>
-          <w:lang w:eastAsia="x-none"/>
-        </w:rPr>
-        <w:t xml:space="preserve"> to the superconductor bearing, demo</w:t>
-      </w:r>
-      <w:r>
-        <w:rPr>
-          <w:lang w:eastAsia="x-none"/>
-        </w:rPr>
-        <w:t>n</w:t>
-      </w:r>
-      <w:r>
-        <w:rPr>
-          <w:lang w:eastAsia="x-none"/>
-        </w:rPr>
-        <w:t xml:space="preserve">strated in Fig. 2. </w:t>
-      </w:r>
-    </w:p>
-    <w:p>
-      <w:pPr>
-        <w:pStyle w:val="TASparagraphtext"/>
-        <w:rPr>
-          <w:lang w:eastAsia="x-none"/>
-        </w:rPr>
-      </w:pPr>
-      <w:r>
-        <w:rPr>
-          <w:lang w:eastAsia="x-none"/>
-        </w:rPr>
-        <w:t>This model is capable of predicting the torque produced as the machine motors through 360 degrees of rotation in appro</w:t>
-      </w:r>
-      <w:r>
-        <w:rPr>
-          <w:lang w:eastAsia="x-none"/>
-        </w:rPr>
-        <w:t>x</w:t>
-      </w:r>
-      <w:r>
-        <w:rPr>
-          <w:lang w:eastAsia="x-none"/>
-        </w:rPr>
-        <w:t xml:space="preserve">imately ten seconds on a desktop computer. </w:t>
-      </w:r>
-      <w:r>
-        <w:rPr>
-          <w:lang w:eastAsia="x-none"/>
-        </w:rPr>
-        <w:t>The first 45 d</w:t>
-      </w:r>
-      <w:r>
-        <w:rPr>
-          <w:lang w:eastAsia="x-none"/>
-        </w:rPr>
-        <w:t>e</w:t>
-      </w:r>
-      <w:r>
-        <w:rPr>
-          <w:lang w:eastAsia="x-none"/>
-        </w:rPr>
-        <w:t xml:space="preserve">grees of the torque production are shown in </w:t>
-      </w:r>
-      <w:r>
-        <w:rPr>
-          <w:lang w:eastAsia="x-none"/>
-        </w:rPr>
-        <w:t xml:space="preserve">Fig. 2 for both an iron rotor and a composite rotor. </w:t>
-      </w:r>
-      <w:r>
-        <w:rPr>
-          <w:lang w:eastAsia="x-none"/>
-        </w:rPr>
-        <w:t>The benefit of this method of model development is seen when reconfiguration is d</w:t>
-      </w:r>
-      <w:r>
-        <w:rPr>
-          <w:lang w:eastAsia="x-none"/>
-        </w:rPr>
-        <w:t>e</w:t>
-      </w:r>
-      <w:r>
-        <w:rPr>
-          <w:lang w:eastAsia="x-none"/>
-        </w:rPr>
-        <w:t xml:space="preserve">sired. </w:t>
-      </w:r>
-    </w:p>
-    <w:p>
-      <w:pPr>
-        <w:pStyle w:val="TASparagraphtext"/>
-        <w:rPr>
-          <w:lang w:eastAsia="x-none"/>
-        </w:rPr>
-      </w:pPr>
-      <w:r>
-        <w:rPr>
-          <w:lang w:eastAsia="x-none"/>
-        </w:rPr>
-        <w:t>One of the goals of this project was to determine the ele</w:t>
-      </w:r>
-      <w:r>
-        <w:rPr>
-          <w:lang w:eastAsia="x-none"/>
-        </w:rPr>
-        <w:t>c</w:t>
-      </w:r>
-      <w:r>
-        <w:rPr>
-          <w:lang w:eastAsia="x-none"/>
-        </w:rPr>
-        <w:t xml:space="preserve">tromagnetic impact of a composite rotor. After developing the relationship between Ampere’s </w:t>
-      </w:r>
-      <w:proofErr w:type="gramStart"/>
-      <w:r>
-        <w:rPr>
-          <w:lang w:eastAsia="x-none"/>
-        </w:rPr>
-        <w:t>Law</w:t>
-      </w:r>
-      <w:proofErr w:type="gramEnd"/>
-      <w:r>
-        <w:rPr>
-          <w:lang w:eastAsia="x-none"/>
-        </w:rPr>
-        <w:t xml:space="preserve"> and incorporating co</w:t>
-      </w:r>
-      <w:r>
-        <w:rPr>
-          <w:lang w:eastAsia="x-none"/>
-        </w:rPr>
-        <w:t>m</w:t>
-      </w:r>
-      <w:r>
-        <w:rPr>
-          <w:lang w:eastAsia="x-none"/>
-        </w:rPr>
-        <w:t xml:space="preserve">posite materials in the loop, it takes approximately </w:t>
-      </w:r>
-      <w:r>
-        <w:rPr>
-          <w:lang w:eastAsia="x-none"/>
-        </w:rPr>
-        <w:t>half a se</w:t>
-      </w:r>
-      <w:r>
-        <w:rPr>
-          <w:lang w:eastAsia="x-none"/>
-        </w:rPr>
-        <w:t>c</w:t>
-      </w:r>
-      <w:r>
-        <w:rPr>
-          <w:lang w:eastAsia="x-none"/>
-        </w:rPr>
-        <w:t xml:space="preserve">ond to reconfigure the model to test the impact of various composites. This is due to the fact that only one parameter must be modified to change the composite. </w:t>
+      <w:r>
+        <w:rPr>
+          <w:lang w:eastAsia="x-none"/>
+        </w:rPr>
+        <w:t xml:space="preserve">One of the goals of this project was to determine the electromagnetic impact of a composite rotor. After developing the relationship between Ampere’s Law and incorporating composite materials in the loop, it takes approximately </w:t>
+      </w:r>
+      <w:r>
+        <w:rPr>
+          <w:lang w:eastAsia="x-none"/>
+        </w:rPr>
+        <w:t xml:space="preserve">half a second to reconfigure the model to test the impact of various composites. This is due to the fact that only one parameter must be modified to change the composite. </w:t>
       </w:r>
     </w:p>
     <w:p>
@@ -2617,7 +1941,7 @@
                                           </pic:cNvPicPr>
                                         </pic:nvPicPr>
                                         <pic:blipFill>
-                                          <a:blip r:embed="rId14">
+                                          <a:blip r:embed="rId13">
                                             <a:extLst>
                                               <a:ext uri="{28A0092B-C50C-407E-A947-70E740481C1C}">
                                                 <a14:useLocalDpi xmlns:a14="http://schemas.microsoft.com/office/drawing/2010/main" val="0"/>
@@ -2694,7 +2018,7 @@
                                           <pic:cNvPicPr/>
                                         </pic:nvPicPr>
                                         <pic:blipFill>
-                                          <a:blip r:embed="rId15">
+                                          <a:blip r:embed="rId14">
                                             <a:extLst>
                                               <a:ext uri="{28A0092B-C50C-407E-A947-70E740481C1C}">
                                                 <a14:useLocalDpi xmlns:a14="http://schemas.microsoft.com/office/drawing/2010/main" val="0"/>
@@ -2771,7 +2095,6 @@
                             <w:r>
                               <w:t xml:space="preserve">Fig. </w:t>
                             </w:r>
-                            <w:proofErr w:type="gramStart"/>
                             <w:r>
                               <w:rPr>
                                 <w:lang w:val="en-US"/>
@@ -2781,7 +2104,6 @@
                             <w:r>
                               <w:t>.</w:t>
                             </w:r>
-                            <w:proofErr w:type="gramEnd"/>
                             <w:r>
                               <w:t> </w:t>
                             </w:r>
@@ -2789,19 +2111,15 @@
                               <w:rPr>
                                 <w:lang w:val="en-US"/>
                               </w:rPr>
-                              <w:t>Machine torque production with (a) an iron rotor and  (b) a carbon f</w:t>
+                              <w:t xml:space="preserve">Machine torque production with (a) an iron rotor and </w:t>
                             </w:r>
+                            <w:bookmarkStart w:id="1" w:name="_GoBack"/>
+                            <w:bookmarkEnd w:id="1"/>
                             <w:r>
                               <w:rPr>
                                 <w:lang w:val="en-US"/>
                               </w:rPr>
-                              <w:t>i</w:t>
-                            </w:r>
-                            <w:r>
-                              <w:rPr>
-                                <w:lang w:val="en-US"/>
-                              </w:rPr>
-                              <w:t>ber and iron composite rotor.</w:t>
+                              <w:t>(b) a carbon fiber and iron composite rotor.</w:t>
                             </w:r>
                           </w:p>
                         </w:txbxContent>
@@ -2823,7 +2141,7 @@
           </mc:Choice>
           <mc:Fallback>
             <w:pict>
-              <v:shapetype id="_x0000_t202" coordsize="21600,21600" o:spt="202" path="m,l,21600r21600,l21600,xe">
+              <v:shapetype w14:anchorId="44C84442" id="_x0000_t202" coordsize="21600,21600" o:spt="202" path="m,l,21600r21600,l21600,xe">
                 <v:stroke joinstyle="miter"/>
                 <v:path gradientshapeok="t" o:connecttype="rect"/>
               </v:shapetype>
@@ -2864,7 +2182,7 @@
                                     </pic:cNvPicPr>
                                   </pic:nvPicPr>
                                   <pic:blipFill>
-                                    <a:blip r:embed="rId14">
+                                    <a:blip r:embed="rId13">
                                       <a:extLst>
                                         <a:ext uri="{28A0092B-C50C-407E-A947-70E740481C1C}">
                                           <a14:useLocalDpi xmlns:a14="http://schemas.microsoft.com/office/drawing/2010/main" val="0"/>
@@ -2941,7 +2259,7 @@
                                     <pic:cNvPicPr/>
                                   </pic:nvPicPr>
                                   <pic:blipFill>
-                                    <a:blip r:embed="rId15">
+                                    <a:blip r:embed="rId14">
                                       <a:extLst>
                                         <a:ext uri="{28A0092B-C50C-407E-A947-70E740481C1C}">
                                           <a14:useLocalDpi xmlns:a14="http://schemas.microsoft.com/office/drawing/2010/main" val="0"/>
@@ -3018,7 +2336,6 @@
                       <w:r>
                         <w:t xml:space="preserve">Fig. </w:t>
                       </w:r>
-                      <w:proofErr w:type="gramStart"/>
                       <w:r>
                         <w:rPr>
                           <w:lang w:val="en-US"/>
@@ -3028,7 +2345,6 @@
                       <w:r>
                         <w:t>.</w:t>
                       </w:r>
-                      <w:proofErr w:type="gramEnd"/>
                       <w:r>
                         <w:t> </w:t>
                       </w:r>
@@ -3036,19 +2352,15 @@
                         <w:rPr>
                           <w:lang w:val="en-US"/>
                         </w:rPr>
-                        <w:t>Machine torque production with (a) an iron rotor and  (b) a carbon f</w:t>
+                        <w:t xml:space="preserve">Machine torque production with (a) an iron rotor and </w:t>
                       </w:r>
+                      <w:bookmarkStart w:id="2" w:name="_GoBack"/>
+                      <w:bookmarkEnd w:id="2"/>
                       <w:r>
                         <w:rPr>
                           <w:lang w:val="en-US"/>
                         </w:rPr>
-                        <w:t>i</w:t>
-                      </w:r>
-                      <w:r>
-                        <w:rPr>
-                          <w:lang w:val="en-US"/>
-                        </w:rPr>
-                        <w:t>ber and iron composite rotor.</w:t>
+                        <w:t>(b) a carbon fiber and iron composite rotor.</w:t>
                       </w:r>
                     </w:p>
                   </w:txbxContent>
@@ -3147,7 +2459,7 @@
                                           <pic:cNvPicPr/>
                                         </pic:nvPicPr>
                                         <pic:blipFill>
-                                          <a:blip r:embed="rId16">
+                                          <a:blip r:embed="rId15">
                                             <a:extLst>
                                               <a:ext uri="{28A0092B-C50C-407E-A947-70E740481C1C}">
                                                 <a14:useLocalDpi xmlns:a14="http://schemas.microsoft.com/office/drawing/2010/main" val="0"/>
@@ -3214,7 +2526,6 @@
                             <w:r>
                               <w:t xml:space="preserve">Fig. </w:t>
                             </w:r>
-                            <w:proofErr w:type="gramStart"/>
                             <w:r>
                               <w:rPr>
                                 <w:lang w:val="en-US"/>
@@ -3224,7 +2535,6 @@
                             <w:r>
                               <w:t>.</w:t>
                             </w:r>
-                            <w:proofErr w:type="gramEnd"/>
                             <w:r>
                               <w:t> </w:t>
                             </w:r>
@@ -3254,7 +2564,7 @@
           </mc:Choice>
           <mc:Fallback>
             <w:pict>
-              <v:shape id="_x0000_s1027" type="#_x0000_t202" style="position:absolute;left:0;text-align:left;margin-left:-2.9pt;margin-top:4.45pt;width:252pt;height:177.55pt;z-index:251661312;visibility:visible;mso-wrap-style:square;mso-width-percent:0;mso-height-percent:0;mso-wrap-distance-left:0;mso-wrap-distance-top:0;mso-wrap-distance-right:0;mso-wrap-distance-bottom:18pt;mso-position-horizontal:absolute;mso-position-horizontal-relative:margin;mso-position-vertical:absolute;mso-position-vertical-relative:margin;mso-width-percent:0;mso-height-percent:0;mso-width-relative:page;mso-height-relative:page;v-text-anchor:top" o:gfxdata="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" o:allowoverlap="f" stroked="f">
+              <v:shape w14:anchorId="2D8EC3A7" id="_x0000_s1027" type="#_x0000_t202" style="position:absolute;left:0;text-align:left;margin-left:-2.9pt;margin-top:4.45pt;width:252pt;height:177.55pt;z-index:251661312;visibility:visible;mso-wrap-style:square;mso-width-percent:0;mso-height-percent:0;mso-wrap-distance-left:0;mso-wrap-distance-top:0;mso-wrap-distance-right:0;mso-wrap-distance-bottom:18pt;mso-position-horizontal:absolute;mso-position-horizontal-relative:margin;mso-position-vertical:absolute;mso-position-vertical-relative:margin;mso-width-percent:0;mso-height-percent:0;mso-width-relative:page;mso-height-relative:page;v-text-anchor:top" o:gfxdata="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" o:allowoverlap="f" stroked="f">
                 <v:textbox style="mso-fit-shape-to-text:t" inset="0,0,0,0">
                   <w:txbxContent>
                     <w:p>
@@ -3287,7 +2597,7 @@
                                     <pic:cNvPicPr/>
                                   </pic:nvPicPr>
                                   <pic:blipFill>
-                                    <a:blip r:embed="rId16">
+                                    <a:blip r:embed="rId15">
                                       <a:extLst>
                                         <a:ext uri="{28A0092B-C50C-407E-A947-70E740481C1C}">
                                           <a14:useLocalDpi xmlns:a14="http://schemas.microsoft.com/office/drawing/2010/main" val="0"/>
@@ -3354,7 +2664,6 @@
                       <w:r>
                         <w:t xml:space="preserve">Fig. </w:t>
                       </w:r>
-                      <w:proofErr w:type="gramStart"/>
                       <w:r>
                         <w:rPr>
                           <w:lang w:val="en-US"/>
@@ -3364,7 +2673,6 @@
                       <w:r>
                         <w:t>.</w:t>
                       </w:r>
-                      <w:proofErr w:type="gramEnd"/>
                       <w:r>
                         <w:t> </w:t>
                       </w:r>
@@ -3399,19 +2707,7 @@
         <w:rPr>
           <w:lang w:eastAsia="x-none"/>
         </w:rPr>
-        <w:t>justed to test the impact of various rotor and stator geom</w:t>
-      </w:r>
-      <w:r>
-        <w:rPr>
-          <w:lang w:eastAsia="x-none"/>
-        </w:rPr>
-        <w:t>e</w:t>
-      </w:r>
-      <w:r>
-        <w:rPr>
-          <w:lang w:eastAsia="x-none"/>
-        </w:rPr>
-        <w:t xml:space="preserve">tries on the machine performance. </w:t>
+        <w:t xml:space="preserve">justed to test the impact of various rotor and stator geometries on the machine performance. </w:t>
       </w:r>
     </w:p>
     <w:p>
@@ -3451,43 +2747,7 @@
         <w:rPr>
           <w:lang w:eastAsia="x-none"/>
         </w:rPr>
-        <w:t>A superconductor bearing will improve the efficiency of the machine by reducing the amount of energy lost to friction in the bearing. Also the inclusion of composite materials in the functional electromagnetic portion of the machine will r</w:t>
-      </w:r>
-      <w:r>
-        <w:rPr>
-          <w:lang w:eastAsia="x-none"/>
-        </w:rPr>
-        <w:t>e</w:t>
-      </w:r>
-      <w:r>
-        <w:rPr>
-          <w:lang w:eastAsia="x-none"/>
-        </w:rPr>
-        <w:t>duce the machine’s ability to produce motoring torque. The intent is that this reduction will be countered by the increased material strength, which will allow the machine to achieve higher rot</w:t>
-      </w:r>
-      <w:r>
-        <w:rPr>
-          <w:lang w:eastAsia="x-none"/>
-        </w:rPr>
-        <w:t>a</w:t>
-      </w:r>
-      <w:r>
-        <w:rPr>
-          <w:lang w:eastAsia="x-none"/>
-        </w:rPr>
-        <w:t>tional velocities and therefore greater energy sto</w:t>
-      </w:r>
-      <w:r>
-        <w:rPr>
-          <w:lang w:eastAsia="x-none"/>
-        </w:rPr>
-        <w:t>r</w:t>
-      </w:r>
-      <w:r>
-        <w:rPr>
-          <w:lang w:eastAsia="x-none"/>
-        </w:rPr>
-        <w:t xml:space="preserve">age. </w:t>
+        <w:t xml:space="preserve">A superconductor bearing will improve the efficiency of the machine by reducing the amount of energy lost to friction in the bearing. Also the inclusion of composite materials in the functional electromagnetic portion of the machine will reduce the machine’s ability to produce motoring torque. The intent is that this reduction will be countered by the increased material strength, which will allow the machine to achieve higher rotational velocities and therefore greater energy storage. </w:t>
       </w:r>
     </w:p>
     <w:p>
@@ -3536,13 +2796,7 @@
         <w:t xml:space="preserve">The authors would like to thank </w:t>
       </w:r>
       <w:r>
-        <w:t>the previous professors, graduate students, senior design teams, and undergraduate r</w:t>
-      </w:r>
-      <w:r>
-        <w:t>e</w:t>
-      </w:r>
-      <w:r>
-        <w:t xml:space="preserve">searchers who aided in the development of the models and the machine. </w:t>
+        <w:t xml:space="preserve">the previous professors, graduate students, senior design teams, and undergraduate researchers who aided in the development of the models and the machine. </w:t>
       </w:r>
     </w:p>
     <w:p>
@@ -3562,20 +2816,12 @@
         <w:pStyle w:val="References"/>
         <w:suppressAutoHyphens/>
       </w:pPr>
-      <w:bookmarkStart w:id="2" w:name="_Ref460334897"/>
+      <w:bookmarkStart w:id="3" w:name="_Ref460334897"/>
       <w:r>
         <w:t xml:space="preserve"> </w:t>
       </w:r>
       <w:r>
-        <w:t xml:space="preserve">B. T. </w:t>
-      </w:r>
-      <w:proofErr w:type="spellStart"/>
-      <w:r>
-        <w:t>Wimer</w:t>
-      </w:r>
-      <w:proofErr w:type="spellEnd"/>
-      <w:r>
-        <w:t>, “Dynamic model and design of an integrated flywheel energy storage system,” Thesis, University of Idaho, May 2014.</w:t>
+        <w:t>B. T. Wimer, “Dynamic model and design of an integrated flywheel energy storage system,” Thesis, University of Idaho, May 2014.</w:t>
       </w:r>
     </w:p>
     <w:p>
@@ -3583,50 +2829,18 @@
         <w:pStyle w:val="References"/>
         <w:suppressAutoHyphens/>
       </w:pPr>
-      <w:bookmarkStart w:id="3" w:name="_Ref488917786"/>
-      <w:bookmarkStart w:id="4" w:name="_Ref460393626"/>
-      <w:bookmarkStart w:id="5" w:name="_Ref460334912"/>
-      <w:bookmarkEnd w:id="2"/>
-      <w:r>
-        <w:t xml:space="preserve">H. </w:t>
-      </w:r>
-      <w:proofErr w:type="spellStart"/>
-      <w:r>
-        <w:t>Bleuler</w:t>
-      </w:r>
-      <w:proofErr w:type="spellEnd"/>
-      <w:r>
-        <w:t xml:space="preserve">, M. Cole, P. Keogh, R. </w:t>
-      </w:r>
-      <w:proofErr w:type="spellStart"/>
-      <w:r>
-        <w:t>Larsonneur</w:t>
-      </w:r>
-      <w:proofErr w:type="spellEnd"/>
-      <w:r>
-        <w:t xml:space="preserve">, E. Maslen, R. </w:t>
-      </w:r>
-      <w:proofErr w:type="spellStart"/>
-      <w:r>
-        <w:t>Nordmann</w:t>
-      </w:r>
-      <w:proofErr w:type="spellEnd"/>
-      <w:r>
-        <w:t>, Y. Okada,</w:t>
+      <w:bookmarkStart w:id="4" w:name="_Ref488917786"/>
+      <w:bookmarkStart w:id="5" w:name="_Ref460393626"/>
+      <w:bookmarkStart w:id="6" w:name="_Ref460334912"/>
+      <w:bookmarkEnd w:id="3"/>
+      <w:r>
+        <w:t>H. Bleuler, M. Cole, P. Keogh, R. Larsonneur, E. Maslen, R. Nordmann, Y. Okada,</w:t>
       </w:r>
       <w:r>
         <w:t xml:space="preserve"> </w:t>
       </w:r>
       <w:r>
-        <w:t xml:space="preserve">G. Schweitzer, and A. </w:t>
-      </w:r>
-      <w:proofErr w:type="spellStart"/>
-      <w:r>
-        <w:t>Traxler</w:t>
-      </w:r>
-      <w:proofErr w:type="spellEnd"/>
-      <w:r>
-        <w:t xml:space="preserve">, </w:t>
+        <w:t xml:space="preserve">G. Schweitzer, and A. Traxler, </w:t>
       </w:r>
       <w:r>
         <w:rPr>
@@ -3659,22 +2873,14 @@
         <w:suppressAutoHyphens/>
         <w:spacing w:line="180" w:lineRule="exact"/>
       </w:pPr>
-      <w:bookmarkStart w:id="6" w:name="_Ref489287515"/>
-      <w:bookmarkStart w:id="7" w:name="_Ref460332011"/>
-      <w:bookmarkStart w:id="8" w:name="_Ref460334984"/>
-      <w:bookmarkEnd w:id="3"/>
+      <w:bookmarkStart w:id="7" w:name="_Ref489287515"/>
+      <w:bookmarkStart w:id="8" w:name="_Ref460332011"/>
+      <w:bookmarkStart w:id="9" w:name="_Ref460334984"/>
       <w:bookmarkEnd w:id="4"/>
       <w:bookmarkEnd w:id="5"/>
-      <w:r>
-        <w:t xml:space="preserve">B. F. </w:t>
-      </w:r>
-      <w:proofErr w:type="spellStart"/>
-      <w:r>
-        <w:t>Kaschmitter</w:t>
-      </w:r>
-      <w:proofErr w:type="spellEnd"/>
-      <w:r>
-        <w:t>, “</w:t>
+      <w:bookmarkEnd w:id="6"/>
+      <w:r>
+        <w:t>B. F. Kaschmitter, “</w:t>
       </w:r>
       <w:r>
         <w:t xml:space="preserve">Modeling, design, and optimization of a high-speed </w:t>
@@ -3698,44 +2904,15 @@
         <w:t>.</w:t>
       </w:r>
     </w:p>
-    <w:bookmarkEnd w:id="6"/>
     <w:bookmarkEnd w:id="7"/>
     <w:bookmarkEnd w:id="8"/>
+    <w:bookmarkEnd w:id="9"/>
     <w:p>
       <w:pPr>
         <w:pStyle w:val="References"/>
       </w:pPr>
       <w:r>
-        <w:t xml:space="preserve">J. D. </w:t>
-      </w:r>
-      <w:proofErr w:type="spellStart"/>
-      <w:r>
-        <w:t>Pettingill</w:t>
-      </w:r>
-      <w:proofErr w:type="spellEnd"/>
-      <w:r>
-        <w:t>, “</w:t>
-      </w:r>
-      <w:r>
-        <w:t>Multi-physic stochastic modeling of a high speed com</w:t>
-      </w:r>
-      <w:r>
-        <w:t>posite fly</w:t>
-      </w:r>
-      <w:r>
-        <w:t>wheel energy storage system," Thesis, University of Id</w:t>
-      </w:r>
-      <w:r>
-        <w:t>a</w:t>
-      </w:r>
-      <w:r>
-        <w:t>ho, May 201</w:t>
-      </w:r>
-      <w:r>
-        <w:t>7</w:t>
-      </w:r>
-      <w:r>
-        <w:t>.</w:t>
+        <w:t>J. D. Pettingill, “Multi-physic stochastic modeling of a high speed composite flywheel energy storage system," Thesis, University of Idaho, May 2017.</w:t>
       </w:r>
     </w:p>
     <w:p>
@@ -3757,8 +2934,8 @@
       </w:pPr>
     </w:p>
     <w:sectPr>
-      <w:headerReference w:type="even" r:id="rId17"/>
-      <w:footerReference w:type="default" r:id="rId18"/>
+      <w:headerReference w:type="even" r:id="rId16"/>
+      <w:footerReference w:type="default" r:id="rId17"/>
       <w:type w:val="continuous"/>
       <w:pgSz w:w="12240" w:h="15840" w:code="1"/>
       <w:pgMar w:top="1008" w:right="936" w:bottom="1008" w:left="936" w:header="432" w:footer="432" w:gutter="0"/>
@@ -3770,7 +2947,7 @@
 </file>
 
 <file path=word/endnotes.xml><?xml version="1.0" encoding="utf-8"?>
-<w:endnotes xmlns:wpc="http://schemas.microsoft.com/office/word/2010/wordprocessingCanvas" xmlns:mc="http://schemas.openxmlformats.org/markup-compatibility/2006" xmlns:o="urn:schemas-microsoft-com:office:office" xmlns:r="http://schemas.openxmlformats.org/officeDocument/2006/relationships" xmlns:m="http://schemas.openxmlformats.org/officeDocument/2006/math" xmlns:v="urn:schemas-microsoft-com:vml" xmlns:wp14="http://schemas.microsoft.com/office/word/2010/wordprocessingDrawing" xmlns:wp="http://schemas.openxmlformats.org/drawingml/2006/wordprocessingDrawing" xmlns:w10="urn:schemas-microsoft-com:office:word" xmlns:w="http://schemas.openxmlformats.org/wordprocessingml/2006/main" xmlns:w14="http://schemas.microsoft.com/office/word/2010/wordml" xmlns:wpg="http://schemas.microsoft.com/office/word/2010/wordprocessingGroup" xmlns:wpi="http://schemas.microsoft.com/office/word/2010/wordprocessingInk" xmlns:wne="http://schemas.microsoft.com/office/word/2006/wordml" xmlns:wps="http://schemas.microsoft.com/office/word/2010/wordprocessingShape" mc:Ignorable="w14 wp14">
+<w:endnotes xmlns:wpc="http://schemas.microsoft.com/office/word/2010/wordprocessingCanvas" xmlns:cx="http://schemas.microsoft.com/office/drawing/2014/chartex" xmlns:cx1="http://schemas.microsoft.com/office/drawing/2015/9/8/chartex" xmlns:cx2="http://schemas.microsoft.com/office/drawing/2015/10/21/chartex" xmlns:cx3="http://schemas.microsoft.com/office/drawing/2016/5/9/chartex" xmlns:cx4="http://schemas.microsoft.com/office/drawing/2016/5/10/chartex" xmlns:cx5="http://schemas.microsoft.com/office/drawing/2016/5/11/chartex" xmlns:cx6="http://schemas.microsoft.com/office/drawing/2016/5/12/chartex" xmlns:cx7="http://schemas.microsoft.com/office/drawing/2016/5/13/chartex" xmlns:cx8="http://schemas.microsoft.com/office/drawing/2016/5/14/chartex" xmlns:mc="http://schemas.openxmlformats.org/markup-compatibility/2006" xmlns:aink="http://schemas.microsoft.com/office/drawing/2016/ink" xmlns:am3d="http://schemas.microsoft.com/office/drawing/2017/model3d" xmlns:o="urn:schemas-microsoft-com:office:office" xmlns:r="http://schemas.openxmlformats.org/officeDocument/2006/relationships" xmlns:m="http://schemas.openxmlformats.org/officeDocument/2006/math" xmlns:v="urn:schemas-microsoft-com:vml" xmlns:wp14="http://schemas.microsoft.com/office/word/2010/wordprocessingDrawing" xmlns:wp="http://schemas.openxmlformats.org/drawingml/2006/wordprocessingDrawing" xmlns:w10="urn:schemas-microsoft-com:office:word" xmlns:w="http://schemas.openxmlformats.org/wordprocessingml/2006/main" xmlns:w14="http://schemas.microsoft.com/office/word/2010/wordml" xmlns:w15="http://schemas.microsoft.com/office/word/2012/wordml" xmlns:w16se="http://schemas.microsoft.com/office/word/2015/wordml/symex" xmlns:wpg="http://schemas.microsoft.com/office/word/2010/wordprocessingGroup" xmlns:wpi="http://schemas.microsoft.com/office/word/2010/wordprocessingInk" xmlns:wne="http://schemas.microsoft.com/office/word/2006/wordml" xmlns:wps="http://schemas.microsoft.com/office/word/2010/wordprocessingShape" mc:Ignorable="w14 w15 w16se wp14">
   <w:endnote w:type="separator" w:id="-1">
     <w:p>
       <w:r>
@@ -3789,7 +2966,7 @@
 </file>
 
 <file path=word/footer1.xml><?xml version="1.0" encoding="utf-8"?>
-<w:ftr xmlns:wpc="http://schemas.microsoft.com/office/word/2010/wordprocessingCanvas" xmlns:mc="http://schemas.openxmlformats.org/markup-compatibility/2006" xmlns:o="urn:schemas-microsoft-com:office:office" xmlns:r="http://schemas.openxmlformats.org/officeDocument/2006/relationships" xmlns:m="http://schemas.openxmlformats.org/officeDocument/2006/math" xmlns:v="urn:schemas-microsoft-com:vml" xmlns:wp14="http://schemas.microsoft.com/office/word/2010/wordprocessingDrawing" xmlns:wp="http://schemas.openxmlformats.org/drawingml/2006/wordprocessingDrawing" xmlns:w10="urn:schemas-microsoft-com:office:word" xmlns:w="http://schemas.openxmlformats.org/wordprocessingml/2006/main" xmlns:w14="http://schemas.microsoft.com/office/word/2010/wordml" xmlns:wpg="http://schemas.microsoft.com/office/word/2010/wordprocessingGroup" xmlns:wpi="http://schemas.microsoft.com/office/word/2010/wordprocessingInk" xmlns:wne="http://schemas.microsoft.com/office/word/2006/wordml" xmlns:wps="http://schemas.microsoft.com/office/word/2010/wordprocessingShape" mc:Ignorable="w14 wp14">
+<w:ftr xmlns:wpc="http://schemas.microsoft.com/office/word/2010/wordprocessingCanvas" xmlns:cx="http://schemas.microsoft.com/office/drawing/2014/chartex" xmlns:cx1="http://schemas.microsoft.com/office/drawing/2015/9/8/chartex" xmlns:cx2="http://schemas.microsoft.com/office/drawing/2015/10/21/chartex" xmlns:cx3="http://schemas.microsoft.com/office/drawing/2016/5/9/chartex" xmlns:cx4="http://schemas.microsoft.com/office/drawing/2016/5/10/chartex" xmlns:cx5="http://schemas.microsoft.com/office/drawing/2016/5/11/chartex" xmlns:cx6="http://schemas.microsoft.com/office/drawing/2016/5/12/chartex" xmlns:cx7="http://schemas.microsoft.com/office/drawing/2016/5/13/chartex" xmlns:cx8="http://schemas.microsoft.com/office/drawing/2016/5/14/chartex" xmlns:mc="http://schemas.openxmlformats.org/markup-compatibility/2006" xmlns:aink="http://schemas.microsoft.com/office/drawing/2016/ink" xmlns:am3d="http://schemas.microsoft.com/office/drawing/2017/model3d" xmlns:o="urn:schemas-microsoft-com:office:office" xmlns:r="http://schemas.openxmlformats.org/officeDocument/2006/relationships" xmlns:m="http://schemas.openxmlformats.org/officeDocument/2006/math" xmlns:v="urn:schemas-microsoft-com:vml" xmlns:wp14="http://schemas.microsoft.com/office/word/2010/wordprocessingDrawing" xmlns:wp="http://schemas.openxmlformats.org/drawingml/2006/wordprocessingDrawing" xmlns:w10="urn:schemas-microsoft-com:office:word" xmlns:w="http://schemas.openxmlformats.org/wordprocessingml/2006/main" xmlns:w14="http://schemas.microsoft.com/office/word/2010/wordml" xmlns:w15="http://schemas.microsoft.com/office/word/2012/wordml" xmlns:w16se="http://schemas.microsoft.com/office/word/2015/wordml/symex" xmlns:wpg="http://schemas.microsoft.com/office/word/2010/wordprocessingGroup" xmlns:wpi="http://schemas.microsoft.com/office/word/2010/wordprocessingInk" xmlns:wne="http://schemas.microsoft.com/office/word/2006/wordml" xmlns:wps="http://schemas.microsoft.com/office/word/2010/wordprocessingShape" mc:Ignorable="w14 w15 w16se wp14">
   <w:p>
     <w:pPr>
       <w:pStyle w:val="Footer"/>
@@ -3832,7 +3009,7 @@
 </file>
 
 <file path=word/footer2.xml><?xml version="1.0" encoding="utf-8"?>
-<w:ftr xmlns:wpc="http://schemas.microsoft.com/office/word/2010/wordprocessingCanvas" xmlns:mc="http://schemas.openxmlformats.org/markup-compatibility/2006" xmlns:o="urn:schemas-microsoft-com:office:office" xmlns:r="http://schemas.openxmlformats.org/officeDocument/2006/relationships" xmlns:m="http://schemas.openxmlformats.org/officeDocument/2006/math" xmlns:v="urn:schemas-microsoft-com:vml" xmlns:wp14="http://schemas.microsoft.com/office/word/2010/wordprocessingDrawing" xmlns:wp="http://schemas.openxmlformats.org/drawingml/2006/wordprocessingDrawing" xmlns:w10="urn:schemas-microsoft-com:office:word" xmlns:w="http://schemas.openxmlformats.org/wordprocessingml/2006/main" xmlns:w14="http://schemas.microsoft.com/office/word/2010/wordml" xmlns:wpg="http://schemas.microsoft.com/office/word/2010/wordprocessingGroup" xmlns:wpi="http://schemas.microsoft.com/office/word/2010/wordprocessingInk" xmlns:wne="http://schemas.microsoft.com/office/word/2006/wordml" xmlns:wps="http://schemas.microsoft.com/office/word/2010/wordprocessingShape" mc:Ignorable="w14 wp14">
+<w:ftr xmlns:wpc="http://schemas.microsoft.com/office/word/2010/wordprocessingCanvas" xmlns:cx="http://schemas.microsoft.com/office/drawing/2014/chartex" xmlns:cx1="http://schemas.microsoft.com/office/drawing/2015/9/8/chartex" xmlns:cx2="http://schemas.microsoft.com/office/drawing/2015/10/21/chartex" xmlns:cx3="http://schemas.microsoft.com/office/drawing/2016/5/9/chartex" xmlns:cx4="http://schemas.microsoft.com/office/drawing/2016/5/10/chartex" xmlns:cx5="http://schemas.microsoft.com/office/drawing/2016/5/11/chartex" xmlns:cx6="http://schemas.microsoft.com/office/drawing/2016/5/12/chartex" xmlns:cx7="http://schemas.microsoft.com/office/drawing/2016/5/13/chartex" xmlns:cx8="http://schemas.microsoft.com/office/drawing/2016/5/14/chartex" xmlns:mc="http://schemas.openxmlformats.org/markup-compatibility/2006" xmlns:aink="http://schemas.microsoft.com/office/drawing/2016/ink" xmlns:am3d="http://schemas.microsoft.com/office/drawing/2017/model3d" xmlns:o="urn:schemas-microsoft-com:office:office" xmlns:r="http://schemas.openxmlformats.org/officeDocument/2006/relationships" xmlns:m="http://schemas.openxmlformats.org/officeDocument/2006/math" xmlns:v="urn:schemas-microsoft-com:vml" xmlns:wp14="http://schemas.microsoft.com/office/word/2010/wordprocessingDrawing" xmlns:wp="http://schemas.openxmlformats.org/drawingml/2006/wordprocessingDrawing" xmlns:w10="urn:schemas-microsoft-com:office:word" xmlns:w="http://schemas.openxmlformats.org/wordprocessingml/2006/main" xmlns:w14="http://schemas.microsoft.com/office/word/2010/wordml" xmlns:w15="http://schemas.microsoft.com/office/word/2012/wordml" xmlns:w16se="http://schemas.microsoft.com/office/word/2015/wordml/symex" xmlns:wpg="http://schemas.microsoft.com/office/word/2010/wordprocessingGroup" xmlns:wpi="http://schemas.microsoft.com/office/word/2010/wordprocessingInk" xmlns:wne="http://schemas.microsoft.com/office/word/2006/wordml" xmlns:wps="http://schemas.microsoft.com/office/word/2010/wordprocessingShape" mc:Ignorable="w14 w15 w16se wp14">
   <w:p>
     <w:pPr>
       <w:pStyle w:val="Footer"/>
@@ -3899,7 +3076,7 @@
 </file>
 
 <file path=word/footer3.xml><?xml version="1.0" encoding="utf-8"?>
-<w:ftr xmlns:wpc="http://schemas.microsoft.com/office/word/2010/wordprocessingCanvas" xmlns:mc="http://schemas.openxmlformats.org/markup-compatibility/2006" xmlns:o="urn:schemas-microsoft-com:office:office" xmlns:r="http://schemas.openxmlformats.org/officeDocument/2006/relationships" xmlns:m="http://schemas.openxmlformats.org/officeDocument/2006/math" xmlns:v="urn:schemas-microsoft-com:vml" xmlns:wp14="http://schemas.microsoft.com/office/word/2010/wordprocessingDrawing" xmlns:wp="http://schemas.openxmlformats.org/drawingml/2006/wordprocessingDrawing" xmlns:w10="urn:schemas-microsoft-com:office:word" xmlns:w="http://schemas.openxmlformats.org/wordprocessingml/2006/main" xmlns:w14="http://schemas.microsoft.com/office/word/2010/wordml" xmlns:wpg="http://schemas.microsoft.com/office/word/2010/wordprocessingGroup" xmlns:wpi="http://schemas.microsoft.com/office/word/2010/wordprocessingInk" xmlns:wne="http://schemas.microsoft.com/office/word/2006/wordml" xmlns:wps="http://schemas.microsoft.com/office/word/2010/wordprocessingShape" mc:Ignorable="w14 wp14">
+<w:ftr xmlns:wpc="http://schemas.microsoft.com/office/word/2010/wordprocessingCanvas" xmlns:cx="http://schemas.microsoft.com/office/drawing/2014/chartex" xmlns:cx1="http://schemas.microsoft.com/office/drawing/2015/9/8/chartex" xmlns:cx2="http://schemas.microsoft.com/office/drawing/2015/10/21/chartex" xmlns:cx3="http://schemas.microsoft.com/office/drawing/2016/5/9/chartex" xmlns:cx4="http://schemas.microsoft.com/office/drawing/2016/5/10/chartex" xmlns:cx5="http://schemas.microsoft.com/office/drawing/2016/5/11/chartex" xmlns:cx6="http://schemas.microsoft.com/office/drawing/2016/5/12/chartex" xmlns:cx7="http://schemas.microsoft.com/office/drawing/2016/5/13/chartex" xmlns:cx8="http://schemas.microsoft.com/office/drawing/2016/5/14/chartex" xmlns:mc="http://schemas.openxmlformats.org/markup-compatibility/2006" xmlns:aink="http://schemas.microsoft.com/office/drawing/2016/ink" xmlns:am3d="http://schemas.microsoft.com/office/drawing/2017/model3d" xmlns:o="urn:schemas-microsoft-com:office:office" xmlns:r="http://schemas.openxmlformats.org/officeDocument/2006/relationships" xmlns:m="http://schemas.openxmlformats.org/officeDocument/2006/math" xmlns:v="urn:schemas-microsoft-com:vml" xmlns:wp14="http://schemas.microsoft.com/office/word/2010/wordprocessingDrawing" xmlns:wp="http://schemas.openxmlformats.org/drawingml/2006/wordprocessingDrawing" xmlns:w10="urn:schemas-microsoft-com:office:word" xmlns:w="http://schemas.openxmlformats.org/wordprocessingml/2006/main" xmlns:w14="http://schemas.microsoft.com/office/word/2010/wordml" xmlns:w15="http://schemas.microsoft.com/office/word/2012/wordml" xmlns:w16se="http://schemas.microsoft.com/office/word/2015/wordml/symex" xmlns:wpg="http://schemas.microsoft.com/office/word/2010/wordprocessingGroup" xmlns:wpi="http://schemas.microsoft.com/office/word/2010/wordprocessingInk" xmlns:wne="http://schemas.microsoft.com/office/word/2006/wordml" xmlns:wps="http://schemas.microsoft.com/office/word/2010/wordprocessingShape" mc:Ignorable="w14 w15 w16se wp14">
   <w:p>
     <w:pPr>
       <w:pStyle w:val="Footer"/>
@@ -3912,7 +3089,7 @@
 </file>
 
 <file path=word/footnotes.xml><?xml version="1.0" encoding="utf-8"?>
-<w:footnotes xmlns:wpc="http://schemas.microsoft.com/office/word/2010/wordprocessingCanvas" xmlns:mc="http://schemas.openxmlformats.org/markup-compatibility/2006" xmlns:o="urn:schemas-microsoft-com:office:office" xmlns:r="http://schemas.openxmlformats.org/officeDocument/2006/relationships" xmlns:m="http://schemas.openxmlformats.org/officeDocument/2006/math" xmlns:v="urn:schemas-microsoft-com:vml" xmlns:wp14="http://schemas.microsoft.com/office/word/2010/wordprocessingDrawing" xmlns:wp="http://schemas.openxmlformats.org/drawingml/2006/wordprocessingDrawing" xmlns:w10="urn:schemas-microsoft-com:office:word" xmlns:w="http://schemas.openxmlformats.org/wordprocessingml/2006/main" xmlns:w14="http://schemas.microsoft.com/office/word/2010/wordml" xmlns:wpg="http://schemas.microsoft.com/office/word/2010/wordprocessingGroup" xmlns:wpi="http://schemas.microsoft.com/office/word/2010/wordprocessingInk" xmlns:wne="http://schemas.microsoft.com/office/word/2006/wordml" xmlns:wps="http://schemas.microsoft.com/office/word/2010/wordprocessingShape" mc:Ignorable="w14 wp14">
+<w:footnotes xmlns:wpc="http://schemas.microsoft.com/office/word/2010/wordprocessingCanvas" xmlns:cx="http://schemas.microsoft.com/office/drawing/2014/chartex" xmlns:cx1="http://schemas.microsoft.com/office/drawing/2015/9/8/chartex" xmlns:cx2="http://schemas.microsoft.com/office/drawing/2015/10/21/chartex" xmlns:cx3="http://schemas.microsoft.com/office/drawing/2016/5/9/chartex" xmlns:cx4="http://schemas.microsoft.com/office/drawing/2016/5/10/chartex" xmlns:cx5="http://schemas.microsoft.com/office/drawing/2016/5/11/chartex" xmlns:cx6="http://schemas.microsoft.com/office/drawing/2016/5/12/chartex" xmlns:cx7="http://schemas.microsoft.com/office/drawing/2016/5/13/chartex" xmlns:cx8="http://schemas.microsoft.com/office/drawing/2016/5/14/chartex" xmlns:mc="http://schemas.openxmlformats.org/markup-compatibility/2006" xmlns:aink="http://schemas.microsoft.com/office/drawing/2016/ink" xmlns:am3d="http://schemas.microsoft.com/office/drawing/2017/model3d" xmlns:o="urn:schemas-microsoft-com:office:office" xmlns:r="http://schemas.openxmlformats.org/officeDocument/2006/relationships" xmlns:m="http://schemas.openxmlformats.org/officeDocument/2006/math" xmlns:v="urn:schemas-microsoft-com:vml" xmlns:wp14="http://schemas.microsoft.com/office/word/2010/wordprocessingDrawing" xmlns:wp="http://schemas.openxmlformats.org/drawingml/2006/wordprocessingDrawing" xmlns:w10="urn:schemas-microsoft-com:office:word" xmlns:w="http://schemas.openxmlformats.org/wordprocessingml/2006/main" xmlns:w14="http://schemas.microsoft.com/office/word/2010/wordml" xmlns:w15="http://schemas.microsoft.com/office/word/2012/wordml" xmlns:w16se="http://schemas.microsoft.com/office/word/2015/wordml/symex" xmlns:wpg="http://schemas.microsoft.com/office/word/2010/wordprocessingGroup" xmlns:wpi="http://schemas.microsoft.com/office/word/2010/wordprocessingInk" xmlns:wne="http://schemas.microsoft.com/office/word/2006/wordml" xmlns:wps="http://schemas.microsoft.com/office/word/2010/wordprocessingShape" mc:Ignorable="w14 w15 w16se wp14">
   <w:footnote w:type="separator" w:id="-1">
     <w:p/>
   </w:footnote>
@@ -3960,21 +3137,7 @@
         <w:rPr>
           <w:highlight w:val="yellow"/>
         </w:rPr>
-        <w:t xml:space="preserve">S. B. Author was with Brookhaven National Laboratory, Upton, NY 11973 USA. She is now with Institution, City, State, Postal code, Country (e-mail: </w:t>
-      </w:r>
-      <w:proofErr w:type="spellStart"/>
-      <w:r>
-        <w:rPr>
-          <w:highlight w:val="yellow"/>
-        </w:rPr>
-        <w:t>sbauthor@email.domain</w:t>
-      </w:r>
-      <w:proofErr w:type="spellEnd"/>
-      <w:r>
-        <w:rPr>
-          <w:highlight w:val="yellow"/>
-        </w:rPr>
-        <w:t>).</w:t>
+        <w:t>S. B. Author was with Brookhaven National Laboratory, Upton, NY 11973 USA. She is now with Institution, City, State, Postal code, Country (e-mail: sbauthor@email.domain).</w:t>
       </w:r>
     </w:p>
     <w:p>
@@ -3986,21 +3149,7 @@
         <w:rPr>
           <w:highlight w:val="yellow"/>
         </w:rPr>
-        <w:t xml:space="preserve"> T. Author is with Lawrence Berkeley National Laboratory, Berkeley, CA 94720-8203 USA (e-mail: </w:t>
-      </w:r>
-      <w:proofErr w:type="spellStart"/>
-      <w:r>
-        <w:rPr>
-          <w:highlight w:val="yellow"/>
-        </w:rPr>
-        <w:t>third.author@email.domain</w:t>
-      </w:r>
-      <w:proofErr w:type="spellEnd"/>
-      <w:r>
-        <w:rPr>
-          <w:highlight w:val="yellow"/>
-        </w:rPr>
-        <w:t>).</w:t>
+        <w:t xml:space="preserve"> T. Author is with Lawrence Berkeley National Laboratory, Berkeley, CA 94720-8203 USA (e-mail: third.author@email.domain).</w:t>
       </w:r>
     </w:p>
     <w:p>
@@ -4014,7 +3163,7 @@
 </file>
 
 <file path=word/header1.xml><?xml version="1.0" encoding="utf-8"?>
-<w:hdr xmlns:wpc="http://schemas.microsoft.com/office/word/2010/wordprocessingCanvas" xmlns:mc="http://schemas.openxmlformats.org/markup-compatibility/2006" xmlns:o="urn:schemas-microsoft-com:office:office" xmlns:r="http://schemas.openxmlformats.org/officeDocument/2006/relationships" xmlns:m="http://schemas.openxmlformats.org/officeDocument/2006/math" xmlns:v="urn:schemas-microsoft-com:vml" xmlns:wp14="http://schemas.microsoft.com/office/word/2010/wordprocessingDrawing" xmlns:wp="http://schemas.openxmlformats.org/drawingml/2006/wordprocessingDrawing" xmlns:w10="urn:schemas-microsoft-com:office:word" xmlns:w="http://schemas.openxmlformats.org/wordprocessingml/2006/main" xmlns:w14="http://schemas.microsoft.com/office/word/2010/wordml" xmlns:wpg="http://schemas.microsoft.com/office/word/2010/wordprocessingGroup" xmlns:wpi="http://schemas.microsoft.com/office/word/2010/wordprocessingInk" xmlns:wne="http://schemas.microsoft.com/office/word/2006/wordml" xmlns:wps="http://schemas.microsoft.com/office/word/2010/wordprocessingShape" mc:Ignorable="w14 wp14">
+<w:hdr xmlns:wpc="http://schemas.microsoft.com/office/word/2010/wordprocessingCanvas" xmlns:cx="http://schemas.microsoft.com/office/drawing/2014/chartex" xmlns:cx1="http://schemas.microsoft.com/office/drawing/2015/9/8/chartex" xmlns:cx2="http://schemas.microsoft.com/office/drawing/2015/10/21/chartex" xmlns:cx3="http://schemas.microsoft.com/office/drawing/2016/5/9/chartex" xmlns:cx4="http://schemas.microsoft.com/office/drawing/2016/5/10/chartex" xmlns:cx5="http://schemas.microsoft.com/office/drawing/2016/5/11/chartex" xmlns:cx6="http://schemas.microsoft.com/office/drawing/2016/5/12/chartex" xmlns:cx7="http://schemas.microsoft.com/office/drawing/2016/5/13/chartex" xmlns:cx8="http://schemas.microsoft.com/office/drawing/2016/5/14/chartex" xmlns:mc="http://schemas.openxmlformats.org/markup-compatibility/2006" xmlns:aink="http://schemas.microsoft.com/office/drawing/2016/ink" xmlns:am3d="http://schemas.microsoft.com/office/drawing/2017/model3d" xmlns:o="urn:schemas-microsoft-com:office:office" xmlns:r="http://schemas.openxmlformats.org/officeDocument/2006/relationships" xmlns:m="http://schemas.openxmlformats.org/officeDocument/2006/math" xmlns:v="urn:schemas-microsoft-com:vml" xmlns:wp14="http://schemas.microsoft.com/office/word/2010/wordprocessingDrawing" xmlns:wp="http://schemas.openxmlformats.org/drawingml/2006/wordprocessingDrawing" xmlns:w10="urn:schemas-microsoft-com:office:word" xmlns:w="http://schemas.openxmlformats.org/wordprocessingml/2006/main" xmlns:w14="http://schemas.microsoft.com/office/word/2010/wordml" xmlns:w15="http://schemas.microsoft.com/office/word/2012/wordml" xmlns:w16se="http://schemas.microsoft.com/office/word/2015/wordml/symex" xmlns:wpg="http://schemas.microsoft.com/office/word/2010/wordprocessingGroup" xmlns:wpi="http://schemas.microsoft.com/office/word/2010/wordprocessingInk" xmlns:wne="http://schemas.microsoft.com/office/word/2006/wordml" xmlns:wps="http://schemas.microsoft.com/office/word/2010/wordprocessingShape" mc:Ignorable="w14 w15 w16se wp14">
   <w:p>
     <w:pPr>
       <w:framePr w:wrap="around" w:vAnchor="text" w:hAnchor="margin" w:xAlign="right" w:y="1"/>
@@ -4047,7 +3196,7 @@
 </file>
 
 <file path=word/header2.xml><?xml version="1.0" encoding="utf-8"?>
-<w:hdr xmlns:wpc="http://schemas.microsoft.com/office/word/2010/wordprocessingCanvas" xmlns:mc="http://schemas.openxmlformats.org/markup-compatibility/2006" xmlns:o="urn:schemas-microsoft-com:office:office" xmlns:r="http://schemas.openxmlformats.org/officeDocument/2006/relationships" xmlns:m="http://schemas.openxmlformats.org/officeDocument/2006/math" xmlns:v="urn:schemas-microsoft-com:vml" xmlns:wp14="http://schemas.microsoft.com/office/word/2010/wordprocessingDrawing" xmlns:wp="http://schemas.openxmlformats.org/drawingml/2006/wordprocessingDrawing" xmlns:w10="urn:schemas-microsoft-com:office:word" xmlns:w="http://schemas.openxmlformats.org/wordprocessingml/2006/main" xmlns:w14="http://schemas.microsoft.com/office/word/2010/wordml" xmlns:wpg="http://schemas.microsoft.com/office/word/2010/wordprocessingGroup" xmlns:wpi="http://schemas.microsoft.com/office/word/2010/wordprocessingInk" xmlns:wne="http://schemas.microsoft.com/office/word/2006/wordml" xmlns:wps="http://schemas.microsoft.com/office/word/2010/wordprocessingShape" mc:Ignorable="w14 wp14">
+<w:hdr xmlns:wpc="http://schemas.microsoft.com/office/word/2010/wordprocessingCanvas" xmlns:cx="http://schemas.microsoft.com/office/drawing/2014/chartex" xmlns:cx1="http://schemas.microsoft.com/office/drawing/2015/9/8/chartex" xmlns:cx2="http://schemas.microsoft.com/office/drawing/2015/10/21/chartex" xmlns:cx3="http://schemas.microsoft.com/office/drawing/2016/5/9/chartex" xmlns:cx4="http://schemas.microsoft.com/office/drawing/2016/5/10/chartex" xmlns:cx5="http://schemas.microsoft.com/office/drawing/2016/5/11/chartex" xmlns:cx6="http://schemas.microsoft.com/office/drawing/2016/5/12/chartex" xmlns:cx7="http://schemas.microsoft.com/office/drawing/2016/5/13/chartex" xmlns:cx8="http://schemas.microsoft.com/office/drawing/2016/5/14/chartex" xmlns:mc="http://schemas.openxmlformats.org/markup-compatibility/2006" xmlns:aink="http://schemas.microsoft.com/office/drawing/2016/ink" xmlns:am3d="http://schemas.microsoft.com/office/drawing/2017/model3d" xmlns:o="urn:schemas-microsoft-com:office:office" xmlns:r="http://schemas.openxmlformats.org/officeDocument/2006/relationships" xmlns:m="http://schemas.openxmlformats.org/officeDocument/2006/math" xmlns:v="urn:schemas-microsoft-com:vml" xmlns:wp14="http://schemas.microsoft.com/office/word/2010/wordprocessingDrawing" xmlns:wp="http://schemas.openxmlformats.org/drawingml/2006/wordprocessingDrawing" xmlns:w10="urn:schemas-microsoft-com:office:word" xmlns:w="http://schemas.openxmlformats.org/wordprocessingml/2006/main" xmlns:w14="http://schemas.microsoft.com/office/word/2010/wordml" xmlns:w15="http://schemas.microsoft.com/office/word/2012/wordml" xmlns:w16se="http://schemas.microsoft.com/office/word/2015/wordml/symex" xmlns:wpg="http://schemas.microsoft.com/office/word/2010/wordprocessingGroup" xmlns:wpi="http://schemas.microsoft.com/office/word/2010/wordprocessingInk" xmlns:wne="http://schemas.microsoft.com/office/word/2006/wordml" xmlns:wps="http://schemas.microsoft.com/office/word/2010/wordprocessingShape" mc:Ignorable="w14 w15 w16se wp14">
   <w:p>
     <w:pPr>
       <w:framePr w:wrap="around" w:vAnchor="text" w:hAnchor="margin" w:xAlign="right" w:y="1"/>
@@ -4103,7 +3252,7 @@
 </file>
 
 <file path=word/header3.xml><?xml version="1.0" encoding="utf-8"?>
-<w:hdr xmlns:wpc="http://schemas.microsoft.com/office/word/2010/wordprocessingCanvas" xmlns:mc="http://schemas.openxmlformats.org/markup-compatibility/2006" xmlns:o="urn:schemas-microsoft-com:office:office" xmlns:r="http://schemas.openxmlformats.org/officeDocument/2006/relationships" xmlns:m="http://schemas.openxmlformats.org/officeDocument/2006/math" xmlns:v="urn:schemas-microsoft-com:vml" xmlns:wp14="http://schemas.microsoft.com/office/word/2010/wordprocessingDrawing" xmlns:wp="http://schemas.openxmlformats.org/drawingml/2006/wordprocessingDrawing" xmlns:w10="urn:schemas-microsoft-com:office:word" xmlns:w="http://schemas.openxmlformats.org/wordprocessingml/2006/main" xmlns:w14="http://schemas.microsoft.com/office/word/2010/wordml" xmlns:wpg="http://schemas.microsoft.com/office/word/2010/wordprocessingGroup" xmlns:wpi="http://schemas.microsoft.com/office/word/2010/wordprocessingInk" xmlns:wne="http://schemas.microsoft.com/office/word/2006/wordml" xmlns:wps="http://schemas.microsoft.com/office/word/2010/wordprocessingShape" mc:Ignorable="w14 wp14">
+<w:hdr xmlns:wpc="http://schemas.microsoft.com/office/word/2010/wordprocessingCanvas" xmlns:cx="http://schemas.microsoft.com/office/drawing/2014/chartex" xmlns:cx1="http://schemas.microsoft.com/office/drawing/2015/9/8/chartex" xmlns:cx2="http://schemas.microsoft.com/office/drawing/2015/10/21/chartex" xmlns:cx3="http://schemas.microsoft.com/office/drawing/2016/5/9/chartex" xmlns:cx4="http://schemas.microsoft.com/office/drawing/2016/5/10/chartex" xmlns:cx5="http://schemas.microsoft.com/office/drawing/2016/5/11/chartex" xmlns:cx6="http://schemas.microsoft.com/office/drawing/2016/5/12/chartex" xmlns:cx7="http://schemas.microsoft.com/office/drawing/2016/5/13/chartex" xmlns:cx8="http://schemas.microsoft.com/office/drawing/2016/5/14/chartex" xmlns:mc="http://schemas.openxmlformats.org/markup-compatibility/2006" xmlns:aink="http://schemas.microsoft.com/office/drawing/2016/ink" xmlns:am3d="http://schemas.microsoft.com/office/drawing/2017/model3d" xmlns:o="urn:schemas-microsoft-com:office:office" xmlns:r="http://schemas.openxmlformats.org/officeDocument/2006/relationships" xmlns:m="http://schemas.openxmlformats.org/officeDocument/2006/math" xmlns:v="urn:schemas-microsoft-com:vml" xmlns:wp14="http://schemas.microsoft.com/office/word/2010/wordprocessingDrawing" xmlns:wp="http://schemas.openxmlformats.org/drawingml/2006/wordprocessingDrawing" xmlns:w10="urn:schemas-microsoft-com:office:word" xmlns:w="http://schemas.openxmlformats.org/wordprocessingml/2006/main" xmlns:w14="http://schemas.microsoft.com/office/word/2010/wordml" xmlns:w15="http://schemas.microsoft.com/office/word/2012/wordml" xmlns:w16se="http://schemas.microsoft.com/office/word/2015/wordml/symex" xmlns:wpg="http://schemas.microsoft.com/office/word/2010/wordprocessingGroup" xmlns:wpi="http://schemas.microsoft.com/office/word/2010/wordprocessingInk" xmlns:wne="http://schemas.microsoft.com/office/word/2006/wordml" xmlns:wps="http://schemas.microsoft.com/office/word/2010/wordprocessingShape" mc:Ignorable="w14 w15 w16se wp14">
   <w:p>
     <w:pPr>
       <w:framePr w:wrap="around" w:vAnchor="text" w:hAnchor="margin" w:xAlign="right" w:y="1"/>
@@ -4169,14 +3318,14 @@
 </file>
 
 <file path=word/header4.xml><?xml version="1.0" encoding="utf-8"?>
-<w:hdr xmlns:wpc="http://schemas.microsoft.com/office/word/2010/wordprocessingCanvas" xmlns:mc="http://schemas.openxmlformats.org/markup-compatibility/2006" xmlns:o="urn:schemas-microsoft-com:office:office" xmlns:r="http://schemas.openxmlformats.org/officeDocument/2006/relationships" xmlns:m="http://schemas.openxmlformats.org/officeDocument/2006/math" xmlns:v="urn:schemas-microsoft-com:vml" xmlns:wp14="http://schemas.microsoft.com/office/word/2010/wordprocessingDrawing" xmlns:wp="http://schemas.openxmlformats.org/drawingml/2006/wordprocessingDrawing" xmlns:w10="urn:schemas-microsoft-com:office:word" xmlns:w="http://schemas.openxmlformats.org/wordprocessingml/2006/main" xmlns:w14="http://schemas.microsoft.com/office/word/2010/wordml" xmlns:wpg="http://schemas.microsoft.com/office/word/2010/wordprocessingGroup" xmlns:wpi="http://schemas.microsoft.com/office/word/2010/wordprocessingInk" xmlns:wne="http://schemas.microsoft.com/office/word/2006/wordml" xmlns:wps="http://schemas.microsoft.com/office/word/2010/wordprocessingShape" mc:Ignorable="w14 wp14">
+<w:hdr xmlns:wpc="http://schemas.microsoft.com/office/word/2010/wordprocessingCanvas" xmlns:cx="http://schemas.microsoft.com/office/drawing/2014/chartex" xmlns:cx1="http://schemas.microsoft.com/office/drawing/2015/9/8/chartex" xmlns:cx2="http://schemas.microsoft.com/office/drawing/2015/10/21/chartex" xmlns:cx3="http://schemas.microsoft.com/office/drawing/2016/5/9/chartex" xmlns:cx4="http://schemas.microsoft.com/office/drawing/2016/5/10/chartex" xmlns:cx5="http://schemas.microsoft.com/office/drawing/2016/5/11/chartex" xmlns:cx6="http://schemas.microsoft.com/office/drawing/2016/5/12/chartex" xmlns:cx7="http://schemas.microsoft.com/office/drawing/2016/5/13/chartex" xmlns:cx8="http://schemas.microsoft.com/office/drawing/2016/5/14/chartex" xmlns:mc="http://schemas.openxmlformats.org/markup-compatibility/2006" xmlns:aink="http://schemas.microsoft.com/office/drawing/2016/ink" xmlns:am3d="http://schemas.microsoft.com/office/drawing/2017/model3d" xmlns:o="urn:schemas-microsoft-com:office:office" xmlns:r="http://schemas.openxmlformats.org/officeDocument/2006/relationships" xmlns:m="http://schemas.openxmlformats.org/officeDocument/2006/math" xmlns:v="urn:schemas-microsoft-com:vml" xmlns:wp14="http://schemas.microsoft.com/office/word/2010/wordprocessingDrawing" xmlns:wp="http://schemas.openxmlformats.org/drawingml/2006/wordprocessingDrawing" xmlns:w10="urn:schemas-microsoft-com:office:word" xmlns:w="http://schemas.openxmlformats.org/wordprocessingml/2006/main" xmlns:w14="http://schemas.microsoft.com/office/word/2010/wordml" xmlns:w15="http://schemas.microsoft.com/office/word/2012/wordml" xmlns:w16se="http://schemas.microsoft.com/office/word/2015/wordml/symex" xmlns:wpg="http://schemas.microsoft.com/office/word/2010/wordprocessingGroup" xmlns:wpi="http://schemas.microsoft.com/office/word/2010/wordprocessingInk" xmlns:wne="http://schemas.microsoft.com/office/word/2006/wordml" xmlns:wps="http://schemas.microsoft.com/office/word/2010/wordprocessingShape" mc:Ignorable="w14 w15 w16se wp14">
   <w:p/>
 </w:hdr>
 </file>
 
 <file path=word/numbering.xml><?xml version="1.0" encoding="utf-8"?>
-<w:numbering xmlns:wpc="http://schemas.microsoft.com/office/word/2010/wordprocessingCanvas" xmlns:mc="http://schemas.openxmlformats.org/markup-compatibility/2006" xmlns:o="urn:schemas-microsoft-com:office:office" xmlns:r="http://schemas.openxmlformats.org/officeDocument/2006/relationships" xmlns:m="http://schemas.openxmlformats.org/officeDocument/2006/math" xmlns:v="urn:schemas-microsoft-com:vml" xmlns:wp14="http://schemas.microsoft.com/office/word/2010/wordprocessingDrawing" xmlns:wp="http://schemas.openxmlformats.org/drawingml/2006/wordprocessingDrawing" xmlns:w10="urn:schemas-microsoft-com:office:word" xmlns:w="http://schemas.openxmlformats.org/wordprocessingml/2006/main" xmlns:w14="http://schemas.microsoft.com/office/word/2010/wordml" xmlns:wpg="http://schemas.microsoft.com/office/word/2010/wordprocessingGroup" xmlns:wpi="http://schemas.microsoft.com/office/word/2010/wordprocessingInk" xmlns:wne="http://schemas.microsoft.com/office/word/2006/wordml" xmlns:wps="http://schemas.microsoft.com/office/word/2010/wordprocessingShape" mc:Ignorable="w14 wp14">
-  <w:abstractNum w:abstractNumId="0">
+<w:numbering xmlns:wpc="http://schemas.microsoft.com/office/word/2010/wordprocessingCanvas" xmlns:cx="http://schemas.microsoft.com/office/drawing/2014/chartex" xmlns:cx1="http://schemas.microsoft.com/office/drawing/2015/9/8/chartex" xmlns:cx2="http://schemas.microsoft.com/office/drawing/2015/10/21/chartex" xmlns:cx3="http://schemas.microsoft.com/office/drawing/2016/5/9/chartex" xmlns:cx4="http://schemas.microsoft.com/office/drawing/2016/5/10/chartex" xmlns:cx5="http://schemas.microsoft.com/office/drawing/2016/5/11/chartex" xmlns:cx6="http://schemas.microsoft.com/office/drawing/2016/5/12/chartex" xmlns:cx7="http://schemas.microsoft.com/office/drawing/2016/5/13/chartex" xmlns:cx8="http://schemas.microsoft.com/office/drawing/2016/5/14/chartex" xmlns:mc="http://schemas.openxmlformats.org/markup-compatibility/2006" xmlns:aink="http://schemas.microsoft.com/office/drawing/2016/ink" xmlns:am3d="http://schemas.microsoft.com/office/drawing/2017/model3d" xmlns:o="urn:schemas-microsoft-com:office:office" xmlns:r="http://schemas.openxmlformats.org/officeDocument/2006/relationships" xmlns:m="http://schemas.openxmlformats.org/officeDocument/2006/math" xmlns:v="urn:schemas-microsoft-com:vml" xmlns:wp14="http://schemas.microsoft.com/office/word/2010/wordprocessingDrawing" xmlns:wp="http://schemas.openxmlformats.org/drawingml/2006/wordprocessingDrawing" xmlns:w10="urn:schemas-microsoft-com:office:word" xmlns:w="http://schemas.openxmlformats.org/wordprocessingml/2006/main" xmlns:w14="http://schemas.microsoft.com/office/word/2010/wordml" xmlns:w15="http://schemas.microsoft.com/office/word/2012/wordml" xmlns:w16se="http://schemas.microsoft.com/office/word/2015/wordml/symex" xmlns:wpg="http://schemas.microsoft.com/office/word/2010/wordprocessingGroup" xmlns:wpi="http://schemas.microsoft.com/office/word/2010/wordprocessingInk" xmlns:wne="http://schemas.microsoft.com/office/word/2006/wordml" xmlns:wps="http://schemas.microsoft.com/office/word/2010/wordprocessingShape" mc:Ignorable="w14 w15 w16se wp14">
+  <w:abstractNum w:abstractNumId="0" w15:restartNumberingAfterBreak="0">
     <w:nsid w:val="FFFFFFFB"/>
     <w:multiLevelType w:val="multilevel"/>
     <w:tmpl w:val="C770A7E0"/>
@@ -4299,7 +3448,7 @@
       </w:rPr>
     </w:lvl>
   </w:abstractNum>
-  <w:abstractNum w:abstractNumId="1">
+  <w:abstractNum w:abstractNumId="1" w15:restartNumberingAfterBreak="0">
     <w:nsid w:val="1BCD4ABB"/>
     <w:multiLevelType w:val="hybridMultilevel"/>
     <w:tmpl w:val="439AE3B6"/>
@@ -4412,7 +3561,7 @@
       </w:rPr>
     </w:lvl>
   </w:abstractNum>
-  <w:abstractNum w:abstractNumId="2">
+  <w:abstractNum w:abstractNumId="2" w15:restartNumberingAfterBreak="0">
     <w:nsid w:val="27825242"/>
     <w:multiLevelType w:val="hybridMultilevel"/>
     <w:tmpl w:val="09A8C67C"/>
@@ -4498,7 +3647,7 @@
       </w:pPr>
     </w:lvl>
   </w:abstractNum>
-  <w:abstractNum w:abstractNumId="3">
+  <w:abstractNum w:abstractNumId="3" w15:restartNumberingAfterBreak="0">
     <w:nsid w:val="288F2A48"/>
     <w:multiLevelType w:val="hybridMultilevel"/>
     <w:tmpl w:val="87809AB6"/>
@@ -4584,7 +3733,7 @@
       </w:pPr>
     </w:lvl>
   </w:abstractNum>
-  <w:abstractNum w:abstractNumId="4">
+  <w:abstractNum w:abstractNumId="4" w15:restartNumberingAfterBreak="0">
     <w:nsid w:val="2B290BF2"/>
     <w:multiLevelType w:val="hybridMultilevel"/>
     <w:tmpl w:val="EEE42D44"/>
@@ -4670,7 +3819,7 @@
       </w:pPr>
     </w:lvl>
   </w:abstractNum>
-  <w:abstractNum w:abstractNumId="5">
+  <w:abstractNum w:abstractNumId="5" w15:restartNumberingAfterBreak="0">
     <w:nsid w:val="32B75B71"/>
     <w:multiLevelType w:val="hybridMultilevel"/>
     <w:tmpl w:val="6A6A0598"/>
@@ -4756,7 +3905,7 @@
       </w:pPr>
     </w:lvl>
   </w:abstractNum>
-  <w:abstractNum w:abstractNumId="6">
+  <w:abstractNum w:abstractNumId="6" w15:restartNumberingAfterBreak="0">
     <w:nsid w:val="3A877D64"/>
     <w:multiLevelType w:val="singleLevel"/>
     <w:tmpl w:val="5DA6FC16"/>
@@ -4777,7 +3926,7 @@
       </w:rPr>
     </w:lvl>
   </w:abstractNum>
-  <w:abstractNum w:abstractNumId="7">
+  <w:abstractNum w:abstractNumId="7" w15:restartNumberingAfterBreak="0">
     <w:nsid w:val="3A993AF9"/>
     <w:multiLevelType w:val="hybridMultilevel"/>
     <w:tmpl w:val="3DA09A5E"/>
@@ -4890,7 +4039,7 @@
       </w:rPr>
     </w:lvl>
   </w:abstractNum>
-  <w:abstractNum w:abstractNumId="8">
+  <w:abstractNum w:abstractNumId="8" w15:restartNumberingAfterBreak="0">
     <w:nsid w:val="42BC6DC9"/>
     <w:multiLevelType w:val="hybridMultilevel"/>
     <w:tmpl w:val="0226AB22"/>
@@ -5003,7 +4152,7 @@
       </w:rPr>
     </w:lvl>
   </w:abstractNum>
-  <w:abstractNum w:abstractNumId="9">
+  <w:abstractNum w:abstractNumId="9" w15:restartNumberingAfterBreak="0">
     <w:nsid w:val="4A1B3BEF"/>
     <w:multiLevelType w:val="hybridMultilevel"/>
     <w:tmpl w:val="F63C238A"/>
@@ -5116,7 +4265,7 @@
       </w:rPr>
     </w:lvl>
   </w:abstractNum>
-  <w:abstractNum w:abstractNumId="10">
+  <w:abstractNum w:abstractNumId="10" w15:restartNumberingAfterBreak="0">
     <w:nsid w:val="4C0E08DD"/>
     <w:multiLevelType w:val="hybridMultilevel"/>
     <w:tmpl w:val="8530EDB2"/>
@@ -5203,7 +4352,7 @@
       </w:pPr>
     </w:lvl>
   </w:abstractNum>
-  <w:abstractNum w:abstractNumId="11">
+  <w:abstractNum w:abstractNumId="11" w15:restartNumberingAfterBreak="0">
     <w:nsid w:val="4D4B7369"/>
     <w:multiLevelType w:val="hybridMultilevel"/>
     <w:tmpl w:val="B274BC34"/>
@@ -5316,7 +4465,7 @@
       </w:rPr>
     </w:lvl>
   </w:abstractNum>
-  <w:abstractNum w:abstractNumId="12">
+  <w:abstractNum w:abstractNumId="12" w15:restartNumberingAfterBreak="0">
     <w:nsid w:val="508E2446"/>
     <w:multiLevelType w:val="hybridMultilevel"/>
     <w:tmpl w:val="A2DC5CA2"/>
@@ -5402,7 +4551,7 @@
       </w:pPr>
     </w:lvl>
   </w:abstractNum>
-  <w:abstractNum w:abstractNumId="13">
+  <w:abstractNum w:abstractNumId="13" w15:restartNumberingAfterBreak="0">
     <w:nsid w:val="57B15CB0"/>
     <w:multiLevelType w:val="hybridMultilevel"/>
     <w:tmpl w:val="A2DC5CA2"/>
@@ -5488,7 +4637,7 @@
       </w:pPr>
     </w:lvl>
   </w:abstractNum>
-  <w:abstractNum w:abstractNumId="14">
+  <w:abstractNum w:abstractNumId="14" w15:restartNumberingAfterBreak="0">
     <w:nsid w:val="58F621E8"/>
     <w:multiLevelType w:val="hybridMultilevel"/>
     <w:tmpl w:val="92D20432"/>
@@ -5577,7 +4726,7 @@
       </w:pPr>
     </w:lvl>
   </w:abstractNum>
-  <w:abstractNum w:abstractNumId="15">
+  <w:abstractNum w:abstractNumId="15" w15:restartNumberingAfterBreak="0">
     <w:nsid w:val="592F380B"/>
     <w:multiLevelType w:val="hybridMultilevel"/>
     <w:tmpl w:val="6E52CB1E"/>
@@ -5690,7 +4839,7 @@
       </w:rPr>
     </w:lvl>
   </w:abstractNum>
-  <w:abstractNum w:abstractNumId="16">
+  <w:abstractNum w:abstractNumId="16" w15:restartNumberingAfterBreak="0">
     <w:nsid w:val="62BC1FB8"/>
     <w:multiLevelType w:val="hybridMultilevel"/>
     <w:tmpl w:val="3ED271FA"/>
@@ -5803,7 +4952,7 @@
       </w:rPr>
     </w:lvl>
   </w:abstractNum>
-  <w:abstractNum w:abstractNumId="17">
+  <w:abstractNum w:abstractNumId="17" w15:restartNumberingAfterBreak="0">
     <w:nsid w:val="70621E58"/>
     <w:multiLevelType w:val="hybridMultilevel"/>
     <w:tmpl w:val="5BCAAABA"/>
@@ -5892,7 +5041,7 @@
       </w:pPr>
     </w:lvl>
   </w:abstractNum>
-  <w:abstractNum w:abstractNumId="18">
+  <w:abstractNum w:abstractNumId="18" w15:restartNumberingAfterBreak="0">
     <w:nsid w:val="78AF226F"/>
     <w:multiLevelType w:val="hybridMultilevel"/>
     <w:tmpl w:val="362C9E28"/>
@@ -5978,7 +5127,7 @@
       </w:pPr>
     </w:lvl>
   </w:abstractNum>
-  <w:abstractNum w:abstractNumId="19">
+  <w:abstractNum w:abstractNumId="19" w15:restartNumberingAfterBreak="0">
     <w:nsid w:val="7DDC2605"/>
     <w:multiLevelType w:val="hybridMultilevel"/>
     <w:tmpl w:val="2A789D84"/>
@@ -6186,7 +5335,7 @@
 </file>
 
 <file path=word/styles.xml><?xml version="1.0" encoding="utf-8"?>
-<w:styles xmlns:mc="http://schemas.openxmlformats.org/markup-compatibility/2006" xmlns:r="http://schemas.openxmlformats.org/officeDocument/2006/relationships" xmlns:w="http://schemas.openxmlformats.org/wordprocessingml/2006/main" xmlns:w14="http://schemas.microsoft.com/office/word/2010/wordml" mc:Ignorable="w14">
+<w:styles xmlns:mc="http://schemas.openxmlformats.org/markup-compatibility/2006" xmlns:r="http://schemas.openxmlformats.org/officeDocument/2006/relationships" xmlns:w="http://schemas.openxmlformats.org/wordprocessingml/2006/main" xmlns:w14="http://schemas.microsoft.com/office/word/2010/wordml" xmlns:w15="http://schemas.microsoft.com/office/word/2012/wordml" xmlns:w16se="http://schemas.microsoft.com/office/word/2015/wordml/symex" mc:Ignorable="w14 w15 w16se">
   <w:docDefaults>
     <w:rPrDefault>
       <w:rPr>
@@ -6196,142 +5345,373 @@
     </w:rPrDefault>
     <w:pPrDefault/>
   </w:docDefaults>
-  <w:latentStyles w:defLockedState="0" w:defUIPriority="0" w:defSemiHidden="1" w:defUnhideWhenUsed="1" w:defQFormat="0" w:count="267">
-    <w:lsdException w:name="Normal" w:semiHidden="0" w:unhideWhenUsed="0" w:qFormat="1"/>
-    <w:lsdException w:name="heading 1" w:semiHidden="0" w:uiPriority="99" w:unhideWhenUsed="0" w:qFormat="1"/>
-    <w:lsdException w:name="heading 2" w:uiPriority="99" w:qFormat="1"/>
-    <w:lsdException w:name="heading 3" w:uiPriority="99" w:qFormat="1"/>
-    <w:lsdException w:name="heading 4" w:uiPriority="99" w:qFormat="1"/>
-    <w:lsdException w:name="heading 5" w:uiPriority="99" w:qFormat="1"/>
-    <w:lsdException w:name="heading 6" w:uiPriority="99" w:qFormat="1"/>
-    <w:lsdException w:name="heading 7" w:uiPriority="99" w:qFormat="1"/>
-    <w:lsdException w:name="heading 8" w:uiPriority="99" w:qFormat="1"/>
-    <w:lsdException w:name="heading 9" w:uiPriority="99" w:qFormat="1"/>
-    <w:lsdException w:name="footnote text" w:uiPriority="99"/>
-    <w:lsdException w:name="caption" w:qFormat="1"/>
-    <w:lsdException w:name="footnote reference" w:uiPriority="99"/>
-    <w:lsdException w:name="List Number" w:semiHidden="0" w:unhideWhenUsed="0"/>
-    <w:lsdException w:name="List 4" w:semiHidden="0" w:unhideWhenUsed="0"/>
-    <w:lsdException w:name="List 5" w:semiHidden="0" w:unhideWhenUsed="0"/>
-    <w:lsdException w:name="Title" w:semiHidden="0" w:uiPriority="99" w:unhideWhenUsed="0" w:qFormat="1"/>
-    <w:lsdException w:name="Subtitle" w:semiHidden="0" w:unhideWhenUsed="0"/>
-    <w:lsdException w:name="Salutation" w:semiHidden="0" w:unhideWhenUsed="0"/>
-    <w:lsdException w:name="Date" w:semiHidden="0" w:unhideWhenUsed="0"/>
-    <w:lsdException w:name="Body Text First Indent" w:semiHidden="0" w:unhideWhenUsed="0"/>
-    <w:lsdException w:name="Strong" w:semiHidden="0" w:unhideWhenUsed="0"/>
-    <w:lsdException w:name="Emphasis" w:semiHidden="0" w:unhideWhenUsed="0"/>
-    <w:lsdException w:name="Table Grid" w:semiHidden="0" w:unhideWhenUsed="0"/>
-    <w:lsdException w:name="Placeholder Text" w:uiPriority="99" w:unhideWhenUsed="0"/>
-    <w:lsdException w:name="No Spacing" w:semiHidden="0" w:uiPriority="1" w:unhideWhenUsed="0"/>
-    <w:lsdException w:name="Light Shading" w:semiHidden="0" w:uiPriority="60" w:unhideWhenUsed="0"/>
-    <w:lsdException w:name="Light List" w:semiHidden="0" w:uiPriority="61" w:unhideWhenUsed="0"/>
-    <w:lsdException w:name="Light Grid" w:semiHidden="0" w:uiPriority="62" w:unhideWhenUsed="0"/>
-    <w:lsdException w:name="Medium Shading 1" w:semiHidden="0" w:uiPriority="63" w:unhideWhenUsed="0"/>
-    <w:lsdException w:name="Medium Shading 2" w:semiHidden="0" w:uiPriority="64" w:unhideWhenUsed="0"/>
-    <w:lsdException w:name="Medium List 1" w:semiHidden="0" w:uiPriority="65" w:unhideWhenUsed="0"/>
-    <w:lsdException w:name="Medium List 2" w:semiHidden="0" w:uiPriority="66" w:unhideWhenUsed="0"/>
-    <w:lsdException w:name="Medium Grid 1" w:semiHidden="0" w:uiPriority="67" w:unhideWhenUsed="0"/>
-    <w:lsdException w:name="Medium Grid 2" w:semiHidden="0" w:uiPriority="68" w:unhideWhenUsed="0"/>
-    <w:lsdException w:name="Medium Grid 3" w:semiHidden="0" w:uiPriority="69" w:unhideWhenUsed="0"/>
-    <w:lsdException w:name="Dark List" w:semiHidden="0" w:uiPriority="70" w:unhideWhenUsed="0"/>
-    <w:lsdException w:name="Colorful Shading" w:semiHidden="0" w:uiPriority="71" w:unhideWhenUsed="0"/>
-    <w:lsdException w:name="Colorful List" w:semiHidden="0" w:uiPriority="72" w:unhideWhenUsed="0"/>
-    <w:lsdException w:name="Colorful Grid" w:semiHidden="0" w:uiPriority="73" w:unhideWhenUsed="0"/>
-    <w:lsdException w:name="Light Shading Accent 1" w:semiHidden="0" w:uiPriority="60" w:unhideWhenUsed="0"/>
-    <w:lsdException w:name="Light List Accent 1" w:semiHidden="0" w:uiPriority="61" w:unhideWhenUsed="0"/>
-    <w:lsdException w:name="Light Grid Accent 1" w:semiHidden="0" w:uiPriority="62" w:unhideWhenUsed="0"/>
-    <w:lsdException w:name="Medium Shading 1 Accent 1" w:semiHidden="0" w:uiPriority="63" w:unhideWhenUsed="0"/>
-    <w:lsdException w:name="Medium Shading 2 Accent 1" w:semiHidden="0" w:uiPriority="64" w:unhideWhenUsed="0"/>
-    <w:lsdException w:name="Medium List 1 Accent 1" w:semiHidden="0" w:uiPriority="65" w:unhideWhenUsed="0"/>
-    <w:lsdException w:name="Revision" w:uiPriority="99" w:unhideWhenUsed="0"/>
-    <w:lsdException w:name="List Paragraph" w:semiHidden="0" w:uiPriority="34" w:unhideWhenUsed="0"/>
-    <w:lsdException w:name="Quote" w:semiHidden="0" w:uiPriority="29" w:unhideWhenUsed="0"/>
-    <w:lsdException w:name="Intense Quote" w:semiHidden="0" w:uiPriority="30" w:unhideWhenUsed="0"/>
-    <w:lsdException w:name="Medium List 2 Accent 1" w:semiHidden="0" w:uiPriority="66" w:unhideWhenUsed="0"/>
-    <w:lsdException w:name="Medium Grid 1 Accent 1" w:semiHidden="0" w:uiPriority="67" w:unhideWhenUsed="0"/>
-    <w:lsdException w:name="Medium Grid 2 Accent 1" w:semiHidden="0" w:uiPriority="68" w:unhideWhenUsed="0"/>
-    <w:lsdException w:name="Medium Grid 3 Accent 1" w:semiHidden="0" w:uiPriority="69" w:unhideWhenUsed="0"/>
-    <w:lsdException w:name="Dark List Accent 1" w:semiHidden="0" w:uiPriority="70" w:unhideWhenUsed="0"/>
-    <w:lsdException w:name="Colorful Shading Accent 1" w:semiHidden="0" w:uiPriority="71" w:unhideWhenUsed="0"/>
-    <w:lsdException w:name="Colorful List Accent 1" w:semiHidden="0" w:uiPriority="72" w:unhideWhenUsed="0"/>
-    <w:lsdException w:name="Colorful Grid Accent 1" w:semiHidden="0" w:uiPriority="73" w:unhideWhenUsed="0"/>
-    <w:lsdException w:name="Light Shading Accent 2" w:semiHidden="0" w:uiPriority="60" w:unhideWhenUsed="0"/>
-    <w:lsdException w:name="Light List Accent 2" w:semiHidden="0" w:uiPriority="61" w:unhideWhenUsed="0"/>
-    <w:lsdException w:name="Light Grid Accent 2" w:semiHidden="0" w:uiPriority="62" w:unhideWhenUsed="0"/>
-    <w:lsdException w:name="Medium Shading 1 Accent 2" w:semiHidden="0" w:uiPriority="63" w:unhideWhenUsed="0"/>
-    <w:lsdException w:name="Medium Shading 2 Accent 2" w:semiHidden="0" w:uiPriority="64" w:unhideWhenUsed="0"/>
-    <w:lsdException w:name="Medium List 1 Accent 2" w:semiHidden="0" w:uiPriority="65" w:unhideWhenUsed="0"/>
-    <w:lsdException w:name="Medium List 2 Accent 2" w:semiHidden="0" w:uiPriority="66" w:unhideWhenUsed="0"/>
-    <w:lsdException w:name="Medium Grid 1 Accent 2" w:semiHidden="0" w:uiPriority="67" w:unhideWhenUsed="0"/>
-    <w:lsdException w:name="Medium Grid 2 Accent 2" w:semiHidden="0" w:uiPriority="68" w:unhideWhenUsed="0"/>
-    <w:lsdException w:name="Medium Grid 3 Accent 2" w:semiHidden="0" w:uiPriority="69" w:unhideWhenUsed="0"/>
-    <w:lsdException w:name="Dark List Accent 2" w:semiHidden="0" w:uiPriority="70" w:unhideWhenUsed="0"/>
-    <w:lsdException w:name="Colorful Shading Accent 2" w:semiHidden="0" w:uiPriority="71" w:unhideWhenUsed="0"/>
-    <w:lsdException w:name="Colorful List Accent 2" w:semiHidden="0" w:uiPriority="72" w:unhideWhenUsed="0"/>
-    <w:lsdException w:name="Colorful Grid Accent 2" w:semiHidden="0" w:uiPriority="73" w:unhideWhenUsed="0"/>
-    <w:lsdException w:name="Light Shading Accent 3" w:semiHidden="0" w:uiPriority="60" w:unhideWhenUsed="0"/>
-    <w:lsdException w:name="Light List Accent 3" w:semiHidden="0" w:uiPriority="61" w:unhideWhenUsed="0"/>
-    <w:lsdException w:name="Light Grid Accent 3" w:semiHidden="0" w:uiPriority="62" w:unhideWhenUsed="0"/>
-    <w:lsdException w:name="Medium Shading 1 Accent 3" w:semiHidden="0" w:uiPriority="63" w:unhideWhenUsed="0"/>
-    <w:lsdException w:name="Medium Shading 2 Accent 3" w:semiHidden="0" w:uiPriority="64" w:unhideWhenUsed="0"/>
-    <w:lsdException w:name="Medium List 1 Accent 3" w:semiHidden="0" w:uiPriority="65" w:unhideWhenUsed="0"/>
-    <w:lsdException w:name="Medium List 2 Accent 3" w:semiHidden="0" w:uiPriority="66" w:unhideWhenUsed="0"/>
-    <w:lsdException w:name="Medium Grid 1 Accent 3" w:semiHidden="0" w:uiPriority="67" w:unhideWhenUsed="0"/>
-    <w:lsdException w:name="Medium Grid 2 Accent 3" w:semiHidden="0" w:uiPriority="68" w:unhideWhenUsed="0"/>
-    <w:lsdException w:name="Medium Grid 3 Accent 3" w:semiHidden="0" w:uiPriority="69" w:unhideWhenUsed="0"/>
-    <w:lsdException w:name="Dark List Accent 3" w:semiHidden="0" w:uiPriority="70" w:unhideWhenUsed="0"/>
-    <w:lsdException w:name="Colorful Shading Accent 3" w:semiHidden="0" w:uiPriority="71" w:unhideWhenUsed="0"/>
-    <w:lsdException w:name="Colorful List Accent 3" w:semiHidden="0" w:uiPriority="72" w:unhideWhenUsed="0"/>
-    <w:lsdException w:name="Colorful Grid Accent 3" w:semiHidden="0" w:uiPriority="73" w:unhideWhenUsed="0"/>
-    <w:lsdException w:name="Light Shading Accent 4" w:semiHidden="0" w:uiPriority="60" w:unhideWhenUsed="0"/>
-    <w:lsdException w:name="Light List Accent 4" w:semiHidden="0" w:uiPriority="61" w:unhideWhenUsed="0"/>
-    <w:lsdException w:name="Light Grid Accent 4" w:semiHidden="0" w:uiPriority="62" w:unhideWhenUsed="0"/>
-    <w:lsdException w:name="Medium Shading 1 Accent 4" w:semiHidden="0" w:uiPriority="63" w:unhideWhenUsed="0"/>
-    <w:lsdException w:name="Medium Shading 2 Accent 4" w:semiHidden="0" w:uiPriority="64" w:unhideWhenUsed="0"/>
-    <w:lsdException w:name="Medium List 1 Accent 4" w:semiHidden="0" w:uiPriority="65" w:unhideWhenUsed="0"/>
-    <w:lsdException w:name="Medium List 2 Accent 4" w:semiHidden="0" w:uiPriority="66" w:unhideWhenUsed="0"/>
-    <w:lsdException w:name="Medium Grid 1 Accent 4" w:semiHidden="0" w:uiPriority="67" w:unhideWhenUsed="0"/>
-    <w:lsdException w:name="Medium Grid 2 Accent 4" w:semiHidden="0" w:uiPriority="68" w:unhideWhenUsed="0"/>
-    <w:lsdException w:name="Medium Grid 3 Accent 4" w:semiHidden="0" w:uiPriority="69" w:unhideWhenUsed="0"/>
-    <w:lsdException w:name="Dark List Accent 4" w:semiHidden="0" w:uiPriority="70" w:unhideWhenUsed="0"/>
-    <w:lsdException w:name="Colorful Shading Accent 4" w:semiHidden="0" w:uiPriority="71" w:unhideWhenUsed="0"/>
-    <w:lsdException w:name="Colorful List Accent 4" w:semiHidden="0" w:uiPriority="72" w:unhideWhenUsed="0"/>
-    <w:lsdException w:name="Colorful Grid Accent 4" w:semiHidden="0" w:uiPriority="73" w:unhideWhenUsed="0"/>
-    <w:lsdException w:name="Light Shading Accent 5" w:semiHidden="0" w:uiPriority="60" w:unhideWhenUsed="0"/>
-    <w:lsdException w:name="Light List Accent 5" w:semiHidden="0" w:uiPriority="61" w:unhideWhenUsed="0"/>
-    <w:lsdException w:name="Light Grid Accent 5" w:semiHidden="0" w:uiPriority="62" w:unhideWhenUsed="0"/>
-    <w:lsdException w:name="Medium Shading 1 Accent 5" w:semiHidden="0" w:uiPriority="63" w:unhideWhenUsed="0"/>
-    <w:lsdException w:name="Medium Shading 2 Accent 5" w:semiHidden="0" w:uiPriority="64" w:unhideWhenUsed="0"/>
-    <w:lsdException w:name="Medium List 1 Accent 5" w:semiHidden="0" w:uiPriority="65" w:unhideWhenUsed="0"/>
-    <w:lsdException w:name="Medium List 2 Accent 5" w:semiHidden="0" w:uiPriority="66" w:unhideWhenUsed="0"/>
-    <w:lsdException w:name="Medium Grid 1 Accent 5" w:semiHidden="0" w:uiPriority="67" w:unhideWhenUsed="0"/>
-    <w:lsdException w:name="Medium Grid 2 Accent 5" w:semiHidden="0" w:uiPriority="68" w:unhideWhenUsed="0"/>
-    <w:lsdException w:name="Medium Grid 3 Accent 5" w:semiHidden="0" w:uiPriority="69" w:unhideWhenUsed="0"/>
-    <w:lsdException w:name="Dark List Accent 5" w:semiHidden="0" w:uiPriority="70" w:unhideWhenUsed="0"/>
-    <w:lsdException w:name="Colorful Shading Accent 5" w:semiHidden="0" w:uiPriority="71" w:unhideWhenUsed="0"/>
-    <w:lsdException w:name="Colorful List Accent 5" w:semiHidden="0" w:uiPriority="72" w:unhideWhenUsed="0"/>
-    <w:lsdException w:name="Colorful Grid Accent 5" w:semiHidden="0" w:uiPriority="73" w:unhideWhenUsed="0"/>
-    <w:lsdException w:name="Light Shading Accent 6" w:semiHidden="0" w:uiPriority="60" w:unhideWhenUsed="0"/>
-    <w:lsdException w:name="Light List Accent 6" w:semiHidden="0" w:uiPriority="61" w:unhideWhenUsed="0"/>
-    <w:lsdException w:name="Light Grid Accent 6" w:semiHidden="0" w:uiPriority="62" w:unhideWhenUsed="0"/>
-    <w:lsdException w:name="Medium Shading 1 Accent 6" w:semiHidden="0" w:uiPriority="63" w:unhideWhenUsed="0"/>
-    <w:lsdException w:name="Medium Shading 2 Accent 6" w:semiHidden="0" w:uiPriority="64" w:unhideWhenUsed="0"/>
-    <w:lsdException w:name="Medium List 1 Accent 6" w:semiHidden="0" w:uiPriority="65" w:unhideWhenUsed="0"/>
-    <w:lsdException w:name="Medium List 2 Accent 6" w:semiHidden="0" w:uiPriority="66" w:unhideWhenUsed="0"/>
-    <w:lsdException w:name="Medium Grid 1 Accent 6" w:semiHidden="0" w:uiPriority="67" w:unhideWhenUsed="0"/>
-    <w:lsdException w:name="Medium Grid 2 Accent 6" w:semiHidden="0" w:uiPriority="68" w:unhideWhenUsed="0"/>
-    <w:lsdException w:name="Medium Grid 3 Accent 6" w:semiHidden="0" w:uiPriority="69" w:unhideWhenUsed="0"/>
-    <w:lsdException w:name="Dark List Accent 6" w:semiHidden="0" w:uiPriority="70" w:unhideWhenUsed="0"/>
-    <w:lsdException w:name="Colorful Shading Accent 6" w:semiHidden="0" w:uiPriority="71" w:unhideWhenUsed="0"/>
-    <w:lsdException w:name="Colorful List Accent 6" w:semiHidden="0" w:uiPriority="72" w:unhideWhenUsed="0"/>
-    <w:lsdException w:name="Colorful Grid Accent 6" w:semiHidden="0" w:uiPriority="73" w:unhideWhenUsed="0"/>
-    <w:lsdException w:name="Subtle Emphasis" w:semiHidden="0" w:uiPriority="19" w:unhideWhenUsed="0"/>
-    <w:lsdException w:name="Intense Emphasis" w:semiHidden="0" w:uiPriority="21" w:unhideWhenUsed="0"/>
-    <w:lsdException w:name="Subtle Reference" w:semiHidden="0" w:uiPriority="31" w:unhideWhenUsed="0"/>
-    <w:lsdException w:name="Intense Reference" w:semiHidden="0" w:uiPriority="32" w:unhideWhenUsed="0"/>
-    <w:lsdException w:name="Book Title" w:semiHidden="0" w:uiPriority="33" w:unhideWhenUsed="0"/>
-    <w:lsdException w:name="Bibliography" w:uiPriority="37"/>
-    <w:lsdException w:name="TOC Heading" w:uiPriority="39" w:qFormat="1"/>
+  <w:latentStyles w:defLockedState="0" w:defUIPriority="0" w:defSemiHidden="0" w:defUnhideWhenUsed="0" w:defQFormat="0" w:count="375">
+    <w:lsdException w:name="Normal" w:qFormat="1"/>
+    <w:lsdException w:name="heading 1" w:uiPriority="99" w:qFormat="1"/>
+    <w:lsdException w:name="heading 2" w:semiHidden="1" w:uiPriority="99" w:unhideWhenUsed="1" w:qFormat="1"/>
+    <w:lsdException w:name="heading 3" w:semiHidden="1" w:uiPriority="99" w:unhideWhenUsed="1" w:qFormat="1"/>
+    <w:lsdException w:name="heading 4" w:semiHidden="1" w:uiPriority="99" w:unhideWhenUsed="1" w:qFormat="1"/>
+    <w:lsdException w:name="heading 5" w:semiHidden="1" w:uiPriority="99" w:unhideWhenUsed="1" w:qFormat="1"/>
+    <w:lsdException w:name="heading 6" w:semiHidden="1" w:uiPriority="99" w:unhideWhenUsed="1" w:qFormat="1"/>
+    <w:lsdException w:name="heading 7" w:semiHidden="1" w:uiPriority="99" w:unhideWhenUsed="1" w:qFormat="1"/>
+    <w:lsdException w:name="heading 8" w:semiHidden="1" w:uiPriority="99" w:unhideWhenUsed="1" w:qFormat="1"/>
+    <w:lsdException w:name="heading 9" w:semiHidden="1" w:uiPriority="99" w:unhideWhenUsed="1" w:qFormat="1"/>
+    <w:lsdException w:name="index 1" w:semiHidden="1" w:unhideWhenUsed="1"/>
+    <w:lsdException w:name="index 2" w:semiHidden="1" w:unhideWhenUsed="1"/>
+    <w:lsdException w:name="index 3" w:semiHidden="1" w:unhideWhenUsed="1"/>
+    <w:lsdException w:name="index 4" w:semiHidden="1" w:unhideWhenUsed="1"/>
+    <w:lsdException w:name="index 5" w:semiHidden="1" w:unhideWhenUsed="1"/>
+    <w:lsdException w:name="index 6" w:semiHidden="1" w:unhideWhenUsed="1"/>
+    <w:lsdException w:name="index 7" w:semiHidden="1" w:unhideWhenUsed="1"/>
+    <w:lsdException w:name="index 8" w:semiHidden="1" w:unhideWhenUsed="1"/>
+    <w:lsdException w:name="index 9" w:semiHidden="1" w:unhideWhenUsed="1"/>
+    <w:lsdException w:name="toc 1" w:semiHidden="1" w:unhideWhenUsed="1"/>
+    <w:lsdException w:name="toc 2" w:semiHidden="1" w:unhideWhenUsed="1"/>
+    <w:lsdException w:name="toc 3" w:semiHidden="1" w:unhideWhenUsed="1"/>
+    <w:lsdException w:name="toc 4" w:semiHidden="1" w:unhideWhenUsed="1"/>
+    <w:lsdException w:name="toc 5" w:semiHidden="1" w:unhideWhenUsed="1"/>
+    <w:lsdException w:name="toc 6" w:semiHidden="1" w:unhideWhenUsed="1"/>
+    <w:lsdException w:name="toc 7" w:semiHidden="1" w:unhideWhenUsed="1"/>
+    <w:lsdException w:name="toc 8" w:semiHidden="1" w:unhideWhenUsed="1"/>
+    <w:lsdException w:name="toc 9" w:semiHidden="1" w:unhideWhenUsed="1"/>
+    <w:lsdException w:name="Normal Indent" w:semiHidden="1" w:unhideWhenUsed="1"/>
+    <w:lsdException w:name="footnote text" w:semiHidden="1" w:uiPriority="99" w:unhideWhenUsed="1"/>
+    <w:lsdException w:name="annotation text" w:semiHidden="1" w:unhideWhenUsed="1"/>
+    <w:lsdException w:name="header" w:semiHidden="1" w:unhideWhenUsed="1"/>
+    <w:lsdException w:name="footer" w:semiHidden="1" w:unhideWhenUsed="1"/>
+    <w:lsdException w:name="index heading" w:semiHidden="1" w:unhideWhenUsed="1"/>
+    <w:lsdException w:name="caption" w:semiHidden="1" w:unhideWhenUsed="1" w:qFormat="1"/>
+    <w:lsdException w:name="table of figures" w:semiHidden="1" w:unhideWhenUsed="1"/>
+    <w:lsdException w:name="envelope address" w:semiHidden="1" w:unhideWhenUsed="1"/>
+    <w:lsdException w:name="envelope return" w:semiHidden="1" w:unhideWhenUsed="1"/>
+    <w:lsdException w:name="footnote reference" w:semiHidden="1" w:uiPriority="99" w:unhideWhenUsed="1"/>
+    <w:lsdException w:name="annotation reference" w:semiHidden="1" w:unhideWhenUsed="1"/>
+    <w:lsdException w:name="line number" w:semiHidden="1" w:unhideWhenUsed="1"/>
+    <w:lsdException w:name="page number" w:semiHidden="1" w:unhideWhenUsed="1"/>
+    <w:lsdException w:name="endnote reference" w:semiHidden="1" w:unhideWhenUsed="1"/>
+    <w:lsdException w:name="endnote text" w:semiHidden="1" w:unhideWhenUsed="1"/>
+    <w:lsdException w:name="table of authorities" w:semiHidden="1" w:unhideWhenUsed="1"/>
+    <w:lsdException w:name="macro" w:semiHidden="1" w:unhideWhenUsed="1"/>
+    <w:lsdException w:name="toa heading" w:semiHidden="1" w:unhideWhenUsed="1"/>
+    <w:lsdException w:name="List" w:semiHidden="1" w:unhideWhenUsed="1"/>
+    <w:lsdException w:name="List Bullet" w:semiHidden="1" w:unhideWhenUsed="1"/>
+    <w:lsdException w:name="List 2" w:semiHidden="1" w:unhideWhenUsed="1"/>
+    <w:lsdException w:name="List 3" w:semiHidden="1" w:unhideWhenUsed="1"/>
+    <w:lsdException w:name="List Bullet 2" w:semiHidden="1" w:unhideWhenUsed="1"/>
+    <w:lsdException w:name="List Bullet 3" w:semiHidden="1" w:unhideWhenUsed="1"/>
+    <w:lsdException w:name="List Bullet 4" w:semiHidden="1" w:unhideWhenUsed="1"/>
+    <w:lsdException w:name="List Bullet 5" w:semiHidden="1" w:unhideWhenUsed="1"/>
+    <w:lsdException w:name="List Number 2" w:semiHidden="1" w:unhideWhenUsed="1"/>
+    <w:lsdException w:name="List Number 3" w:semiHidden="1" w:unhideWhenUsed="1"/>
+    <w:lsdException w:name="List Number 4" w:semiHidden="1" w:unhideWhenUsed="1"/>
+    <w:lsdException w:name="List Number 5" w:semiHidden="1" w:unhideWhenUsed="1"/>
+    <w:lsdException w:name="Title" w:uiPriority="99" w:qFormat="1"/>
+    <w:lsdException w:name="Closing" w:semiHidden="1" w:unhideWhenUsed="1"/>
+    <w:lsdException w:name="Signature" w:semiHidden="1" w:unhideWhenUsed="1"/>
+    <w:lsdException w:name="Default Paragraph Font" w:semiHidden="1" w:unhideWhenUsed="1"/>
+    <w:lsdException w:name="Body Text" w:semiHidden="1" w:unhideWhenUsed="1"/>
+    <w:lsdException w:name="Body Text Indent" w:semiHidden="1" w:unhideWhenUsed="1"/>
+    <w:lsdException w:name="List Continue" w:semiHidden="1" w:unhideWhenUsed="1"/>
+    <w:lsdException w:name="List Continue 2" w:semiHidden="1" w:unhideWhenUsed="1"/>
+    <w:lsdException w:name="List Continue 3" w:semiHidden="1" w:unhideWhenUsed="1"/>
+    <w:lsdException w:name="List Continue 4" w:semiHidden="1" w:unhideWhenUsed="1"/>
+    <w:lsdException w:name="List Continue 5" w:semiHidden="1" w:unhideWhenUsed="1"/>
+    <w:lsdException w:name="Message Header" w:semiHidden="1" w:unhideWhenUsed="1"/>
+    <w:lsdException w:name="Body Text First Indent 2" w:semiHidden="1" w:unhideWhenUsed="1"/>
+    <w:lsdException w:name="Note Heading" w:semiHidden="1" w:unhideWhenUsed="1"/>
+    <w:lsdException w:name="Body Text 2" w:semiHidden="1" w:unhideWhenUsed="1"/>
+    <w:lsdException w:name="Body Text 3" w:semiHidden="1" w:unhideWhenUsed="1"/>
+    <w:lsdException w:name="Body Text Indent 2" w:semiHidden="1" w:unhideWhenUsed="1"/>
+    <w:lsdException w:name="Body Text Indent 3" w:semiHidden="1" w:unhideWhenUsed="1"/>
+    <w:lsdException w:name="Block Text" w:semiHidden="1" w:unhideWhenUsed="1"/>
+    <w:lsdException w:name="Hyperlink" w:semiHidden="1" w:unhideWhenUsed="1"/>
+    <w:lsdException w:name="FollowedHyperlink" w:semiHidden="1" w:unhideWhenUsed="1"/>
+    <w:lsdException w:name="Document Map" w:semiHidden="1" w:unhideWhenUsed="1"/>
+    <w:lsdException w:name="Plain Text" w:semiHidden="1" w:unhideWhenUsed="1"/>
+    <w:lsdException w:name="E-mail Signature" w:semiHidden="1" w:unhideWhenUsed="1"/>
+    <w:lsdException w:name="HTML Top of Form" w:semiHidden="1" w:unhideWhenUsed="1"/>
+    <w:lsdException w:name="HTML Bottom of Form" w:semiHidden="1" w:unhideWhenUsed="1"/>
+    <w:lsdException w:name="Normal (Web)" w:semiHidden="1" w:unhideWhenUsed="1"/>
+    <w:lsdException w:name="HTML Acronym" w:semiHidden="1" w:unhideWhenUsed="1"/>
+    <w:lsdException w:name="HTML Address" w:semiHidden="1" w:unhideWhenUsed="1"/>
+    <w:lsdException w:name="HTML Cite" w:semiHidden="1" w:unhideWhenUsed="1"/>
+    <w:lsdException w:name="HTML Code" w:semiHidden="1" w:unhideWhenUsed="1"/>
+    <w:lsdException w:name="HTML Definition" w:semiHidden="1" w:unhideWhenUsed="1"/>
+    <w:lsdException w:name="HTML Keyboard" w:semiHidden="1" w:unhideWhenUsed="1"/>
+    <w:lsdException w:name="HTML Preformatted" w:semiHidden="1" w:unhideWhenUsed="1"/>
+    <w:lsdException w:name="HTML Sample" w:semiHidden="1" w:unhideWhenUsed="1"/>
+    <w:lsdException w:name="HTML Typewriter" w:semiHidden="1" w:unhideWhenUsed="1"/>
+    <w:lsdException w:name="HTML Variable" w:semiHidden="1" w:unhideWhenUsed="1"/>
+    <w:lsdException w:name="Normal Table" w:semiHidden="1" w:unhideWhenUsed="1"/>
+    <w:lsdException w:name="annotation subject" w:semiHidden="1" w:unhideWhenUsed="1"/>
+    <w:lsdException w:name="No List" w:semiHidden="1" w:unhideWhenUsed="1"/>
+    <w:lsdException w:name="Outline List 1" w:semiHidden="1" w:unhideWhenUsed="1"/>
+    <w:lsdException w:name="Outline List 2" w:semiHidden="1" w:unhideWhenUsed="1"/>
+    <w:lsdException w:name="Outline List 3" w:semiHidden="1" w:unhideWhenUsed="1"/>
+    <w:lsdException w:name="Table Simple 1" w:semiHidden="1" w:unhideWhenUsed="1"/>
+    <w:lsdException w:name="Table Simple 2" w:semiHidden="1" w:unhideWhenUsed="1"/>
+    <w:lsdException w:name="Table Simple 3" w:semiHidden="1" w:unhideWhenUsed="1"/>
+    <w:lsdException w:name="Table Classic 1" w:semiHidden="1" w:unhideWhenUsed="1"/>
+    <w:lsdException w:name="Table Classic 2" w:semiHidden="1" w:unhideWhenUsed="1"/>
+    <w:lsdException w:name="Table Classic 3" w:semiHidden="1" w:unhideWhenUsed="1"/>
+    <w:lsdException w:name="Table Classic 4" w:semiHidden="1" w:unhideWhenUsed="1"/>
+    <w:lsdException w:name="Table Colorful 1" w:semiHidden="1" w:unhideWhenUsed="1"/>
+    <w:lsdException w:name="Table Colorful 2" w:semiHidden="1" w:unhideWhenUsed="1"/>
+    <w:lsdException w:name="Table Colorful 3" w:semiHidden="1" w:unhideWhenUsed="1"/>
+    <w:lsdException w:name="Table Columns 1" w:semiHidden="1" w:unhideWhenUsed="1"/>
+    <w:lsdException w:name="Table Columns 2" w:semiHidden="1" w:unhideWhenUsed="1"/>
+    <w:lsdException w:name="Table Columns 3" w:semiHidden="1" w:unhideWhenUsed="1"/>
+    <w:lsdException w:name="Table Columns 4" w:semiHidden="1" w:unhideWhenUsed="1"/>
+    <w:lsdException w:name="Table Columns 5" w:semiHidden="1" w:unhideWhenUsed="1"/>
+    <w:lsdException w:name="Table Grid 1" w:semiHidden="1" w:unhideWhenUsed="1"/>
+    <w:lsdException w:name="Table Grid 2" w:semiHidden="1" w:unhideWhenUsed="1"/>
+    <w:lsdException w:name="Table Grid 3" w:semiHidden="1" w:unhideWhenUsed="1"/>
+    <w:lsdException w:name="Table Grid 4" w:semiHidden="1" w:unhideWhenUsed="1"/>
+    <w:lsdException w:name="Table Grid 5" w:semiHidden="1" w:unhideWhenUsed="1"/>
+    <w:lsdException w:name="Table Grid 6" w:semiHidden="1" w:unhideWhenUsed="1"/>
+    <w:lsdException w:name="Table Grid 7" w:semiHidden="1" w:unhideWhenUsed="1"/>
+    <w:lsdException w:name="Table Grid 8" w:semiHidden="1" w:unhideWhenUsed="1"/>
+    <w:lsdException w:name="Table List 1" w:semiHidden="1" w:unhideWhenUsed="1"/>
+    <w:lsdException w:name="Table List 2" w:semiHidden="1" w:unhideWhenUsed="1"/>
+    <w:lsdException w:name="Table List 3" w:semiHidden="1" w:unhideWhenUsed="1"/>
+    <w:lsdException w:name="Table List 4" w:semiHidden="1" w:unhideWhenUsed="1"/>
+    <w:lsdException w:name="Table List 5" w:semiHidden="1" w:unhideWhenUsed="1"/>
+    <w:lsdException w:name="Table List 6" w:semiHidden="1" w:unhideWhenUsed="1"/>
+    <w:lsdException w:name="Table List 7" w:semiHidden="1" w:unhideWhenUsed="1"/>
+    <w:lsdException w:name="Table List 8" w:semiHidden="1" w:unhideWhenUsed="1"/>
+    <w:lsdException w:name="Table 3D effects 1" w:semiHidden="1" w:unhideWhenUsed="1"/>
+    <w:lsdException w:name="Table 3D effects 2" w:semiHidden="1" w:unhideWhenUsed="1"/>
+    <w:lsdException w:name="Table 3D effects 3" w:semiHidden="1" w:unhideWhenUsed="1"/>
+    <w:lsdException w:name="Table Contemporary" w:semiHidden="1" w:unhideWhenUsed="1"/>
+    <w:lsdException w:name="Table Elegant" w:semiHidden="1" w:unhideWhenUsed="1"/>
+    <w:lsdException w:name="Table Professional" w:semiHidden="1" w:unhideWhenUsed="1"/>
+    <w:lsdException w:name="Table Subtle 1" w:semiHidden="1" w:unhideWhenUsed="1"/>
+    <w:lsdException w:name="Table Subtle 2" w:semiHidden="1" w:unhideWhenUsed="1"/>
+    <w:lsdException w:name="Table Web 1" w:semiHidden="1" w:unhideWhenUsed="1"/>
+    <w:lsdException w:name="Table Web 2" w:semiHidden="1" w:unhideWhenUsed="1"/>
+    <w:lsdException w:name="Table Web 3" w:semiHidden="1" w:unhideWhenUsed="1"/>
+    <w:lsdException w:name="Balloon Text" w:semiHidden="1" w:unhideWhenUsed="1"/>
+    <w:lsdException w:name="Table Grid" w:semiHidden="1" w:unhideWhenUsed="1"/>
+    <w:lsdException w:name="Table Theme" w:semiHidden="1" w:unhideWhenUsed="1"/>
+    <w:lsdException w:name="Placeholder Text" w:semiHidden="1" w:uiPriority="99"/>
+    <w:lsdException w:name="No Spacing" w:uiPriority="1"/>
+    <w:lsdException w:name="Light Shading" w:uiPriority="60"/>
+    <w:lsdException w:name="Light List" w:uiPriority="61"/>
+    <w:lsdException w:name="Light Grid" w:uiPriority="62"/>
+    <w:lsdException w:name="Medium Shading 1" w:uiPriority="63"/>
+    <w:lsdException w:name="Medium Shading 2" w:uiPriority="64"/>
+    <w:lsdException w:name="Medium List 1" w:uiPriority="65"/>
+    <w:lsdException w:name="Medium List 2" w:uiPriority="66"/>
+    <w:lsdException w:name="Medium Grid 1" w:uiPriority="67"/>
+    <w:lsdException w:name="Medium Grid 2" w:uiPriority="68"/>
+    <w:lsdException w:name="Medium Grid 3" w:uiPriority="69"/>
+    <w:lsdException w:name="Dark List" w:uiPriority="70"/>
+    <w:lsdException w:name="Colorful Shading" w:uiPriority="71"/>
+    <w:lsdException w:name="Colorful List" w:uiPriority="72"/>
+    <w:lsdException w:name="Colorful Grid" w:uiPriority="73"/>
+    <w:lsdException w:name="Light Shading Accent 1" w:uiPriority="60"/>
+    <w:lsdException w:name="Light List Accent 1" w:uiPriority="61"/>
+    <w:lsdException w:name="Light Grid Accent 1" w:uiPriority="62"/>
+    <w:lsdException w:name="Medium Shading 1 Accent 1" w:uiPriority="63"/>
+    <w:lsdException w:name="Medium Shading 2 Accent 1" w:uiPriority="64"/>
+    <w:lsdException w:name="Medium List 1 Accent 1" w:uiPriority="65"/>
+    <w:lsdException w:name="Revision" w:semiHidden="1" w:uiPriority="99"/>
+    <w:lsdException w:name="List Paragraph" w:uiPriority="34"/>
+    <w:lsdException w:name="Quote" w:uiPriority="29"/>
+    <w:lsdException w:name="Intense Quote" w:uiPriority="30"/>
+    <w:lsdException w:name="Medium List 2 Accent 1" w:uiPriority="66"/>
+    <w:lsdException w:name="Medium Grid 1 Accent 1" w:uiPriority="67"/>
+    <w:lsdException w:name="Medium Grid 2 Accent 1" w:uiPriority="68"/>
+    <w:lsdException w:name="Medium Grid 3 Accent 1" w:uiPriority="69"/>
+    <w:lsdException w:name="Dark List Accent 1" w:uiPriority="70"/>
+    <w:lsdException w:name="Colorful Shading Accent 1" w:uiPriority="71"/>
+    <w:lsdException w:name="Colorful List Accent 1" w:uiPriority="72"/>
+    <w:lsdException w:name="Colorful Grid Accent 1" w:uiPriority="73"/>
+    <w:lsdException w:name="Light Shading Accent 2" w:uiPriority="60"/>
+    <w:lsdException w:name="Light List Accent 2" w:uiPriority="61"/>
+    <w:lsdException w:name="Light Grid Accent 2" w:uiPriority="62"/>
+    <w:lsdException w:name="Medium Shading 1 Accent 2" w:uiPriority="63"/>
+    <w:lsdException w:name="Medium Shading 2 Accent 2" w:uiPriority="64"/>
+    <w:lsdException w:name="Medium List 1 Accent 2" w:uiPriority="65"/>
+    <w:lsdException w:name="Medium List 2 Accent 2" w:uiPriority="66"/>
+    <w:lsdException w:name="Medium Grid 1 Accent 2" w:uiPriority="67"/>
+    <w:lsdException w:name="Medium Grid 2 Accent 2" w:uiPriority="68"/>
+    <w:lsdException w:name="Medium Grid 3 Accent 2" w:uiPriority="69"/>
+    <w:lsdException w:name="Dark List Accent 2" w:uiPriority="70"/>
+    <w:lsdException w:name="Colorful Shading Accent 2" w:uiPriority="71"/>
+    <w:lsdException w:name="Colorful List Accent 2" w:uiPriority="72"/>
+    <w:lsdException w:name="Colorful Grid Accent 2" w:uiPriority="73"/>
+    <w:lsdException w:name="Light Shading Accent 3" w:uiPriority="60"/>
+    <w:lsdException w:name="Light List Accent 3" w:uiPriority="61"/>
+    <w:lsdException w:name="Light Grid Accent 3" w:uiPriority="62"/>
+    <w:lsdException w:name="Medium Shading 1 Accent 3" w:uiPriority="63"/>
+    <w:lsdException w:name="Medium Shading 2 Accent 3" w:uiPriority="64"/>
+    <w:lsdException w:name="Medium List 1 Accent 3" w:uiPriority="65"/>
+    <w:lsdException w:name="Medium List 2 Accent 3" w:uiPriority="66"/>
+    <w:lsdException w:name="Medium Grid 1 Accent 3" w:uiPriority="67"/>
+    <w:lsdException w:name="Medium Grid 2 Accent 3" w:uiPriority="68"/>
+    <w:lsdException w:name="Medium Grid 3 Accent 3" w:uiPriority="69"/>
+    <w:lsdException w:name="Dark List Accent 3" w:uiPriority="70"/>
+    <w:lsdException w:name="Colorful Shading Accent 3" w:uiPriority="71"/>
+    <w:lsdException w:name="Colorful List Accent 3" w:uiPriority="72"/>
+    <w:lsdException w:name="Colorful Grid Accent 3" w:uiPriority="73"/>
+    <w:lsdException w:name="Light Shading Accent 4" w:uiPriority="60"/>
+    <w:lsdException w:name="Light List Accent 4" w:uiPriority="61"/>
+    <w:lsdException w:name="Light Grid Accent 4" w:uiPriority="62"/>
+    <w:lsdException w:name="Medium Shading 1 Accent 4" w:uiPriority="63"/>
+    <w:lsdException w:name="Medium Shading 2 Accent 4" w:uiPriority="64"/>
+    <w:lsdException w:name="Medium List 1 Accent 4" w:uiPriority="65"/>
+    <w:lsdException w:name="Medium List 2 Accent 4" w:uiPriority="66"/>
+    <w:lsdException w:name="Medium Grid 1 Accent 4" w:uiPriority="67"/>
+    <w:lsdException w:name="Medium Grid 2 Accent 4" w:uiPriority="68"/>
+    <w:lsdException w:name="Medium Grid 3 Accent 4" w:uiPriority="69"/>
+    <w:lsdException w:name="Dark List Accent 4" w:uiPriority="70"/>
+    <w:lsdException w:name="Colorful Shading Accent 4" w:uiPriority="71"/>
+    <w:lsdException w:name="Colorful List Accent 4" w:uiPriority="72"/>
+    <w:lsdException w:name="Colorful Grid Accent 4" w:uiPriority="73"/>
+    <w:lsdException w:name="Light Shading Accent 5" w:uiPriority="60"/>
+    <w:lsdException w:name="Light List Accent 5" w:uiPriority="61"/>
+    <w:lsdException w:name="Light Grid Accent 5" w:uiPriority="62"/>
+    <w:lsdException w:name="Medium Shading 1 Accent 5" w:uiPriority="63"/>
+    <w:lsdException w:name="Medium Shading 2 Accent 5" w:uiPriority="64"/>
+    <w:lsdException w:name="Medium List 1 Accent 5" w:uiPriority="65"/>
+    <w:lsdException w:name="Medium List 2 Accent 5" w:uiPriority="66"/>
+    <w:lsdException w:name="Medium Grid 1 Accent 5" w:uiPriority="67"/>
+    <w:lsdException w:name="Medium Grid 2 Accent 5" w:uiPriority="68"/>
+    <w:lsdException w:name="Medium Grid 3 Accent 5" w:uiPriority="69"/>
+    <w:lsdException w:name="Dark List Accent 5" w:uiPriority="70"/>
+    <w:lsdException w:name="Colorful Shading Accent 5" w:uiPriority="71"/>
+    <w:lsdException w:name="Colorful List Accent 5" w:uiPriority="72"/>
+    <w:lsdException w:name="Colorful Grid Accent 5" w:uiPriority="73"/>
+    <w:lsdException w:name="Light Shading Accent 6" w:uiPriority="60"/>
+    <w:lsdException w:name="Light List Accent 6" w:uiPriority="61"/>
+    <w:lsdException w:name="Light Grid Accent 6" w:uiPriority="62"/>
+    <w:lsdException w:name="Medium Shading 1 Accent 6" w:uiPriority="63"/>
+    <w:lsdException w:name="Medium Shading 2 Accent 6" w:uiPriority="64"/>
+    <w:lsdException w:name="Medium List 1 Accent 6" w:uiPriority="65"/>
+    <w:lsdException w:name="Medium List 2 Accent 6" w:uiPriority="66"/>
+    <w:lsdException w:name="Medium Grid 1 Accent 6" w:uiPriority="67"/>
+    <w:lsdException w:name="Medium Grid 2 Accent 6" w:uiPriority="68"/>
+    <w:lsdException w:name="Medium Grid 3 Accent 6" w:uiPriority="69"/>
+    <w:lsdException w:name="Dark List Accent 6" w:uiPriority="70"/>
+    <w:lsdException w:name="Colorful Shading Accent 6" w:uiPriority="71"/>
+    <w:lsdException w:name="Colorful List Accent 6" w:uiPriority="72"/>
+    <w:lsdException w:name="Colorful Grid Accent 6" w:uiPriority="73"/>
+    <w:lsdException w:name="Subtle Emphasis" w:uiPriority="19"/>
+    <w:lsdException w:name="Intense Emphasis" w:uiPriority="21"/>
+    <w:lsdException w:name="Subtle Reference" w:uiPriority="31"/>
+    <w:lsdException w:name="Intense Reference" w:uiPriority="32"/>
+    <w:lsdException w:name="Book Title" w:uiPriority="33"/>
+    <w:lsdException w:name="Bibliography" w:semiHidden="1" w:uiPriority="37" w:unhideWhenUsed="1"/>
+    <w:lsdException w:name="TOC Heading" w:semiHidden="1" w:uiPriority="39" w:unhideWhenUsed="1" w:qFormat="1"/>
+    <w:lsdException w:name="Plain Table 1" w:uiPriority="41"/>
+    <w:lsdException w:name="Plain Table 2" w:uiPriority="42"/>
+    <w:lsdException w:name="Plain Table 3" w:uiPriority="43"/>
+    <w:lsdException w:name="Plain Table 4" w:uiPriority="44"/>
+    <w:lsdException w:name="Plain Table 5" w:uiPriority="45"/>
+    <w:lsdException w:name="Grid Table Light" w:uiPriority="40"/>
+    <w:lsdException w:name="Grid Table 1 Light" w:uiPriority="46"/>
+    <w:lsdException w:name="Grid Table 2" w:uiPriority="47"/>
+    <w:lsdException w:name="Grid Table 3" w:uiPriority="48"/>
+    <w:lsdException w:name="Grid Table 4" w:uiPriority="49"/>
+    <w:lsdException w:name="Grid Table 5 Dark" w:uiPriority="50"/>
+    <w:lsdException w:name="Grid Table 6 Colorful" w:uiPriority="51"/>
+    <w:lsdException w:name="Grid Table 7 Colorful" w:uiPriority="52"/>
+    <w:lsdException w:name="Grid Table 1 Light Accent 1" w:uiPriority="46"/>
+    <w:lsdException w:name="Grid Table 2 Accent 1" w:uiPriority="47"/>
+    <w:lsdException w:name="Grid Table 3 Accent 1" w:uiPriority="48"/>
+    <w:lsdException w:name="Grid Table 4 Accent 1" w:uiPriority="49"/>
+    <w:lsdException w:name="Grid Table 5 Dark Accent 1" w:uiPriority="50"/>
+    <w:lsdException w:name="Grid Table 6 Colorful Accent 1" w:uiPriority="51"/>
+    <w:lsdException w:name="Grid Table 7 Colorful Accent 1" w:uiPriority="52"/>
+    <w:lsdException w:name="Grid Table 1 Light Accent 2" w:uiPriority="46"/>
+    <w:lsdException w:name="Grid Table 2 Accent 2" w:uiPriority="47"/>
+    <w:lsdException w:name="Grid Table 3 Accent 2" w:uiPriority="48"/>
+    <w:lsdException w:name="Grid Table 4 Accent 2" w:uiPriority="49"/>
+    <w:lsdException w:name="Grid Table 5 Dark Accent 2" w:uiPriority="50"/>
+    <w:lsdException w:name="Grid Table 6 Colorful Accent 2" w:uiPriority="51"/>
+    <w:lsdException w:name="Grid Table 7 Colorful Accent 2" w:uiPriority="52"/>
+    <w:lsdException w:name="Grid Table 1 Light Accent 3" w:uiPriority="46"/>
+    <w:lsdException w:name="Grid Table 2 Accent 3" w:uiPriority="47"/>
+    <w:lsdException w:name="Grid Table 3 Accent 3" w:uiPriority="48"/>
+    <w:lsdException w:name="Grid Table 4 Accent 3" w:uiPriority="49"/>
+    <w:lsdException w:name="Grid Table 5 Dark Accent 3" w:uiPriority="50"/>
+    <w:lsdException w:name="Grid Table 6 Colorful Accent 3" w:uiPriority="51"/>
+    <w:lsdException w:name="Grid Table 7 Colorful Accent 3" w:uiPriority="52"/>
+    <w:lsdException w:name="Grid Table 1 Light Accent 4" w:uiPriority="46"/>
+    <w:lsdException w:name="Grid Table 2 Accent 4" w:uiPriority="47"/>
+    <w:lsdException w:name="Grid Table 3 Accent 4" w:uiPriority="48"/>
+    <w:lsdException w:name="Grid Table 4 Accent 4" w:uiPriority="49"/>
+    <w:lsdException w:name="Grid Table 5 Dark Accent 4" w:uiPriority="50"/>
+    <w:lsdException w:name="Grid Table 6 Colorful Accent 4" w:uiPriority="51"/>
+    <w:lsdException w:name="Grid Table 7 Colorful Accent 4" w:uiPriority="52"/>
+    <w:lsdException w:name="Grid Table 1 Light Accent 5" w:uiPriority="46"/>
+    <w:lsdException w:name="Grid Table 2 Accent 5" w:uiPriority="47"/>
+    <w:lsdException w:name="Grid Table 3 Accent 5" w:uiPriority="48"/>
+    <w:lsdException w:name="Grid Table 4 Accent 5" w:uiPriority="49"/>
+    <w:lsdException w:name="Grid Table 5 Dark Accent 5" w:uiPriority="50"/>
+    <w:lsdException w:name="Grid Table 6 Colorful Accent 5" w:uiPriority="51"/>
+    <w:lsdException w:name="Grid Table 7 Colorful Accent 5" w:uiPriority="52"/>
+    <w:lsdException w:name="Grid Table 1 Light Accent 6" w:uiPriority="46"/>
+    <w:lsdException w:name="Grid Table 2 Accent 6" w:uiPriority="47"/>
+    <w:lsdException w:name="Grid Table 3 Accent 6" w:uiPriority="48"/>
+    <w:lsdException w:name="Grid Table 4 Accent 6" w:uiPriority="49"/>
+    <w:lsdException w:name="Grid Table 5 Dark Accent 6" w:uiPriority="50"/>
+    <w:lsdException w:name="Grid Table 6 Colorful Accent 6" w:uiPriority="51"/>
+    <w:lsdException w:name="Grid Table 7 Colorful Accent 6" w:uiPriority="52"/>
+    <w:lsdException w:name="List Table 1 Light" w:uiPriority="46"/>
+    <w:lsdException w:name="List Table 2" w:uiPriority="47"/>
+    <w:lsdException w:name="List Table 3" w:uiPriority="48"/>
+    <w:lsdException w:name="List Table 4" w:uiPriority="49"/>
+    <w:lsdException w:name="List Table 5 Dark" w:uiPriority="50"/>
+    <w:lsdException w:name="List Table 6 Colorful" w:uiPriority="51"/>
+    <w:lsdException w:name="List Table 7 Colorful" w:uiPriority="52"/>
+    <w:lsdException w:name="List Table 1 Light Accent 1" w:uiPriority="46"/>
+    <w:lsdException w:name="List Table 2 Accent 1" w:uiPriority="47"/>
+    <w:lsdException w:name="List Table 3 Accent 1" w:uiPriority="48"/>
+    <w:lsdException w:name="List Table 4 Accent 1" w:uiPriority="49"/>
+    <w:lsdException w:name="List Table 5 Dark Accent 1" w:uiPriority="50"/>
+    <w:lsdException w:name="List Table 6 Colorful Accent 1" w:uiPriority="51"/>
+    <w:lsdException w:name="List Table 7 Colorful Accent 1" w:uiPriority="52"/>
+    <w:lsdException w:name="List Table 1 Light Accent 2" w:uiPriority="46"/>
+    <w:lsdException w:name="List Table 2 Accent 2" w:uiPriority="47"/>
+    <w:lsdException w:name="List Table 3 Accent 2" w:uiPriority="48"/>
+    <w:lsdException w:name="List Table 4 Accent 2" w:uiPriority="49"/>
+    <w:lsdException w:name="List Table 5 Dark Accent 2" w:uiPriority="50"/>
+    <w:lsdException w:name="List Table 6 Colorful Accent 2" w:uiPriority="51"/>
+    <w:lsdException w:name="List Table 7 Colorful Accent 2" w:uiPriority="52"/>
+    <w:lsdException w:name="List Table 1 Light Accent 3" w:uiPriority="46"/>
+    <w:lsdException w:name="List Table 2 Accent 3" w:uiPriority="47"/>
+    <w:lsdException w:name="List Table 3 Accent 3" w:uiPriority="48"/>
+    <w:lsdException w:name="List Table 4 Accent 3" w:uiPriority="49"/>
+    <w:lsdException w:name="List Table 5 Dark Accent 3" w:uiPriority="50"/>
+    <w:lsdException w:name="List Table 6 Colorful Accent 3" w:uiPriority="51"/>
+    <w:lsdException w:name="List Table 7 Colorful Accent 3" w:uiPriority="52"/>
+    <w:lsdException w:name="List Table 1 Light Accent 4" w:uiPriority="46"/>
+    <w:lsdException w:name="List Table 2 Accent 4" w:uiPriority="47"/>
+    <w:lsdException w:name="List Table 3 Accent 4" w:uiPriority="48"/>
+    <w:lsdException w:name="List Table 4 Accent 4" w:uiPriority="49"/>
+    <w:lsdException w:name="List Table 5 Dark Accent 4" w:uiPriority="50"/>
+    <w:lsdException w:name="List Table 6 Colorful Accent 4" w:uiPriority="51"/>
+    <w:lsdException w:name="List Table 7 Colorful Accent 4" w:uiPriority="52"/>
+    <w:lsdException w:name="List Table 1 Light Accent 5" w:uiPriority="46"/>
+    <w:lsdException w:name="List Table 2 Accent 5" w:uiPriority="47"/>
+    <w:lsdException w:name="List Table 3 Accent 5" w:uiPriority="48"/>
+    <w:lsdException w:name="List Table 4 Accent 5" w:uiPriority="49"/>
+    <w:lsdException w:name="List Table 5 Dark Accent 5" w:uiPriority="50"/>
+    <w:lsdException w:name="List Table 6 Colorful Accent 5" w:uiPriority="51"/>
+    <w:lsdException w:name="List Table 7 Colorful Accent 5" w:uiPriority="52"/>
+    <w:lsdException w:name="List Table 1 Light Accent 6" w:uiPriority="46"/>
+    <w:lsdException w:name="List Table 2 Accent 6" w:uiPriority="47"/>
+    <w:lsdException w:name="List Table 3 Accent 6" w:uiPriority="48"/>
+    <w:lsdException w:name="List Table 4 Accent 6" w:uiPriority="49"/>
+    <w:lsdException w:name="List Table 5 Dark Accent 6" w:uiPriority="50"/>
+    <w:lsdException w:name="List Table 6 Colorful Accent 6" w:uiPriority="51"/>
+    <w:lsdException w:name="List Table 7 Colorful Accent 6" w:uiPriority="52"/>
+    <w:lsdException w:name="Mention" w:semiHidden="1" w:uiPriority="99" w:unhideWhenUsed="1"/>
+    <w:lsdException w:name="Smart Hyperlink" w:semiHidden="1" w:uiPriority="99" w:unhideWhenUsed="1"/>
+    <w:lsdException w:name="Hashtag" w:semiHidden="1" w:uiPriority="99" w:unhideWhenUsed="1"/>
+    <w:lsdException w:name="Unresolved Mention" w:semiHidden="1" w:uiPriority="99" w:unhideWhenUsed="1"/>
   </w:latentStyles>
   <w:style w:type="paragraph" w:default="1" w:styleId="Normal">
     <w:name w:val="Normal"/>
@@ -6550,1054 +5930,7 @@
   <w:style w:type="character" w:default="1" w:styleId="DefaultParagraphFont">
     <w:name w:val="Default Paragraph Font"/>
     <w:uiPriority w:val="1"/>
-    <w:unhideWhenUsed/>
-  </w:style>
-  <w:style w:type="table" w:default="1" w:styleId="TableNormal">
-    <w:name w:val="Normal Table"/>
-    <w:uiPriority w:val="99"/>
     <w:semiHidden/>
-    <w:unhideWhenUsed/>
-    <w:tblPr>
-      <w:tblInd w:w="0" w:type="dxa"/>
-      <w:tblCellMar>
-        <w:top w:w="0" w:type="dxa"/>
-        <w:left w:w="108" w:type="dxa"/>
-        <w:bottom w:w="0" w:type="dxa"/>
-        <w:right w:w="108" w:type="dxa"/>
-      </w:tblCellMar>
-    </w:tblPr>
-  </w:style>
-  <w:style w:type="numbering" w:default="1" w:styleId="NoList">
-    <w:name w:val="No List"/>
-    <w:uiPriority w:val="99"/>
-    <w:semiHidden/>
-    <w:unhideWhenUsed/>
-  </w:style>
-  <w:style w:type="character" w:customStyle="1" w:styleId="Heading1Char">
-    <w:name w:val="Heading 1 Char"/>
-    <w:link w:val="Heading1"/>
-    <w:uiPriority w:val="99"/>
-    <w:rsid w:val="00D00B11"/>
-    <w:rPr>
-      <w:smallCaps/>
-      <w:kern w:val="28"/>
-      <w:lang w:eastAsia="x-none"/>
-    </w:rPr>
-  </w:style>
-  <w:style w:type="character" w:customStyle="1" w:styleId="Heading2Char">
-    <w:name w:val="Heading 2 Char"/>
-    <w:link w:val="Heading2"/>
-    <w:uiPriority w:val="99"/>
-    <w:rsid w:val="00D00B11"/>
-    <w:rPr>
-      <w:i/>
-      <w:iCs/>
-      <w:lang w:eastAsia="x-none"/>
-    </w:rPr>
-  </w:style>
-  <w:style w:type="character" w:customStyle="1" w:styleId="Heading3Char">
-    <w:name w:val="Heading 3 Char"/>
-    <w:link w:val="Heading3"/>
-    <w:uiPriority w:val="99"/>
-    <w:rsid w:val="00141FE2"/>
-    <w:rPr>
-      <w:i/>
-      <w:iCs/>
-    </w:rPr>
-  </w:style>
-  <w:style w:type="character" w:customStyle="1" w:styleId="Heading4Char">
-    <w:name w:val="Heading 4 Char"/>
-    <w:link w:val="Heading4"/>
-    <w:uiPriority w:val="99"/>
-    <w:rsid w:val="00141FE2"/>
-    <w:rPr>
-      <w:i/>
-      <w:iCs/>
-      <w:sz w:val="18"/>
-      <w:szCs w:val="18"/>
-    </w:rPr>
-  </w:style>
-  <w:style w:type="character" w:customStyle="1" w:styleId="Heading5Char">
-    <w:name w:val="Heading 5 Char"/>
-    <w:link w:val="Heading5"/>
-    <w:uiPriority w:val="99"/>
-    <w:rsid w:val="00141FE2"/>
-    <w:rPr>
-      <w:sz w:val="18"/>
-      <w:szCs w:val="18"/>
-    </w:rPr>
-  </w:style>
-  <w:style w:type="character" w:customStyle="1" w:styleId="Heading6Char">
-    <w:name w:val="Heading 6 Char"/>
-    <w:link w:val="Heading6"/>
-    <w:uiPriority w:val="99"/>
-    <w:rsid w:val="00141FE2"/>
-    <w:rPr>
-      <w:i/>
-      <w:iCs/>
-      <w:sz w:val="16"/>
-      <w:szCs w:val="16"/>
-    </w:rPr>
-  </w:style>
-  <w:style w:type="character" w:customStyle="1" w:styleId="Heading7Char">
-    <w:name w:val="Heading 7 Char"/>
-    <w:link w:val="Heading7"/>
-    <w:uiPriority w:val="99"/>
-    <w:rsid w:val="00141FE2"/>
-    <w:rPr>
-      <w:sz w:val="16"/>
-      <w:szCs w:val="16"/>
-    </w:rPr>
-  </w:style>
-  <w:style w:type="character" w:customStyle="1" w:styleId="Heading8Char">
-    <w:name w:val="Heading 8 Char"/>
-    <w:link w:val="Heading8"/>
-    <w:uiPriority w:val="99"/>
-    <w:rsid w:val="00141FE2"/>
-    <w:rPr>
-      <w:i/>
-      <w:iCs/>
-      <w:sz w:val="16"/>
-      <w:szCs w:val="16"/>
-    </w:rPr>
-  </w:style>
-  <w:style w:type="character" w:customStyle="1" w:styleId="Heading9Char">
-    <w:name w:val="Heading 9 Char"/>
-    <w:link w:val="Heading9"/>
-    <w:uiPriority w:val="99"/>
-    <w:rsid w:val="00141FE2"/>
-    <w:rPr>
-      <w:sz w:val="16"/>
-      <w:szCs w:val="16"/>
-    </w:rPr>
-  </w:style>
-  <w:style w:type="paragraph" w:customStyle="1" w:styleId="Abstract">
-    <w:name w:val="Abstract"/>
-    <w:basedOn w:val="Normal"/>
-    <w:next w:val="Normal"/>
-    <w:link w:val="AbstractChar"/>
-    <w:uiPriority w:val="99"/>
-    <w:rsid w:val="00141FE2"/>
-    <w:pPr>
-      <w:spacing w:before="20"/>
-      <w:ind w:firstLine="202"/>
-      <w:jc w:val="both"/>
-    </w:pPr>
-    <w:rPr>
-      <w:b/>
-      <w:bCs/>
-      <w:sz w:val="18"/>
-      <w:szCs w:val="18"/>
-    </w:rPr>
-  </w:style>
-  <w:style w:type="paragraph" w:customStyle="1" w:styleId="Authors">
-    <w:name w:val="Authors"/>
-    <w:basedOn w:val="Normal"/>
-    <w:next w:val="Normal"/>
-    <w:uiPriority w:val="99"/>
-    <w:rsid w:val="00141FE2"/>
-    <w:pPr>
-      <w:jc w:val="center"/>
-    </w:pPr>
-    <w:rPr>
-      <w:sz w:val="22"/>
-      <w:szCs w:val="22"/>
-    </w:rPr>
-  </w:style>
-  <w:style w:type="paragraph" w:styleId="Title">
-    <w:name w:val="Title"/>
-    <w:basedOn w:val="Normal"/>
-    <w:next w:val="Normal"/>
-    <w:link w:val="TitleChar"/>
-    <w:uiPriority w:val="99"/>
-    <w:qFormat/>
-    <w:rsid w:val="004A4E47"/>
-    <w:pPr>
-      <w:spacing w:line="540" w:lineRule="exact"/>
-      <w:jc w:val="center"/>
-    </w:pPr>
-    <w:rPr>
-      <w:bCs/>
-      <w:kern w:val="28"/>
-      <w:sz w:val="48"/>
-      <w:szCs w:val="48"/>
-      <w:lang w:eastAsia="x-none"/>
-    </w:rPr>
-  </w:style>
-  <w:style w:type="character" w:customStyle="1" w:styleId="TitleChar">
-    <w:name w:val="Title Char"/>
-    <w:link w:val="Title"/>
-    <w:uiPriority w:val="99"/>
-    <w:rsid w:val="004A4E47"/>
-    <w:rPr>
-      <w:bCs/>
-      <w:kern w:val="28"/>
-      <w:sz w:val="48"/>
-      <w:szCs w:val="48"/>
-      <w:lang w:eastAsia="x-none"/>
-    </w:rPr>
-  </w:style>
-  <w:style w:type="paragraph" w:styleId="FootnoteText">
-    <w:name w:val="footnote text"/>
-    <w:basedOn w:val="Normal"/>
-    <w:link w:val="FootnoteTextChar"/>
-    <w:uiPriority w:val="99"/>
-    <w:rsid w:val="00141FE2"/>
-    <w:pPr>
-      <w:ind w:firstLine="202"/>
-      <w:jc w:val="both"/>
-    </w:pPr>
-    <w:rPr>
-      <w:sz w:val="16"/>
-      <w:szCs w:val="16"/>
-      <w:lang w:val="x-none" w:eastAsia="x-none"/>
-    </w:rPr>
-  </w:style>
-  <w:style w:type="character" w:customStyle="1" w:styleId="FootnoteTextChar">
-    <w:name w:val="Footnote Text Char"/>
-    <w:link w:val="FootnoteText"/>
-    <w:uiPriority w:val="99"/>
-    <w:rsid w:val="00141FE2"/>
-    <w:rPr>
-      <w:sz w:val="16"/>
-      <w:szCs w:val="16"/>
-    </w:rPr>
-  </w:style>
-  <w:style w:type="paragraph" w:customStyle="1" w:styleId="References">
-    <w:name w:val="References"/>
-    <w:basedOn w:val="Normal"/>
-    <w:uiPriority w:val="99"/>
-    <w:rsid w:val="00141FE2"/>
-    <w:pPr>
-      <w:numPr>
-        <w:numId w:val="2"/>
-      </w:numPr>
-      <w:jc w:val="both"/>
-    </w:pPr>
-    <w:rPr>
-      <w:sz w:val="16"/>
-      <w:szCs w:val="16"/>
-    </w:rPr>
-  </w:style>
-  <w:style w:type="paragraph" w:customStyle="1" w:styleId="IndexTerms">
-    <w:name w:val="IndexTerms"/>
-    <w:basedOn w:val="Normal"/>
-    <w:next w:val="Normal"/>
-    <w:uiPriority w:val="99"/>
-    <w:rsid w:val="00141FE2"/>
-    <w:pPr>
-      <w:ind w:firstLine="202"/>
-      <w:jc w:val="both"/>
-    </w:pPr>
-    <w:rPr>
-      <w:b/>
-      <w:bCs/>
-      <w:sz w:val="18"/>
-      <w:szCs w:val="18"/>
-    </w:rPr>
-  </w:style>
-  <w:style w:type="character" w:styleId="FootnoteReference">
-    <w:name w:val="footnote reference"/>
-    <w:uiPriority w:val="99"/>
-    <w:rsid w:val="00141FE2"/>
-    <w:rPr>
-      <w:rFonts w:cs="Times New Roman"/>
-      <w:vertAlign w:val="superscript"/>
-    </w:rPr>
-  </w:style>
-  <w:style w:type="paragraph" w:customStyle="1" w:styleId="Text">
-    <w:name w:val="Text"/>
-    <w:basedOn w:val="Normal"/>
-    <w:link w:val="TextChar"/>
-    <w:rsid w:val="00141FE2"/>
-    <w:pPr>
-      <w:widowControl w:val="0"/>
-      <w:spacing w:line="252" w:lineRule="auto"/>
-      <w:ind w:firstLine="202"/>
-      <w:jc w:val="both"/>
-    </w:pPr>
-  </w:style>
-  <w:style w:type="paragraph" w:customStyle="1" w:styleId="FigureCaption">
-    <w:name w:val="Figure Caption"/>
-    <w:basedOn w:val="Normal"/>
-    <w:uiPriority w:val="99"/>
-    <w:rsid w:val="00141FE2"/>
-    <w:pPr>
-      <w:jc w:val="both"/>
-    </w:pPr>
-    <w:rPr>
-      <w:sz w:val="16"/>
-      <w:szCs w:val="16"/>
-    </w:rPr>
-  </w:style>
-  <w:style w:type="paragraph" w:customStyle="1" w:styleId="TableTitle">
-    <w:name w:val="Table Title"/>
-    <w:basedOn w:val="Normal"/>
-    <w:link w:val="TableTitleChar"/>
-    <w:uiPriority w:val="99"/>
-    <w:rsid w:val="00141FE2"/>
-    <w:pPr>
-      <w:jc w:val="center"/>
-    </w:pPr>
-    <w:rPr>
-      <w:smallCaps/>
-      <w:sz w:val="16"/>
-      <w:szCs w:val="16"/>
-    </w:rPr>
-  </w:style>
-  <w:style w:type="paragraph" w:customStyle="1" w:styleId="ReferenceHead">
-    <w:name w:val="Reference Head"/>
-    <w:basedOn w:val="Heading1"/>
-    <w:uiPriority w:val="99"/>
-    <w:rsid w:val="00141FE2"/>
-    <w:pPr>
-      <w:numPr>
-        <w:numId w:val="0"/>
-      </w:numPr>
-    </w:pPr>
-  </w:style>
-  <w:style w:type="paragraph" w:customStyle="1" w:styleId="Equation">
-    <w:name w:val="Equation"/>
-    <w:basedOn w:val="Normal"/>
-    <w:next w:val="Normal"/>
-    <w:uiPriority w:val="99"/>
-    <w:rsid w:val="00141FE2"/>
-    <w:pPr>
-      <w:widowControl w:val="0"/>
-      <w:tabs>
-        <w:tab w:val="right" w:pos="5040"/>
-      </w:tabs>
-      <w:spacing w:line="252" w:lineRule="auto"/>
-      <w:jc w:val="both"/>
-    </w:pPr>
-  </w:style>
-  <w:style w:type="paragraph" w:customStyle="1" w:styleId="Affiliations">
-    <w:name w:val="Affiliations"/>
-    <w:basedOn w:val="Normal"/>
-    <w:uiPriority w:val="99"/>
-    <w:rsid w:val="00141FE2"/>
-    <w:pPr>
-      <w:jc w:val="center"/>
-    </w:pPr>
-  </w:style>
-  <w:style w:type="paragraph" w:styleId="BalloonText">
-    <w:name w:val="Balloon Text"/>
-    <w:basedOn w:val="Normal"/>
-    <w:link w:val="BalloonTextChar"/>
-    <w:rsid w:val="00141FE2"/>
-    <w:rPr>
-      <w:rFonts w:ascii="Tahoma" w:hAnsi="Tahoma"/>
-      <w:sz w:val="16"/>
-      <w:szCs w:val="16"/>
-      <w:lang w:val="x-none" w:eastAsia="x-none"/>
-    </w:rPr>
-  </w:style>
-  <w:style w:type="character" w:customStyle="1" w:styleId="BalloonTextChar">
-    <w:name w:val="Balloon Text Char"/>
-    <w:link w:val="BalloonText"/>
-    <w:rsid w:val="00141FE2"/>
-    <w:rPr>
-      <w:rFonts w:ascii="Tahoma" w:hAnsi="Tahoma" w:cs="Tahoma"/>
-      <w:sz w:val="16"/>
-      <w:szCs w:val="16"/>
-    </w:rPr>
-  </w:style>
-  <w:style w:type="paragraph" w:styleId="Footer">
-    <w:name w:val="footer"/>
-    <w:basedOn w:val="Normal"/>
-    <w:link w:val="FooterChar"/>
-    <w:rsid w:val="007F181B"/>
-    <w:pPr>
-      <w:tabs>
-        <w:tab w:val="center" w:pos="4680"/>
-        <w:tab w:val="right" w:pos="9360"/>
-      </w:tabs>
-    </w:pPr>
-  </w:style>
-  <w:style w:type="character" w:customStyle="1" w:styleId="FooterChar">
-    <w:name w:val="Footer Char"/>
-    <w:basedOn w:val="DefaultParagraphFont"/>
-    <w:link w:val="Footer"/>
-    <w:rsid w:val="007F181B"/>
-  </w:style>
-  <w:style w:type="paragraph" w:styleId="Header">
-    <w:name w:val="header"/>
-    <w:basedOn w:val="Normal"/>
-    <w:link w:val="HeaderChar"/>
-    <w:rsid w:val="007F181B"/>
-    <w:pPr>
-      <w:tabs>
-        <w:tab w:val="center" w:pos="4680"/>
-        <w:tab w:val="right" w:pos="9360"/>
-      </w:tabs>
-    </w:pPr>
-  </w:style>
-  <w:style w:type="character" w:customStyle="1" w:styleId="HeaderChar">
-    <w:name w:val="Header Char"/>
-    <w:basedOn w:val="DefaultParagraphFont"/>
-    <w:link w:val="Header"/>
-    <w:rsid w:val="007F181B"/>
-  </w:style>
-  <w:style w:type="character" w:styleId="CommentReference">
-    <w:name w:val="annotation reference"/>
-    <w:rsid w:val="00845EE8"/>
-    <w:rPr>
-      <w:sz w:val="16"/>
-      <w:szCs w:val="16"/>
-    </w:rPr>
-  </w:style>
-  <w:style w:type="paragraph" w:styleId="CommentText">
-    <w:name w:val="annotation text"/>
-    <w:basedOn w:val="Normal"/>
-    <w:link w:val="CommentTextChar"/>
-    <w:rsid w:val="00845EE8"/>
-  </w:style>
-  <w:style w:type="character" w:customStyle="1" w:styleId="CommentTextChar">
-    <w:name w:val="Comment Text Char"/>
-    <w:basedOn w:val="DefaultParagraphFont"/>
-    <w:link w:val="CommentText"/>
-    <w:rsid w:val="00845EE8"/>
-  </w:style>
-  <w:style w:type="paragraph" w:styleId="CommentSubject">
-    <w:name w:val="annotation subject"/>
-    <w:basedOn w:val="CommentText"/>
-    <w:next w:val="CommentText"/>
-    <w:link w:val="CommentSubjectChar"/>
-    <w:rsid w:val="00845EE8"/>
-    <w:rPr>
-      <w:b/>
-      <w:bCs/>
-      <w:lang w:val="x-none" w:eastAsia="x-none"/>
-    </w:rPr>
-  </w:style>
-  <w:style w:type="character" w:customStyle="1" w:styleId="CommentSubjectChar">
-    <w:name w:val="Comment Subject Char"/>
-    <w:link w:val="CommentSubject"/>
-    <w:rsid w:val="00845EE8"/>
-    <w:rPr>
-      <w:b/>
-      <w:bCs/>
-    </w:rPr>
-  </w:style>
-  <w:style w:type="character" w:styleId="Hyperlink">
-    <w:name w:val="Hyperlink"/>
-    <w:rsid w:val="00845EE8"/>
-    <w:rPr>
-      <w:color w:val="0000FF"/>
-      <w:u w:val="single"/>
-    </w:rPr>
-  </w:style>
-  <w:style w:type="paragraph" w:styleId="ListParagraph">
-    <w:name w:val="List Paragraph"/>
-    <w:basedOn w:val="Normal"/>
-    <w:uiPriority w:val="34"/>
-    <w:rsid w:val="00A5085C"/>
-    <w:pPr>
-      <w:ind w:left="720"/>
-    </w:pPr>
-    <w:rPr>
-      <w:rFonts w:ascii="Calibri" w:eastAsia="Calibri" w:hAnsi="Calibri"/>
-      <w:sz w:val="22"/>
-      <w:szCs w:val="22"/>
-    </w:rPr>
-  </w:style>
-  <w:style w:type="character" w:customStyle="1" w:styleId="shorttext">
-    <w:name w:val="short_text"/>
-    <w:rsid w:val="004D67C4"/>
-  </w:style>
-  <w:style w:type="character" w:styleId="LineNumber">
-    <w:name w:val="line number"/>
-    <w:basedOn w:val="DefaultParagraphFont"/>
-    <w:rsid w:val="00D625C6"/>
-  </w:style>
-  <w:style w:type="paragraph" w:customStyle="1" w:styleId="TASFirstpagefootnote">
-    <w:name w:val="TAS First page footnote"/>
-    <w:basedOn w:val="FootnoteText"/>
-    <w:link w:val="TASFirstpagefootnoteChar"/>
-    <w:qFormat/>
-    <w:rsid w:val="00A2584B"/>
-    <w:pPr>
-      <w:spacing w:line="180" w:lineRule="exact"/>
-      <w:ind w:firstLine="144"/>
-    </w:pPr>
-    <w:rPr>
-      <w:spacing w:val="-2"/>
-      <w:lang w:val="en-US"/>
-    </w:rPr>
-  </w:style>
-  <w:style w:type="paragraph" w:customStyle="1" w:styleId="TASabstract">
-    <w:name w:val="TAS abstract"/>
-    <w:basedOn w:val="Abstract"/>
-    <w:link w:val="TASabstractChar"/>
-    <w:qFormat/>
-    <w:rsid w:val="00EA79D5"/>
-    <w:pPr>
-      <w:spacing w:before="0" w:line="200" w:lineRule="exact"/>
-      <w:ind w:firstLine="173"/>
-    </w:pPr>
-  </w:style>
-  <w:style w:type="character" w:customStyle="1" w:styleId="TASFirstpagefootnoteChar">
-    <w:name w:val="TAS First page footnote Char"/>
-    <w:link w:val="TASFirstpagefootnote"/>
-    <w:rsid w:val="00A2584B"/>
-    <w:rPr>
-      <w:spacing w:val="-2"/>
-      <w:sz w:val="16"/>
-      <w:szCs w:val="16"/>
-      <w:lang w:eastAsia="x-none"/>
-    </w:rPr>
-  </w:style>
-  <w:style w:type="paragraph" w:customStyle="1" w:styleId="StyleTASabstract">
-    <w:name w:val="Style TAS abstract +"/>
-    <w:basedOn w:val="TASabstract"/>
-    <w:rsid w:val="00EA79D5"/>
-  </w:style>
-  <w:style w:type="character" w:customStyle="1" w:styleId="AbstractChar">
-    <w:name w:val="Abstract Char"/>
-    <w:link w:val="Abstract"/>
-    <w:uiPriority w:val="99"/>
-    <w:rsid w:val="00EA79D5"/>
-    <w:rPr>
-      <w:b/>
-      <w:bCs/>
-      <w:sz w:val="18"/>
-      <w:szCs w:val="18"/>
-    </w:rPr>
-  </w:style>
-  <w:style w:type="character" w:customStyle="1" w:styleId="TASabstractChar">
-    <w:name w:val="TAS abstract Char"/>
-    <w:link w:val="TASabstract"/>
-    <w:rsid w:val="00EA79D5"/>
-    <w:rPr>
-      <w:b/>
-      <w:bCs/>
-      <w:sz w:val="18"/>
-      <w:szCs w:val="18"/>
-    </w:rPr>
-  </w:style>
-  <w:style w:type="paragraph" w:customStyle="1" w:styleId="TASparagraphtext">
-    <w:name w:val="TAS paragraph text"/>
-    <w:basedOn w:val="Text"/>
-    <w:link w:val="TASparagraphtextChar"/>
-    <w:qFormat/>
-    <w:rsid w:val="0046333D"/>
-    <w:pPr>
-      <w:widowControl/>
-      <w:spacing w:line="240" w:lineRule="exact"/>
-    </w:pPr>
-  </w:style>
-  <w:style w:type="paragraph" w:customStyle="1" w:styleId="TASbulletlist">
-    <w:name w:val="TAS bullet list"/>
-    <w:basedOn w:val="TASparagraphtext"/>
-    <w:link w:val="TASbulletlistChar"/>
-    <w:qFormat/>
-    <w:rsid w:val="00EE2C08"/>
-    <w:pPr>
-      <w:numPr>
-        <w:numId w:val="18"/>
-      </w:numPr>
-      <w:ind w:left="605" w:hanging="403"/>
-    </w:pPr>
-  </w:style>
-  <w:style w:type="character" w:customStyle="1" w:styleId="TextChar">
-    <w:name w:val="Text Char"/>
-    <w:basedOn w:val="DefaultParagraphFont"/>
-    <w:link w:val="Text"/>
-    <w:rsid w:val="00EE2C08"/>
-  </w:style>
-  <w:style w:type="character" w:customStyle="1" w:styleId="TASparagraphtextChar">
-    <w:name w:val="TAS paragraph text Char"/>
-    <w:basedOn w:val="TextChar"/>
-    <w:link w:val="TASparagraphtext"/>
-    <w:rsid w:val="0046333D"/>
-  </w:style>
-  <w:style w:type="paragraph" w:customStyle="1" w:styleId="TASenumeratedlist">
-    <w:name w:val="TAS enumerated list"/>
-    <w:basedOn w:val="TASparagraphtext"/>
-    <w:link w:val="TASenumeratedlistChar"/>
-    <w:qFormat/>
-    <w:rsid w:val="00D00B11"/>
-    <w:pPr>
-      <w:numPr>
-        <w:numId w:val="19"/>
-      </w:numPr>
-      <w:ind w:left="605" w:hanging="403"/>
-    </w:pPr>
-  </w:style>
-  <w:style w:type="character" w:customStyle="1" w:styleId="TASbulletlistChar">
-    <w:name w:val="TAS bullet list Char"/>
-    <w:basedOn w:val="TASparagraphtextChar"/>
-    <w:link w:val="TASbulletlist"/>
-    <w:rsid w:val="00EE2C08"/>
-  </w:style>
-  <w:style w:type="character" w:customStyle="1" w:styleId="TASenumeratedlistChar">
-    <w:name w:val="TAS enumerated list Char"/>
-    <w:basedOn w:val="TASparagraphtextChar"/>
-    <w:link w:val="TASenumeratedlist"/>
-    <w:rsid w:val="00D00B11"/>
-  </w:style>
-  <w:style w:type="paragraph" w:customStyle="1" w:styleId="TASTablefootnotes">
-    <w:name w:val="TAS Table footnotes"/>
-    <w:basedOn w:val="FootnoteText"/>
-    <w:link w:val="TASTablefootnotesChar"/>
-    <w:rsid w:val="00DE17A2"/>
-    <w:pPr>
-      <w:spacing w:before="100" w:line="180" w:lineRule="exact"/>
-      <w:ind w:firstLine="0"/>
-    </w:pPr>
-    <w:rPr>
-      <w:lang w:val="en-US"/>
-    </w:rPr>
-  </w:style>
-  <w:style w:type="character" w:customStyle="1" w:styleId="TASTablefootnotesChar">
-    <w:name w:val="TAS Table footnotes Char"/>
-    <w:link w:val="TASTablefootnotes"/>
-    <w:rsid w:val="00DE17A2"/>
-    <w:rPr>
-      <w:sz w:val="16"/>
-      <w:szCs w:val="16"/>
-      <w:lang w:eastAsia="x-none"/>
-    </w:rPr>
-  </w:style>
-  <w:style w:type="paragraph" w:customStyle="1" w:styleId="TASTableHeading">
-    <w:name w:val="TAS Table Heading"/>
-    <w:basedOn w:val="TableTitle"/>
-    <w:link w:val="TASTableHeadingChar"/>
-    <w:qFormat/>
-    <w:rsid w:val="009F7E34"/>
-    <w:pPr>
-      <w:spacing w:line="180" w:lineRule="exact"/>
-    </w:pPr>
-  </w:style>
-  <w:style w:type="character" w:customStyle="1" w:styleId="TableTitleChar">
-    <w:name w:val="Table Title Char"/>
-    <w:link w:val="TableTitle"/>
-    <w:uiPriority w:val="99"/>
-    <w:rsid w:val="009F7E34"/>
-    <w:rPr>
-      <w:smallCaps/>
-      <w:sz w:val="16"/>
-      <w:szCs w:val="16"/>
-    </w:rPr>
-  </w:style>
-  <w:style w:type="character" w:customStyle="1" w:styleId="TASTableHeadingChar">
-    <w:name w:val="TAS Table Heading Char"/>
-    <w:link w:val="TASTableHeading"/>
-    <w:rsid w:val="009F7E34"/>
-    <w:rPr>
-      <w:smallCaps/>
-      <w:sz w:val="16"/>
-      <w:szCs w:val="16"/>
-    </w:rPr>
-  </w:style>
-  <w:style w:type="paragraph" w:customStyle="1" w:styleId="TASequation">
-    <w:name w:val="TAS equation"/>
-    <w:basedOn w:val="Text"/>
-    <w:link w:val="TASequationChar"/>
-    <w:qFormat/>
-    <w:rsid w:val="00363B3F"/>
-    <w:pPr>
-      <w:tabs>
-        <w:tab w:val="right" w:pos="5040"/>
-      </w:tabs>
-      <w:spacing w:before="120" w:after="120" w:line="240" w:lineRule="exact"/>
-    </w:pPr>
-  </w:style>
-  <w:style w:type="character" w:customStyle="1" w:styleId="TASequationChar">
-    <w:name w:val="TAS equation Char"/>
-    <w:basedOn w:val="TextChar"/>
-    <w:link w:val="TASequation"/>
-    <w:rsid w:val="00363B3F"/>
-  </w:style>
-  <w:style w:type="paragraph" w:styleId="Revision">
-    <w:name w:val="Revision"/>
-    <w:hidden/>
-    <w:uiPriority w:val="99"/>
-    <w:semiHidden/>
-    <w:rsid w:val="00506BBF"/>
-  </w:style>
-  <w:style w:type="character" w:customStyle="1" w:styleId="apple-converted-space">
-    <w:name w:val="apple-converted-space"/>
-    <w:rsid w:val="00FC2B55"/>
-  </w:style>
-  <w:style w:type="character" w:styleId="PlaceholderText">
-    <w:name w:val="Placeholder Text"/>
-    <w:basedOn w:val="DefaultParagraphFont"/>
-    <w:uiPriority w:val="99"/>
-    <w:semiHidden/>
-    <w:rsid w:val="005F2ED8"/>
-    <w:rPr>
-      <w:color w:val="808080"/>
-    </w:rPr>
-  </w:style>
-</w:styles>
-</file>
-
-<file path=word/stylesWithEffects.xml><?xml version="1.0" encoding="utf-8"?>
-<w:styles xmlns:wpc="http://schemas.microsoft.com/office/word/2010/wordprocessingCanvas" xmlns:mc="http://schemas.openxmlformats.org/markup-compatibility/2006" xmlns:o="urn:schemas-microsoft-com:office:office" xmlns:r="http://schemas.openxmlformats.org/officeDocument/2006/relationships" xmlns:m="http://schemas.openxmlformats.org/officeDocument/2006/math" xmlns:v="urn:schemas-microsoft-com:vml" xmlns:wp14="http://schemas.microsoft.com/office/word/2010/wordprocessingDrawing" xmlns:wp="http://schemas.openxmlformats.org/drawingml/2006/wordprocessingDrawing" xmlns:w10="urn:schemas-microsoft-com:office:word" xmlns:w="http://schemas.openxmlformats.org/wordprocessingml/2006/main" xmlns:w14="http://schemas.microsoft.com/office/word/2010/wordml" xmlns:wpg="http://schemas.microsoft.com/office/word/2010/wordprocessingGroup" xmlns:wpi="http://schemas.microsoft.com/office/word/2010/wordprocessingInk" xmlns:wne="http://schemas.microsoft.com/office/word/2006/wordml" xmlns:wps="http://schemas.microsoft.com/office/word/2010/wordprocessingShape" mc:Ignorable="w14 wp14">
-  <w:docDefaults>
-    <w:rPrDefault>
-      <w:rPr>
-        <w:rFonts w:ascii="Times New Roman" w:eastAsia="Times New Roman" w:hAnsi="Times New Roman" w:cs="Times New Roman"/>
-        <w:lang w:val="en-US" w:eastAsia="en-US" w:bidi="ar-SA"/>
-      </w:rPr>
-    </w:rPrDefault>
-    <w:pPrDefault/>
-  </w:docDefaults>
-  <w:latentStyles w:defLockedState="0" w:defUIPriority="0" w:defSemiHidden="1" w:defUnhideWhenUsed="1" w:defQFormat="0" w:count="267">
-    <w:lsdException w:name="Normal" w:semiHidden="0" w:unhideWhenUsed="0" w:qFormat="1"/>
-    <w:lsdException w:name="heading 1" w:semiHidden="0" w:uiPriority="99" w:unhideWhenUsed="0" w:qFormat="1"/>
-    <w:lsdException w:name="heading 2" w:uiPriority="99" w:qFormat="1"/>
-    <w:lsdException w:name="heading 3" w:uiPriority="99" w:qFormat="1"/>
-    <w:lsdException w:name="heading 4" w:uiPriority="99" w:qFormat="1"/>
-    <w:lsdException w:name="heading 5" w:uiPriority="99" w:qFormat="1"/>
-    <w:lsdException w:name="heading 6" w:uiPriority="99" w:qFormat="1"/>
-    <w:lsdException w:name="heading 7" w:uiPriority="99" w:qFormat="1"/>
-    <w:lsdException w:name="heading 8" w:uiPriority="99" w:qFormat="1"/>
-    <w:lsdException w:name="heading 9" w:uiPriority="99" w:qFormat="1"/>
-    <w:lsdException w:name="footnote text" w:uiPriority="99"/>
-    <w:lsdException w:name="caption" w:qFormat="1"/>
-    <w:lsdException w:name="footnote reference" w:uiPriority="99"/>
-    <w:lsdException w:name="List Number" w:semiHidden="0" w:unhideWhenUsed="0"/>
-    <w:lsdException w:name="List 4" w:semiHidden="0" w:unhideWhenUsed="0"/>
-    <w:lsdException w:name="List 5" w:semiHidden="0" w:unhideWhenUsed="0"/>
-    <w:lsdException w:name="Title" w:semiHidden="0" w:uiPriority="99" w:unhideWhenUsed="0" w:qFormat="1"/>
-    <w:lsdException w:name="Subtitle" w:semiHidden="0" w:unhideWhenUsed="0"/>
-    <w:lsdException w:name="Salutation" w:semiHidden="0" w:unhideWhenUsed="0"/>
-    <w:lsdException w:name="Date" w:semiHidden="0" w:unhideWhenUsed="0"/>
-    <w:lsdException w:name="Body Text First Indent" w:semiHidden="0" w:unhideWhenUsed="0"/>
-    <w:lsdException w:name="Strong" w:semiHidden="0" w:unhideWhenUsed="0"/>
-    <w:lsdException w:name="Emphasis" w:semiHidden="0" w:unhideWhenUsed="0"/>
-    <w:lsdException w:name="Table Grid" w:semiHidden="0" w:unhideWhenUsed="0"/>
-    <w:lsdException w:name="Placeholder Text" w:uiPriority="99" w:unhideWhenUsed="0"/>
-    <w:lsdException w:name="No Spacing" w:semiHidden="0" w:uiPriority="1" w:unhideWhenUsed="0"/>
-    <w:lsdException w:name="Light Shading" w:semiHidden="0" w:uiPriority="60" w:unhideWhenUsed="0"/>
-    <w:lsdException w:name="Light List" w:semiHidden="0" w:uiPriority="61" w:unhideWhenUsed="0"/>
-    <w:lsdException w:name="Light Grid" w:semiHidden="0" w:uiPriority="62" w:unhideWhenUsed="0"/>
-    <w:lsdException w:name="Medium Shading 1" w:semiHidden="0" w:uiPriority="63" w:unhideWhenUsed="0"/>
-    <w:lsdException w:name="Medium Shading 2" w:semiHidden="0" w:uiPriority="64" w:unhideWhenUsed="0"/>
-    <w:lsdException w:name="Medium List 1" w:semiHidden="0" w:uiPriority="65" w:unhideWhenUsed="0"/>
-    <w:lsdException w:name="Medium List 2" w:semiHidden="0" w:uiPriority="66" w:unhideWhenUsed="0"/>
-    <w:lsdException w:name="Medium Grid 1" w:semiHidden="0" w:uiPriority="67" w:unhideWhenUsed="0"/>
-    <w:lsdException w:name="Medium Grid 2" w:semiHidden="0" w:uiPriority="68" w:unhideWhenUsed="0"/>
-    <w:lsdException w:name="Medium Grid 3" w:semiHidden="0" w:uiPriority="69" w:unhideWhenUsed="0"/>
-    <w:lsdException w:name="Dark List" w:semiHidden="0" w:uiPriority="70" w:unhideWhenUsed="0"/>
-    <w:lsdException w:name="Colorful Shading" w:semiHidden="0" w:uiPriority="71" w:unhideWhenUsed="0"/>
-    <w:lsdException w:name="Colorful List" w:semiHidden="0" w:uiPriority="72" w:unhideWhenUsed="0"/>
-    <w:lsdException w:name="Colorful Grid" w:semiHidden="0" w:uiPriority="73" w:unhideWhenUsed="0"/>
-    <w:lsdException w:name="Light Shading Accent 1" w:semiHidden="0" w:uiPriority="60" w:unhideWhenUsed="0"/>
-    <w:lsdException w:name="Light List Accent 1" w:semiHidden="0" w:uiPriority="61" w:unhideWhenUsed="0"/>
-    <w:lsdException w:name="Light Grid Accent 1" w:semiHidden="0" w:uiPriority="62" w:unhideWhenUsed="0"/>
-    <w:lsdException w:name="Medium Shading 1 Accent 1" w:semiHidden="0" w:uiPriority="63" w:unhideWhenUsed="0"/>
-    <w:lsdException w:name="Medium Shading 2 Accent 1" w:semiHidden="0" w:uiPriority="64" w:unhideWhenUsed="0"/>
-    <w:lsdException w:name="Medium List 1 Accent 1" w:semiHidden="0" w:uiPriority="65" w:unhideWhenUsed="0"/>
-    <w:lsdException w:name="Revision" w:uiPriority="99" w:unhideWhenUsed="0"/>
-    <w:lsdException w:name="List Paragraph" w:semiHidden="0" w:uiPriority="34" w:unhideWhenUsed="0"/>
-    <w:lsdException w:name="Quote" w:semiHidden="0" w:uiPriority="29" w:unhideWhenUsed="0"/>
-    <w:lsdException w:name="Intense Quote" w:semiHidden="0" w:uiPriority="30" w:unhideWhenUsed="0"/>
-    <w:lsdException w:name="Medium List 2 Accent 1" w:semiHidden="0" w:uiPriority="66" w:unhideWhenUsed="0"/>
-    <w:lsdException w:name="Medium Grid 1 Accent 1" w:semiHidden="0" w:uiPriority="67" w:unhideWhenUsed="0"/>
-    <w:lsdException w:name="Medium Grid 2 Accent 1" w:semiHidden="0" w:uiPriority="68" w:unhideWhenUsed="0"/>
-    <w:lsdException w:name="Medium Grid 3 Accent 1" w:semiHidden="0" w:uiPriority="69" w:unhideWhenUsed="0"/>
-    <w:lsdException w:name="Dark List Accent 1" w:semiHidden="0" w:uiPriority="70" w:unhideWhenUsed="0"/>
-    <w:lsdException w:name="Colorful Shading Accent 1" w:semiHidden="0" w:uiPriority="71" w:unhideWhenUsed="0"/>
-    <w:lsdException w:name="Colorful List Accent 1" w:semiHidden="0" w:uiPriority="72" w:unhideWhenUsed="0"/>
-    <w:lsdException w:name="Colorful Grid Accent 1" w:semiHidden="0" w:uiPriority="73" w:unhideWhenUsed="0"/>
-    <w:lsdException w:name="Light Shading Accent 2" w:semiHidden="0" w:uiPriority="60" w:unhideWhenUsed="0"/>
-    <w:lsdException w:name="Light List Accent 2" w:semiHidden="0" w:uiPriority="61" w:unhideWhenUsed="0"/>
-    <w:lsdException w:name="Light Grid Accent 2" w:semiHidden="0" w:uiPriority="62" w:unhideWhenUsed="0"/>
-    <w:lsdException w:name="Medium Shading 1 Accent 2" w:semiHidden="0" w:uiPriority="63" w:unhideWhenUsed="0"/>
-    <w:lsdException w:name="Medium Shading 2 Accent 2" w:semiHidden="0" w:uiPriority="64" w:unhideWhenUsed="0"/>
-    <w:lsdException w:name="Medium List 1 Accent 2" w:semiHidden="0" w:uiPriority="65" w:unhideWhenUsed="0"/>
-    <w:lsdException w:name="Medium List 2 Accent 2" w:semiHidden="0" w:uiPriority="66" w:unhideWhenUsed="0"/>
-    <w:lsdException w:name="Medium Grid 1 Accent 2" w:semiHidden="0" w:uiPriority="67" w:unhideWhenUsed="0"/>
-    <w:lsdException w:name="Medium Grid 2 Accent 2" w:semiHidden="0" w:uiPriority="68" w:unhideWhenUsed="0"/>
-    <w:lsdException w:name="Medium Grid 3 Accent 2" w:semiHidden="0" w:uiPriority="69" w:unhideWhenUsed="0"/>
-    <w:lsdException w:name="Dark List Accent 2" w:semiHidden="0" w:uiPriority="70" w:unhideWhenUsed="0"/>
-    <w:lsdException w:name="Colorful Shading Accent 2" w:semiHidden="0" w:uiPriority="71" w:unhideWhenUsed="0"/>
-    <w:lsdException w:name="Colorful List Accent 2" w:semiHidden="0" w:uiPriority="72" w:unhideWhenUsed="0"/>
-    <w:lsdException w:name="Colorful Grid Accent 2" w:semiHidden="0" w:uiPriority="73" w:unhideWhenUsed="0"/>
-    <w:lsdException w:name="Light Shading Accent 3" w:semiHidden="0" w:uiPriority="60" w:unhideWhenUsed="0"/>
-    <w:lsdException w:name="Light List Accent 3" w:semiHidden="0" w:uiPriority="61" w:unhideWhenUsed="0"/>
-    <w:lsdException w:name="Light Grid Accent 3" w:semiHidden="0" w:uiPriority="62" w:unhideWhenUsed="0"/>
-    <w:lsdException w:name="Medium Shading 1 Accent 3" w:semiHidden="0" w:uiPriority="63" w:unhideWhenUsed="0"/>
-    <w:lsdException w:name="Medium Shading 2 Accent 3" w:semiHidden="0" w:uiPriority="64" w:unhideWhenUsed="0"/>
-    <w:lsdException w:name="Medium List 1 Accent 3" w:semiHidden="0" w:uiPriority="65" w:unhideWhenUsed="0"/>
-    <w:lsdException w:name="Medium List 2 Accent 3" w:semiHidden="0" w:uiPriority="66" w:unhideWhenUsed="0"/>
-    <w:lsdException w:name="Medium Grid 1 Accent 3" w:semiHidden="0" w:uiPriority="67" w:unhideWhenUsed="0"/>
-    <w:lsdException w:name="Medium Grid 2 Accent 3" w:semiHidden="0" w:uiPriority="68" w:unhideWhenUsed="0"/>
-    <w:lsdException w:name="Medium Grid 3 Accent 3" w:semiHidden="0" w:uiPriority="69" w:unhideWhenUsed="0"/>
-    <w:lsdException w:name="Dark List Accent 3" w:semiHidden="0" w:uiPriority="70" w:unhideWhenUsed="0"/>
-    <w:lsdException w:name="Colorful Shading Accent 3" w:semiHidden="0" w:uiPriority="71" w:unhideWhenUsed="0"/>
-    <w:lsdException w:name="Colorful List Accent 3" w:semiHidden="0" w:uiPriority="72" w:unhideWhenUsed="0"/>
-    <w:lsdException w:name="Colorful Grid Accent 3" w:semiHidden="0" w:uiPriority="73" w:unhideWhenUsed="0"/>
-    <w:lsdException w:name="Light Shading Accent 4" w:semiHidden="0" w:uiPriority="60" w:unhideWhenUsed="0"/>
-    <w:lsdException w:name="Light List Accent 4" w:semiHidden="0" w:uiPriority="61" w:unhideWhenUsed="0"/>
-    <w:lsdException w:name="Light Grid Accent 4" w:semiHidden="0" w:uiPriority="62" w:unhideWhenUsed="0"/>
-    <w:lsdException w:name="Medium Shading 1 Accent 4" w:semiHidden="0" w:uiPriority="63" w:unhideWhenUsed="0"/>
-    <w:lsdException w:name="Medium Shading 2 Accent 4" w:semiHidden="0" w:uiPriority="64" w:unhideWhenUsed="0"/>
-    <w:lsdException w:name="Medium List 1 Accent 4" w:semiHidden="0" w:uiPriority="65" w:unhideWhenUsed="0"/>
-    <w:lsdException w:name="Medium List 2 Accent 4" w:semiHidden="0" w:uiPriority="66" w:unhideWhenUsed="0"/>
-    <w:lsdException w:name="Medium Grid 1 Accent 4" w:semiHidden="0" w:uiPriority="67" w:unhideWhenUsed="0"/>
-    <w:lsdException w:name="Medium Grid 2 Accent 4" w:semiHidden="0" w:uiPriority="68" w:unhideWhenUsed="0"/>
-    <w:lsdException w:name="Medium Grid 3 Accent 4" w:semiHidden="0" w:uiPriority="69" w:unhideWhenUsed="0"/>
-    <w:lsdException w:name="Dark List Accent 4" w:semiHidden="0" w:uiPriority="70" w:unhideWhenUsed="0"/>
-    <w:lsdException w:name="Colorful Shading Accent 4" w:semiHidden="0" w:uiPriority="71" w:unhideWhenUsed="0"/>
-    <w:lsdException w:name="Colorful List Accent 4" w:semiHidden="0" w:uiPriority="72" w:unhideWhenUsed="0"/>
-    <w:lsdException w:name="Colorful Grid Accent 4" w:semiHidden="0" w:uiPriority="73" w:unhideWhenUsed="0"/>
-    <w:lsdException w:name="Light Shading Accent 5" w:semiHidden="0" w:uiPriority="60" w:unhideWhenUsed="0"/>
-    <w:lsdException w:name="Light List Accent 5" w:semiHidden="0" w:uiPriority="61" w:unhideWhenUsed="0"/>
-    <w:lsdException w:name="Light Grid Accent 5" w:semiHidden="0" w:uiPriority="62" w:unhideWhenUsed="0"/>
-    <w:lsdException w:name="Medium Shading 1 Accent 5" w:semiHidden="0" w:uiPriority="63" w:unhideWhenUsed="0"/>
-    <w:lsdException w:name="Medium Shading 2 Accent 5" w:semiHidden="0" w:uiPriority="64" w:unhideWhenUsed="0"/>
-    <w:lsdException w:name="Medium List 1 Accent 5" w:semiHidden="0" w:uiPriority="65" w:unhideWhenUsed="0"/>
-    <w:lsdException w:name="Medium List 2 Accent 5" w:semiHidden="0" w:uiPriority="66" w:unhideWhenUsed="0"/>
-    <w:lsdException w:name="Medium Grid 1 Accent 5" w:semiHidden="0" w:uiPriority="67" w:unhideWhenUsed="0"/>
-    <w:lsdException w:name="Medium Grid 2 Accent 5" w:semiHidden="0" w:uiPriority="68" w:unhideWhenUsed="0"/>
-    <w:lsdException w:name="Medium Grid 3 Accent 5" w:semiHidden="0" w:uiPriority="69" w:unhideWhenUsed="0"/>
-    <w:lsdException w:name="Dark List Accent 5" w:semiHidden="0" w:uiPriority="70" w:unhideWhenUsed="0"/>
-    <w:lsdException w:name="Colorful Shading Accent 5" w:semiHidden="0" w:uiPriority="71" w:unhideWhenUsed="0"/>
-    <w:lsdException w:name="Colorful List Accent 5" w:semiHidden="0" w:uiPriority="72" w:unhideWhenUsed="0"/>
-    <w:lsdException w:name="Colorful Grid Accent 5" w:semiHidden="0" w:uiPriority="73" w:unhideWhenUsed="0"/>
-    <w:lsdException w:name="Light Shading Accent 6" w:semiHidden="0" w:uiPriority="60" w:unhideWhenUsed="0"/>
-    <w:lsdException w:name="Light List Accent 6" w:semiHidden="0" w:uiPriority="61" w:unhideWhenUsed="0"/>
-    <w:lsdException w:name="Light Grid Accent 6" w:semiHidden="0" w:uiPriority="62" w:unhideWhenUsed="0"/>
-    <w:lsdException w:name="Medium Shading 1 Accent 6" w:semiHidden="0" w:uiPriority="63" w:unhideWhenUsed="0"/>
-    <w:lsdException w:name="Medium Shading 2 Accent 6" w:semiHidden="0" w:uiPriority="64" w:unhideWhenUsed="0"/>
-    <w:lsdException w:name="Medium List 1 Accent 6" w:semiHidden="0" w:uiPriority="65" w:unhideWhenUsed="0"/>
-    <w:lsdException w:name="Medium List 2 Accent 6" w:semiHidden="0" w:uiPriority="66" w:unhideWhenUsed="0"/>
-    <w:lsdException w:name="Medium Grid 1 Accent 6" w:semiHidden="0" w:uiPriority="67" w:unhideWhenUsed="0"/>
-    <w:lsdException w:name="Medium Grid 2 Accent 6" w:semiHidden="0" w:uiPriority="68" w:unhideWhenUsed="0"/>
-    <w:lsdException w:name="Medium Grid 3 Accent 6" w:semiHidden="0" w:uiPriority="69" w:unhideWhenUsed="0"/>
-    <w:lsdException w:name="Dark List Accent 6" w:semiHidden="0" w:uiPriority="70" w:unhideWhenUsed="0"/>
-    <w:lsdException w:name="Colorful Shading Accent 6" w:semiHidden="0" w:uiPriority="71" w:unhideWhenUsed="0"/>
-    <w:lsdException w:name="Colorful List Accent 6" w:semiHidden="0" w:uiPriority="72" w:unhideWhenUsed="0"/>
-    <w:lsdException w:name="Colorful Grid Accent 6" w:semiHidden="0" w:uiPriority="73" w:unhideWhenUsed="0"/>
-    <w:lsdException w:name="Subtle Emphasis" w:semiHidden="0" w:uiPriority="19" w:unhideWhenUsed="0"/>
-    <w:lsdException w:name="Intense Emphasis" w:semiHidden="0" w:uiPriority="21" w:unhideWhenUsed="0"/>
-    <w:lsdException w:name="Subtle Reference" w:semiHidden="0" w:uiPriority="31" w:unhideWhenUsed="0"/>
-    <w:lsdException w:name="Intense Reference" w:semiHidden="0" w:uiPriority="32" w:unhideWhenUsed="0"/>
-    <w:lsdException w:name="Book Title" w:semiHidden="0" w:uiPriority="33" w:unhideWhenUsed="0"/>
-    <w:lsdException w:name="Bibliography" w:uiPriority="37"/>
-    <w:lsdException w:name="TOC Heading" w:uiPriority="39" w:qFormat="1"/>
-  </w:latentStyles>
-  <w:style w:type="paragraph" w:default="1" w:styleId="Normal">
-    <w:name w:val="Normal"/>
-    <w:qFormat/>
-    <w:rsid w:val="00141FE2"/>
-  </w:style>
-  <w:style w:type="paragraph" w:styleId="Heading1">
-    <w:name w:val="heading 1"/>
-    <w:basedOn w:val="Normal"/>
-    <w:next w:val="TASparagraphtext"/>
-    <w:link w:val="Heading1Char"/>
-    <w:uiPriority w:val="99"/>
-    <w:qFormat/>
-    <w:rsid w:val="00D00B11"/>
-    <w:pPr>
-      <w:keepNext/>
-      <w:numPr>
-        <w:numId w:val="1"/>
-      </w:numPr>
-      <w:spacing w:before="440" w:after="80" w:line="240" w:lineRule="exact"/>
-      <w:jc w:val="center"/>
-      <w:outlineLvl w:val="0"/>
-    </w:pPr>
-    <w:rPr>
-      <w:smallCaps/>
-      <w:kern w:val="28"/>
-      <w:lang w:eastAsia="x-none"/>
-    </w:rPr>
-  </w:style>
-  <w:style w:type="paragraph" w:styleId="Heading2">
-    <w:name w:val="heading 2"/>
-    <w:basedOn w:val="Normal"/>
-    <w:next w:val="TASparagraphtext"/>
-    <w:link w:val="Heading2Char"/>
-    <w:uiPriority w:val="99"/>
-    <w:qFormat/>
-    <w:rsid w:val="00D00B11"/>
-    <w:pPr>
-      <w:keepNext/>
-      <w:numPr>
-        <w:ilvl w:val="1"/>
-        <w:numId w:val="1"/>
-      </w:numPr>
-      <w:spacing w:before="360" w:after="80" w:line="240" w:lineRule="exact"/>
-      <w:contextualSpacing/>
-      <w:outlineLvl w:val="1"/>
-    </w:pPr>
-    <w:rPr>
-      <w:i/>
-      <w:iCs/>
-      <w:lang w:eastAsia="x-none"/>
-    </w:rPr>
-  </w:style>
-  <w:style w:type="paragraph" w:styleId="Heading3">
-    <w:name w:val="heading 3"/>
-    <w:basedOn w:val="Normal"/>
-    <w:next w:val="Normal"/>
-    <w:link w:val="Heading3Char"/>
-    <w:uiPriority w:val="99"/>
-    <w:qFormat/>
-    <w:rsid w:val="00141FE2"/>
-    <w:pPr>
-      <w:keepNext/>
-      <w:numPr>
-        <w:ilvl w:val="2"/>
-        <w:numId w:val="1"/>
-      </w:numPr>
-      <w:ind w:left="288"/>
-      <w:outlineLvl w:val="2"/>
-    </w:pPr>
-    <w:rPr>
-      <w:i/>
-      <w:iCs/>
-      <w:lang w:val="x-none" w:eastAsia="x-none"/>
-    </w:rPr>
-  </w:style>
-  <w:style w:type="paragraph" w:styleId="Heading4">
-    <w:name w:val="heading 4"/>
-    <w:basedOn w:val="Normal"/>
-    <w:next w:val="Normal"/>
-    <w:link w:val="Heading4Char"/>
-    <w:uiPriority w:val="99"/>
-    <w:qFormat/>
-    <w:rsid w:val="00141FE2"/>
-    <w:pPr>
-      <w:keepNext/>
-      <w:numPr>
-        <w:ilvl w:val="3"/>
-        <w:numId w:val="1"/>
-      </w:numPr>
-      <w:spacing w:before="240" w:after="60"/>
-      <w:outlineLvl w:val="3"/>
-    </w:pPr>
-    <w:rPr>
-      <w:i/>
-      <w:iCs/>
-      <w:sz w:val="18"/>
-      <w:szCs w:val="18"/>
-      <w:lang w:val="x-none" w:eastAsia="x-none"/>
-    </w:rPr>
-  </w:style>
-  <w:style w:type="paragraph" w:styleId="Heading5">
-    <w:name w:val="heading 5"/>
-    <w:basedOn w:val="Normal"/>
-    <w:next w:val="Normal"/>
-    <w:link w:val="Heading5Char"/>
-    <w:uiPriority w:val="99"/>
-    <w:qFormat/>
-    <w:rsid w:val="00141FE2"/>
-    <w:pPr>
-      <w:numPr>
-        <w:ilvl w:val="4"/>
-        <w:numId w:val="1"/>
-      </w:numPr>
-      <w:spacing w:before="240" w:after="60"/>
-      <w:outlineLvl w:val="4"/>
-    </w:pPr>
-    <w:rPr>
-      <w:sz w:val="18"/>
-      <w:szCs w:val="18"/>
-      <w:lang w:val="x-none" w:eastAsia="x-none"/>
-    </w:rPr>
-  </w:style>
-  <w:style w:type="paragraph" w:styleId="Heading6">
-    <w:name w:val="heading 6"/>
-    <w:basedOn w:val="Normal"/>
-    <w:next w:val="Normal"/>
-    <w:link w:val="Heading6Char"/>
-    <w:uiPriority w:val="99"/>
-    <w:qFormat/>
-    <w:rsid w:val="00141FE2"/>
-    <w:pPr>
-      <w:numPr>
-        <w:ilvl w:val="5"/>
-        <w:numId w:val="1"/>
-      </w:numPr>
-      <w:spacing w:before="240" w:after="60"/>
-      <w:outlineLvl w:val="5"/>
-    </w:pPr>
-    <w:rPr>
-      <w:i/>
-      <w:iCs/>
-      <w:sz w:val="16"/>
-      <w:szCs w:val="16"/>
-      <w:lang w:val="x-none" w:eastAsia="x-none"/>
-    </w:rPr>
-  </w:style>
-  <w:style w:type="paragraph" w:styleId="Heading7">
-    <w:name w:val="heading 7"/>
-    <w:basedOn w:val="Normal"/>
-    <w:next w:val="Normal"/>
-    <w:link w:val="Heading7Char"/>
-    <w:uiPriority w:val="99"/>
-    <w:qFormat/>
-    <w:rsid w:val="00141FE2"/>
-    <w:pPr>
-      <w:numPr>
-        <w:ilvl w:val="6"/>
-        <w:numId w:val="1"/>
-      </w:numPr>
-      <w:spacing w:before="240" w:after="60"/>
-      <w:outlineLvl w:val="6"/>
-    </w:pPr>
-    <w:rPr>
-      <w:sz w:val="16"/>
-      <w:szCs w:val="16"/>
-      <w:lang w:val="x-none" w:eastAsia="x-none"/>
-    </w:rPr>
-  </w:style>
-  <w:style w:type="paragraph" w:styleId="Heading8">
-    <w:name w:val="heading 8"/>
-    <w:basedOn w:val="Normal"/>
-    <w:next w:val="Normal"/>
-    <w:link w:val="Heading8Char"/>
-    <w:uiPriority w:val="99"/>
-    <w:qFormat/>
-    <w:rsid w:val="00141FE2"/>
-    <w:pPr>
-      <w:numPr>
-        <w:ilvl w:val="7"/>
-        <w:numId w:val="1"/>
-      </w:numPr>
-      <w:spacing w:before="240" w:after="60"/>
-      <w:outlineLvl w:val="7"/>
-    </w:pPr>
-    <w:rPr>
-      <w:i/>
-      <w:iCs/>
-      <w:sz w:val="16"/>
-      <w:szCs w:val="16"/>
-      <w:lang w:val="x-none" w:eastAsia="x-none"/>
-    </w:rPr>
-  </w:style>
-  <w:style w:type="paragraph" w:styleId="Heading9">
-    <w:name w:val="heading 9"/>
-    <w:basedOn w:val="Normal"/>
-    <w:next w:val="Normal"/>
-    <w:link w:val="Heading9Char"/>
-    <w:uiPriority w:val="99"/>
-    <w:qFormat/>
-    <w:rsid w:val="00141FE2"/>
-    <w:pPr>
-      <w:numPr>
-        <w:ilvl w:val="8"/>
-        <w:numId w:val="1"/>
-      </w:numPr>
-      <w:spacing w:before="240" w:after="60"/>
-      <w:outlineLvl w:val="8"/>
-    </w:pPr>
-    <w:rPr>
-      <w:sz w:val="16"/>
-      <w:szCs w:val="16"/>
-      <w:lang w:val="x-none" w:eastAsia="x-none"/>
-    </w:rPr>
-  </w:style>
-  <w:style w:type="character" w:default="1" w:styleId="DefaultParagraphFont">
-    <w:name w:val="Default Paragraph Font"/>
-    <w:uiPriority w:val="1"/>
     <w:unhideWhenUsed/>
   </w:style>
   <w:style w:type="table" w:default="1" w:styleId="TableNormal">
@@ -8536,7 +6869,7 @@
   <a:extraClrSchemeLst/>
   <a:extLst>
     <a:ext uri="{05A4C25C-085E-4340-85A3-A5531E510DB2}">
-      <thm15:themeFamily xmlns="" xmlns:thm15="http://schemas.microsoft.com/office/thememl/2012/main" name="Office Theme" id="{62F939B6-93AF-4DB8-9C6B-D6C7DFDC589F}" vid="{4A3C46E8-61CC-4603-A589-7422A47A8E4A}"/>
+      <thm15:themeFamily xmlns:thm15="http://schemas.microsoft.com/office/thememl/2012/main" name="Office Theme" id="{62F939B6-93AF-4DB8-9C6B-D6C7DFDC589F}" vid="{4A3C46E8-61CC-4603-A589-7422A47A8E4A}"/>
     </a:ext>
   </a:extLst>
 </a:theme>
@@ -8547,7 +6880,7 @@
 </file>
 
 <file path=customXml/itemProps1.xml><?xml version="1.0" encoding="utf-8"?>
-<ds:datastoreItem xmlns:ds="http://schemas.openxmlformats.org/officeDocument/2006/customXml" ds:itemID="{8BA254A1-C121-4DDC-9E77-14D608E3ACD5}">
+<ds:datastoreItem xmlns:ds="http://schemas.openxmlformats.org/officeDocument/2006/customXml" ds:itemID="{3593AFDD-0C84-4BE7-9469-0FBB12557E98}">
   <ds:schemaRefs>
     <ds:schemaRef ds:uri="http://schemas.openxmlformats.org/officeDocument/2006/bibliography"/>
   </ds:schemaRefs>

</xml_diff>